<commit_message>
Update 5.4 Bao-cao-Ly-thuyet - Sy Nguyen.docx
</commit_message>
<xml_diff>
--- a/Group 1 - Final Report Project/5.4 Bao-cao-Ly-thuyet - Sy Nguyen.docx
+++ b/Group 1 - Final Report Project/5.4 Bao-cao-Ly-thuyet - Sy Nguyen.docx
@@ -22,14 +22,16 @@
         <w:rPr>
           <w:rFonts w:ascii="Times New Roman" w:hAnsi="Times New Roman" w:cs="Times New Roman"/>
           <w:b/>
-          <w:sz w:val="24"/>
-        </w:rPr>
-      </w:pPr>
-      <w:r>
-        <w:rPr>
-          <w:rFonts w:ascii="Times New Roman" w:hAnsi="Times New Roman" w:cs="Times New Roman"/>
-          <w:b/>
-          <w:sz w:val="24"/>
+          <w:sz w:val="28"/>
+          <w:szCs w:val="28"/>
+        </w:rPr>
+      </w:pPr>
+      <w:r>
+        <w:rPr>
+          <w:rFonts w:ascii="Times New Roman" w:hAnsi="Times New Roman" w:cs="Times New Roman"/>
+          <w:b/>
+          <w:sz w:val="28"/>
+          <w:szCs w:val="28"/>
         </w:rPr>
         <w:t>Swing là gì?</w:t>
       </w:r>
@@ -39,19 +41,25 @@
         <w:jc w:val="both"/>
         <w:rPr>
           <w:rFonts w:ascii="Times New Roman" w:hAnsi="Times New Roman" w:cs="Times New Roman"/>
-        </w:rPr>
-      </w:pPr>
-      <w:r>
-        <w:rPr>
-          <w:rFonts w:ascii="Times New Roman" w:hAnsi="Times New Roman" w:cs="Times New Roman"/>
+          <w:sz w:val="26"/>
+          <w:szCs w:val="26"/>
+        </w:rPr>
+      </w:pPr>
+      <w:r>
+        <w:rPr>
+          <w:rFonts w:ascii="Times New Roman" w:hAnsi="Times New Roman" w:cs="Times New Roman"/>
+          <w:sz w:val="26"/>
+          <w:szCs w:val="26"/>
         </w:rPr>
         <w:t>Nếu truy cập vào trang chủ Java (</w:t>
       </w:r>
       <w:hyperlink r:id="rId5" w:history="1">
         <w:r>
           <w:rPr>
-            <w:rStyle w:val="Hyperlink"/>
+            <w:rStyle w:val="Siuktni"/>
             <w:rFonts w:ascii="Times New Roman" w:hAnsi="Times New Roman" w:cs="Times New Roman"/>
+            <w:sz w:val="26"/>
+            <w:szCs w:val="26"/>
           </w:rPr>
           <w:t>http://java.sun.com/</w:t>
         </w:r>
@@ -59,30 +67,50 @@
       <w:r>
         <w:rPr>
           <w:rFonts w:ascii="Times New Roman" w:hAnsi="Times New Roman" w:cs="Times New Roman"/>
+          <w:sz w:val="26"/>
+          <w:szCs w:val="26"/>
         </w:rPr>
         <w:t>), ta sẽ nhận thấy Swing là một tập hợp các thành phần đồ họ</w:t>
       </w:r>
       <w:r>
         <w:rPr>
           <w:rFonts w:ascii="Times New Roman" w:hAnsi="Times New Roman" w:cs="Times New Roman"/>
+          <w:sz w:val="26"/>
+          <w:szCs w:val="26"/>
         </w:rPr>
         <w:t>a</w:t>
       </w:r>
       <w:r>
         <w:rPr>
           <w:rFonts w:ascii="Times New Roman" w:hAnsi="Times New Roman" w:cs="Times New Roman"/>
+          <w:sz w:val="26"/>
+          <w:szCs w:val="26"/>
         </w:rPr>
         <w:t xml:space="preserve"> có thể tùy chỉnh</w:t>
       </w:r>
       <w:r>
         <w:rPr>
           <w:rFonts w:ascii="Times New Roman" w:hAnsi="Times New Roman" w:cs="Times New Roman"/>
-        </w:rPr>
-        <w:t xml:space="preserve"> mà giao diện và hành vi xử lý (look and feel – L&amp;F) có thể được quyết định tại thời điểm chạy chương trình. Tuy nhiên, trong thực tế Swing cung cấp nhiều hơn thế . Swing là bộ công cụ GUI (GUI toolkit) thế hệ kế tiếp mà Sun Mi</w:t>
-      </w:r>
-      <w:r>
-        <w:rPr>
-          <w:rFonts w:ascii="Times New Roman" w:hAnsi="Times New Roman" w:cs="Times New Roman"/>
+          <w:sz w:val="26"/>
+          <w:szCs w:val="26"/>
+        </w:rPr>
+        <w:t xml:space="preserve"> mà giao diện và hành vi xử lý (look and feel – L&amp;F) có thể được quyết định tại thời điểm chạy chương trình. Tuy nhiên, trong thực tế Swing cung cấp nhiều hơn thế . Swing là bộ </w:t>
+      </w:r>
+      <w:bookmarkStart w:id="0" w:name="_GoBack"/>
+      <w:bookmarkEnd w:id="0"/>
+      <w:r>
+        <w:rPr>
+          <w:rFonts w:ascii="Times New Roman" w:hAnsi="Times New Roman" w:cs="Times New Roman"/>
+          <w:sz w:val="26"/>
+          <w:szCs w:val="26"/>
+        </w:rPr>
+        <w:t>công cụ GUI (GUI toolkit) thế hệ kế tiếp mà Sun Mi</w:t>
+      </w:r>
+      <w:r>
+        <w:rPr>
+          <w:rFonts w:ascii="Times New Roman" w:hAnsi="Times New Roman" w:cs="Times New Roman"/>
+          <w:sz w:val="26"/>
+          <w:szCs w:val="26"/>
         </w:rPr>
         <w:t>crosystems tạo ra nhằm giúp lập trình viên phát triển các ứng dụng doanh nghiệp bằng ngôn ngữ Java. Phát triển phần mềm doanh nghiệp, lập trình viên có thể sử dụng Swing để tạo ra nhựng ứng dụng Java quy mô lớn có chứa một mảng rộng những thành phần mạnh mẽ. Ngoài ra, bạn có thể dễ dàng mở rộng hoặc sửa đổi những thành phần này để kiểm soát giao diện và hành vi của chúng.</w:t>
       </w:r>
@@ -92,23 +120,31 @@
         <w:jc w:val="both"/>
         <w:rPr>
           <w:rFonts w:ascii="Times New Roman" w:hAnsi="Times New Roman" w:cs="Times New Roman"/>
-        </w:rPr>
-      </w:pPr>
-      <w:r>
-        <w:rPr>
-          <w:rFonts w:ascii="Times New Roman" w:hAnsi="Times New Roman" w:cs="Times New Roman"/>
+          <w:sz w:val="26"/>
+          <w:szCs w:val="26"/>
+        </w:rPr>
+      </w:pPr>
+      <w:r>
+        <w:rPr>
+          <w:rFonts w:ascii="Times New Roman" w:hAnsi="Times New Roman" w:cs="Times New Roman"/>
+          <w:sz w:val="26"/>
+          <w:szCs w:val="26"/>
         </w:rPr>
         <w:t>Swing không phải là một từ viết tắt. Swing đại diện cho sự lực chọn hợp tác của các nhà thiết kế khi dự án được bắt tay thực hiện vài cuối năm 1996. Trên thực tế, Swing kà một phần của tập hợp các sản phẩm Java có tên gọi là Java Foundation Class (JFC), JFC kết hợp nhiều tính năng của Netscape Foundation Internet Class (IFC) cũng như các khía cạnh thiết kế từ bộ phận Taligent của IBM và Lighthouse Design</w:t>
       </w:r>
       <w:r>
         <w:rPr>
           <w:rFonts w:ascii="Times New Roman" w:hAnsi="Times New Roman" w:cs="Times New Roman"/>
+          <w:sz w:val="26"/>
+          <w:szCs w:val="26"/>
         </w:rPr>
         <w:t xml:space="preserve">. Swing được phát triển tích cực từ giai đoạn beta của bản JDK (Bộ công vụ dành cho người phát triển ứng dụng Java – Java Development Kit) 1.1, khoảng mùa xuân năm 1997. </w:t>
       </w:r>
       <w:r>
         <w:rPr>
           <w:rFonts w:ascii="Times New Roman" w:hAnsi="Times New Roman" w:cs="Times New Roman"/>
+          <w:sz w:val="26"/>
+          <w:szCs w:val="26"/>
         </w:rPr>
         <w:t>Các API Swing được đưa vào bản beta vào nửa cuối năm 1997 và được phát hành tháng 3/1998. Tại thời điểm phát hành, các thư viện Swing 1.0 chứa gần 250 lớp (class) và 80 giao diện (interface). Kể từ đó thư viện Swing vẫn tiếp tục tăng trưởng.</w:t>
       </w:r>
@@ -118,29 +154,39 @@
         <w:jc w:val="both"/>
         <w:rPr>
           <w:rFonts w:ascii="Times New Roman" w:hAnsi="Times New Roman" w:cs="Times New Roman"/>
-        </w:rPr>
-      </w:pPr>
-      <w:r>
-        <w:rPr>
-          <w:rFonts w:ascii="Times New Roman" w:hAnsi="Times New Roman" w:cs="Times New Roman"/>
+          <w:sz w:val="26"/>
+          <w:szCs w:val="26"/>
+        </w:rPr>
+      </w:pPr>
+      <w:r>
+        <w:rPr>
+          <w:rFonts w:ascii="Times New Roman" w:hAnsi="Times New Roman" w:cs="Times New Roman"/>
+          <w:sz w:val="26"/>
+          <w:szCs w:val="26"/>
         </w:rPr>
         <w:t>Mặc dù Swing được phát</w:t>
       </w:r>
       <w:r>
         <w:rPr>
           <w:rFonts w:ascii="Times New Roman" w:hAnsi="Times New Roman" w:cs="Times New Roman"/>
+          <w:sz w:val="26"/>
+          <w:szCs w:val="26"/>
         </w:rPr>
         <w:t xml:space="preserve"> triển riêng biệt với lõi của JDK, nhưng để chạy được thì bản JDK tối thiểu là </w:t>
       </w:r>
       <w:r>
         <w:rPr>
           <w:rFonts w:ascii="Times New Roman" w:hAnsi="Times New Roman" w:cs="Times New Roman"/>
+          <w:sz w:val="26"/>
+          <w:szCs w:val="26"/>
         </w:rPr>
         <w:t xml:space="preserve">  </w:t>
       </w:r>
       <w:r>
         <w:rPr>
           <w:rFonts w:ascii="Times New Roman" w:hAnsi="Times New Roman" w:cs="Times New Roman"/>
+          <w:sz w:val="26"/>
+          <w:szCs w:val="26"/>
         </w:rPr>
         <w:t>1.1.5. Swing xây dựng dựa trên mô hình sự kiện (event model) của chuỗi phiên bản JDK 1.1; ta không thể sử dụng các thư viện Swing với phiên bản JDK 1.0.2 cũ hơn. Ngoài ra, ta phải có một trình duyệt kích hoạt Java 1.1 để hỗ trợ các Swing applet. Bản phát hành Java 2 SDK 1.4 bao gồm nhiều lớp Swing cập nhật cùng với một vài tính năng mới. Swing được tích hợp đầy đủ vào cả công cụ của nhà phát triển và môi trường chạy của tất cả các phiên bản Java 2 (SDK 1.2 và phiên bản cao hơn), bao gồm cả Java Plug-In</w:t>
       </w:r>
@@ -151,14 +197,16 @@
         <w:rPr>
           <w:rFonts w:ascii="Times New Roman" w:hAnsi="Times New Roman" w:cs="Times New Roman"/>
           <w:b/>
-          <w:sz w:val="24"/>
-        </w:rPr>
-      </w:pPr>
-      <w:r>
-        <w:rPr>
-          <w:rFonts w:ascii="Times New Roman" w:hAnsi="Times New Roman" w:cs="Times New Roman"/>
-          <w:b/>
-          <w:sz w:val="24"/>
+          <w:sz w:val="28"/>
+          <w:szCs w:val="28"/>
+        </w:rPr>
+      </w:pPr>
+      <w:r>
+        <w:rPr>
+          <w:rFonts w:ascii="Times New Roman" w:hAnsi="Times New Roman" w:cs="Times New Roman"/>
+          <w:b/>
+          <w:sz w:val="28"/>
+          <w:szCs w:val="28"/>
         </w:rPr>
         <w:t>Tính năng</w:t>
       </w:r>
@@ -166,7 +214,8 @@
         <w:rPr>
           <w:rFonts w:ascii="Times New Roman" w:hAnsi="Times New Roman" w:cs="Times New Roman"/>
           <w:b/>
-          <w:sz w:val="24"/>
+          <w:sz w:val="28"/>
+          <w:szCs w:val="28"/>
         </w:rPr>
         <w:t xml:space="preserve"> bổ sung</w:t>
       </w:r>
@@ -174,28 +223,76 @@
         <w:rPr>
           <w:rFonts w:ascii="Times New Roman" w:hAnsi="Times New Roman" w:cs="Times New Roman"/>
           <w:b/>
-          <w:sz w:val="24"/>
+          <w:sz w:val="28"/>
+          <w:szCs w:val="28"/>
         </w:rPr>
         <w:t xml:space="preserve"> của Swing</w:t>
       </w:r>
-    </w:p>
-    <w:p>
-      <w:pPr>
-        <w:jc w:val="both"/>
-        <w:rPr>
-          <w:rFonts w:ascii="Times New Roman" w:hAnsi="Times New Roman" w:cs="Times New Roman"/>
-        </w:rPr>
-      </w:pPr>
-      <w:r>
-        <w:rPr>
-          <w:rFonts w:ascii="Times New Roman" w:hAnsi="Times New Roman" w:cs="Times New Roman"/>
-        </w:rPr>
-        <w:t>Một số tính năng phân biệt Swing với các thành phần AWT cũ hơn:</w:t>
-      </w:r>
-    </w:p>
-    <w:p>
-      <w:pPr>
-        <w:pStyle w:val="ListParagraph"/>
+      <w:r>
+        <w:rPr>
+          <w:rFonts w:ascii="Times New Roman" w:hAnsi="Times New Roman" w:cs="Times New Roman"/>
+          <w:b/>
+          <w:sz w:val="28"/>
+          <w:szCs w:val="28"/>
+        </w:rPr>
+        <w:t>:</w:t>
+      </w:r>
+    </w:p>
+    <w:p>
+      <w:pPr>
+        <w:jc w:val="both"/>
+        <w:rPr>
+          <w:rFonts w:ascii="Times New Roman" w:hAnsi="Times New Roman" w:cs="Times New Roman"/>
+          <w:sz w:val="26"/>
+          <w:szCs w:val="26"/>
+        </w:rPr>
+      </w:pPr>
+      <w:r>
+        <w:rPr>
+          <w:rFonts w:ascii="Times New Roman" w:hAnsi="Times New Roman" w:cs="Times New Roman"/>
+          <w:sz w:val="26"/>
+          <w:szCs w:val="26"/>
+        </w:rPr>
+        <w:t>Một số tính năng phân biệt Swing với các thành phần AWT</w:t>
+      </w:r>
+      <w:r>
+        <w:rPr>
+          <w:rFonts w:ascii="Times New Roman" w:hAnsi="Times New Roman" w:cs="Times New Roman"/>
+          <w:sz w:val="26"/>
+          <w:szCs w:val="26"/>
+        </w:rPr>
+        <w:t xml:space="preserve"> </w:t>
+      </w:r>
+      <w:r>
+        <w:rPr>
+          <w:rFonts w:ascii="Times New Roman" w:hAnsi="Times New Roman" w:cs="Times New Roman"/>
+          <w:color w:val="FF0000"/>
+          <w:sz w:val="26"/>
+          <w:szCs w:val="26"/>
+        </w:rPr>
+        <w:t>( )</w:t>
+      </w:r>
+      <w:r>
+        <w:rPr>
+          <w:rFonts w:ascii="Times New Roman" w:hAnsi="Times New Roman" w:cs="Times New Roman"/>
+          <w:color w:val="FF0000"/>
+          <w:sz w:val="26"/>
+          <w:szCs w:val="26"/>
+        </w:rPr>
+        <w:t xml:space="preserve"> </w:t>
+      </w:r>
+      <w:r>
+        <w:rPr>
+          <w:rFonts w:ascii="Times New Roman" w:hAnsi="Times New Roman" w:cs="Times New Roman"/>
+          <w:sz w:val="26"/>
+          <w:szCs w:val="26"/>
+        </w:rPr>
+        <w:t>cũ hơn:</w:t>
+      </w:r>
+    </w:p>
+    <w:p>
+      <w:pPr>
+        <w:pStyle w:val="oancuaDanhsach"/>
         <w:numPr>
           <w:ilvl w:val="0"/>
           <w:numId w:val="1"/>
@@ -203,18 +300,22 @@
         <w:jc w:val="both"/>
         <w:rPr>
           <w:rFonts w:ascii="Times New Roman" w:hAnsi="Times New Roman" w:cs="Times New Roman"/>
-        </w:rPr>
-      </w:pPr>
-      <w:r>
-        <w:rPr>
-          <w:rFonts w:ascii="Times New Roman" w:hAnsi="Times New Roman" w:cs="Times New Roman"/>
+          <w:sz w:val="26"/>
+          <w:szCs w:val="26"/>
+        </w:rPr>
+      </w:pPr>
+      <w:r>
+        <w:rPr>
+          <w:rFonts w:ascii="Times New Roman" w:hAnsi="Times New Roman" w:cs="Times New Roman"/>
+          <w:sz w:val="26"/>
+          <w:szCs w:val="26"/>
         </w:rPr>
         <w:t>Swing có nhiều thành phần mới, như bảng (table), cây (tree), thanh trượt (slider), spinner, thanh tiến trình (progress bar), internal frame và thành phần văn bản (text).</w:t>
       </w:r>
     </w:p>
     <w:p>
       <w:pPr>
-        <w:pStyle w:val="ListParagraph"/>
+        <w:pStyle w:val="oancuaDanhsach"/>
         <w:numPr>
           <w:ilvl w:val="0"/>
           <w:numId w:val="1"/>
@@ -222,18 +323,23 @@
         <w:jc w:val="both"/>
         <w:rPr>
           <w:rFonts w:ascii="Times New Roman" w:hAnsi="Times New Roman" w:cs="Times New Roman"/>
-        </w:rPr>
-      </w:pPr>
-      <w:r>
-        <w:rPr>
-          <w:rFonts w:ascii="Times New Roman" w:hAnsi="Times New Roman" w:cs="Times New Roman"/>
-        </w:rPr>
+          <w:sz w:val="26"/>
+          <w:szCs w:val="26"/>
+        </w:rPr>
+      </w:pPr>
+      <w:r>
+        <w:rPr>
+          <w:rFonts w:ascii="Times New Roman" w:hAnsi="Times New Roman" w:cs="Times New Roman"/>
+          <w:sz w:val="26"/>
+          <w:szCs w:val="26"/>
+        </w:rPr>
+        <w:lastRenderedPageBreak/>
         <w:t>Thành phần Swing hỗ trợ khả năng thay thế thành phần inset bằng một số lượng tùy ý các đường bao lồng nhau.</w:t>
       </w:r>
     </w:p>
     <w:p>
       <w:pPr>
-        <w:pStyle w:val="ListParagraph"/>
+        <w:pStyle w:val="oancuaDanhsach"/>
         <w:numPr>
           <w:ilvl w:val="0"/>
           <w:numId w:val="1"/>
@@ -241,24 +347,30 @@
         <w:jc w:val="both"/>
         <w:rPr>
           <w:rFonts w:ascii="Times New Roman" w:hAnsi="Times New Roman" w:cs="Times New Roman"/>
-        </w:rPr>
-      </w:pPr>
-      <w:r>
-        <w:rPr>
-          <w:rFonts w:ascii="Times New Roman" w:hAnsi="Times New Roman" w:cs="Times New Roman"/>
+          <w:sz w:val="26"/>
+          <w:szCs w:val="26"/>
+        </w:rPr>
+      </w:pPr>
+      <w:r>
+        <w:rPr>
+          <w:rFonts w:ascii="Times New Roman" w:hAnsi="Times New Roman" w:cs="Times New Roman"/>
+          <w:sz w:val="26"/>
+          <w:szCs w:val="26"/>
         </w:rPr>
         <w:t>Thành phần Swing có thể chứa các tooltip. Tooltip là hộp văn bản xuất hiện trong giây lát khi con trỏ chuột nằm bên trong vùng hoạt động của thành phần. Tooltip có thể được sử dụng để cung cấp thêm thông tin về thành phần chưa biết</w:t>
       </w:r>
       <w:r>
         <w:rPr>
           <w:rFonts w:ascii="Times New Roman" w:hAnsi="Times New Roman" w:cs="Times New Roman"/>
+          <w:sz w:val="26"/>
+          <w:szCs w:val="26"/>
         </w:rPr>
         <w:t>.</w:t>
       </w:r>
     </w:p>
     <w:p>
       <w:pPr>
-        <w:pStyle w:val="ListParagraph"/>
+        <w:pStyle w:val="oancuaDanhsach"/>
         <w:numPr>
           <w:ilvl w:val="0"/>
           <w:numId w:val="1"/>
@@ -266,18 +378,22 @@
         <w:jc w:val="both"/>
         <w:rPr>
           <w:rFonts w:ascii="Times New Roman" w:hAnsi="Times New Roman" w:cs="Times New Roman"/>
-        </w:rPr>
-      </w:pPr>
-      <w:r>
-        <w:rPr>
-          <w:rFonts w:ascii="Times New Roman" w:hAnsi="Times New Roman" w:cs="Times New Roman"/>
+          <w:sz w:val="26"/>
+          <w:szCs w:val="26"/>
+        </w:rPr>
+      </w:pPr>
+      <w:r>
+        <w:rPr>
+          <w:rFonts w:ascii="Times New Roman" w:hAnsi="Times New Roman" w:cs="Times New Roman"/>
+          <w:sz w:val="26"/>
+          <w:szCs w:val="26"/>
         </w:rPr>
         <w:t>Ta có thể tùy ý ràng buộc sự kiện bàn phím với thành phần, định nghĩa cách chúng phản ứng với các tổ hợp phím khác nhau trong những điều kiện nhất định</w:t>
       </w:r>
     </w:p>
     <w:p>
       <w:pPr>
-        <w:pStyle w:val="ListParagraph"/>
+        <w:pStyle w:val="oancuaDanhsach"/>
         <w:numPr>
           <w:ilvl w:val="0"/>
           <w:numId w:val="1"/>
@@ -285,11 +401,15 @@
         <w:jc w:val="both"/>
         <w:rPr>
           <w:rFonts w:ascii="Times New Roman" w:hAnsi="Times New Roman" w:cs="Times New Roman"/>
-        </w:rPr>
-      </w:pPr>
-      <w:r>
-        <w:rPr>
-          <w:rFonts w:ascii="Times New Roman" w:hAnsi="Times New Roman" w:cs="Times New Roman"/>
+          <w:sz w:val="26"/>
+          <w:szCs w:val="26"/>
+        </w:rPr>
+      </w:pPr>
+      <w:r>
+        <w:rPr>
+          <w:rFonts w:ascii="Times New Roman" w:hAnsi="Times New Roman" w:cs="Times New Roman"/>
+          <w:sz w:val="26"/>
+          <w:szCs w:val="26"/>
         </w:rPr>
         <w:t>Có thêm phần hỗ trợ gỡ lỗi cho việc render các thành phần Swing lightweight của riêng bạn</w:t>
       </w:r>
@@ -300,14 +420,16 @@
         <w:rPr>
           <w:rFonts w:ascii="Times New Roman" w:hAnsi="Times New Roman" w:cs="Times New Roman"/>
           <w:b/>
-          <w:sz w:val="24"/>
-        </w:rPr>
-      </w:pPr>
-      <w:r>
-        <w:rPr>
-          <w:rFonts w:ascii="Times New Roman" w:hAnsi="Times New Roman" w:cs="Times New Roman"/>
-          <w:b/>
-          <w:sz w:val="24"/>
+          <w:sz w:val="28"/>
+          <w:szCs w:val="28"/>
+        </w:rPr>
+      </w:pPr>
+      <w:r>
+        <w:rPr>
+          <w:rFonts w:ascii="Times New Roman" w:hAnsi="Times New Roman" w:cs="Times New Roman"/>
+          <w:b/>
+          <w:sz w:val="28"/>
+          <w:szCs w:val="28"/>
         </w:rPr>
         <w:t>Gói và lớp của Swing</w:t>
       </w:r>
@@ -317,11 +439,15 @@
         <w:jc w:val="both"/>
         <w:rPr>
           <w:rFonts w:ascii="VNI-Internet Mail" w:hAnsi="VNI-Internet Mail" w:cstheme="minorHAnsi"/>
+          <w:sz w:val="26"/>
+          <w:szCs w:val="26"/>
         </w:rPr>
       </w:pPr>
       <w:r>
         <w:rPr>
           <w:rFonts w:ascii="VNI-Internet Mail" w:hAnsi="VNI-Internet Mail" w:cstheme="minorHAnsi"/>
+          <w:sz w:val="26"/>
+          <w:szCs w:val="26"/>
         </w:rPr>
         <w:t>javax.accessibility</w:t>
       </w:r>
@@ -332,26 +458,251 @@
         <w:jc w:val="both"/>
         <w:rPr>
           <w:rFonts w:ascii="Times New Roman" w:hAnsi="Times New Roman" w:cs="Times New Roman"/>
-        </w:rPr>
-      </w:pPr>
-      <w:r>
-        <w:rPr>
-          <w:rFonts w:ascii="Times New Roman" w:hAnsi="Times New Roman" w:cs="Times New Roman"/>
+          <w:sz w:val="26"/>
+          <w:szCs w:val="26"/>
+        </w:rPr>
+      </w:pPr>
+      <w:r>
+        <w:rPr>
+          <w:rFonts w:ascii="Times New Roman" w:hAnsi="Times New Roman" w:cs="Times New Roman"/>
+          <w:sz w:val="26"/>
+          <w:szCs w:val="26"/>
+        </w:rPr>
+        <w:t>Chứa các lớp và giao diện có thể được sử dụng để cho phép công nghệ hỗ trợ tương tác với thành phần Swing</w:t>
+      </w:r>
+      <w:r>
+        <w:rPr>
+          <w:rFonts w:ascii="Times New Roman" w:hAnsi="Times New Roman" w:cs="Times New Roman"/>
+          <w:sz w:val="26"/>
+          <w:szCs w:val="26"/>
+        </w:rPr>
+        <w:t>. Công nghệ hỗ trợ bao gồm một loạt các mục, từ trình đọc văn bản bằng âm thanh t</w:t>
+      </w:r>
+      <w:r>
+        <w:rPr>
+          <w:rFonts w:ascii="Times New Roman" w:hAnsi="Times New Roman" w:cs="Times New Roman"/>
+          <w:sz w:val="26"/>
+          <w:szCs w:val="26"/>
+        </w:rPr>
+        <w:t>ới màn hình phóng đại. Mặc dù về mặt bản chất thì không phải là 1 phần của Swing, song các lớp hỗ trợ truy cập được sử dụng rộng rãi trên các thành phần của Swing.</w:t>
+      </w:r>
+    </w:p>
+    <w:p>
+      <w:pPr>
+        <w:jc w:val="both"/>
+        <w:rPr>
+          <w:rFonts w:ascii="VNI-Internet Mail" w:hAnsi="VNI-Internet Mail" w:cs="Times New Roman"/>
+          <w:sz w:val="26"/>
+          <w:szCs w:val="26"/>
+        </w:rPr>
+      </w:pPr>
+      <w:r>
+        <w:rPr>
+          <w:rFonts w:ascii="VNI-Internet Mail" w:hAnsi="VNI-Internet Mail" w:cs="Times New Roman"/>
+          <w:sz w:val="26"/>
+          <w:szCs w:val="26"/>
+        </w:rPr>
+        <w:t>javax.swing</w:t>
+      </w:r>
+    </w:p>
+    <w:p>
+      <w:pPr>
+        <w:ind w:left="360"/>
+        <w:jc w:val="both"/>
+        <w:rPr>
+          <w:rFonts w:ascii="Times New Roman" w:hAnsi="Times New Roman" w:cs="Times New Roman"/>
+          <w:sz w:val="26"/>
+          <w:szCs w:val="26"/>
+        </w:rPr>
+      </w:pPr>
+      <w:r>
+        <w:rPr>
+          <w:rFonts w:ascii="Times New Roman" w:hAnsi="Times New Roman" w:cs="Times New Roman"/>
+          <w:sz w:val="26"/>
+          <w:szCs w:val="26"/>
+        </w:rPr>
+        <w:t>Chứa các thành phần Swing cốt lõi, bao gồm hầu hết giao diện mô hình và lớp hỗ trợ</w:t>
+      </w:r>
+    </w:p>
+    <w:p>
+      <w:pPr>
+        <w:jc w:val="both"/>
+        <w:rPr>
+          <w:rFonts w:ascii="VNI-Internet Mail" w:hAnsi="VNI-Internet Mail" w:cs="Times New Roman"/>
+          <w:sz w:val="26"/>
+          <w:szCs w:val="26"/>
+        </w:rPr>
+      </w:pPr>
+      <w:r>
+        <w:rPr>
+          <w:rFonts w:ascii="VNI-Internet Mail" w:hAnsi="VNI-Internet Mail" w:cs="Times New Roman"/>
+          <w:sz w:val="26"/>
+          <w:szCs w:val="26"/>
+        </w:rPr>
+        <w:t>javax.swing.border</w:t>
+      </w:r>
+    </w:p>
+    <w:p>
+      <w:pPr>
+        <w:ind w:left="360"/>
+        <w:jc w:val="both"/>
+        <w:rPr>
+          <w:rFonts w:ascii="Times New Roman" w:hAnsi="Times New Roman" w:cs="Times New Roman"/>
+          <w:sz w:val="26"/>
+          <w:szCs w:val="26"/>
+        </w:rPr>
+      </w:pPr>
+      <w:r>
+        <w:rPr>
+          <w:rFonts w:ascii="Times New Roman" w:hAnsi="Times New Roman" w:cs="Times New Roman"/>
+          <w:sz w:val="26"/>
+          <w:szCs w:val="26"/>
+        </w:rPr>
+        <w:t>Chứa các định nghĩa về lớp border trừu tượng cũng như tám border (đường bao) được định nghĩa trước. Đường bao không phải là thành phần; mà là những phần tử đồ họa đặc biệt mà Swing</w:t>
+      </w:r>
+      <w:r>
+        <w:rPr>
+          <w:rFonts w:ascii="Times New Roman" w:hAnsi="Times New Roman" w:cs="Times New Roman"/>
+          <w:sz w:val="26"/>
+          <w:szCs w:val="26"/>
+        </w:rPr>
+        <w:t xml:space="preserve"> coi như các thuộc tính và đặt xung quanh cá thành phần ở vùng không gian đệm bên ngoài thành phần (inset). Nếu muốn tạo ra đường bao riêng, bạn có thể tạo lớp con của một đường bao hiện có trong gói này hoặc lập trình tạo một lớp mới từ đầu.</w:t>
+      </w:r>
+    </w:p>
+    <w:p>
+      <w:pPr>
+        <w:jc w:val="both"/>
+        <w:rPr>
+          <w:rFonts w:ascii="VNI-Internet Mail" w:hAnsi="VNI-Internet Mail" w:cs="Times New Roman"/>
+          <w:sz w:val="26"/>
+          <w:szCs w:val="26"/>
+        </w:rPr>
+      </w:pPr>
+      <w:r>
+        <w:rPr>
+          <w:rFonts w:ascii="VNI-Internet Mail" w:hAnsi="VNI-Internet Mail" w:cs="Times New Roman"/>
+          <w:sz w:val="26"/>
+          <w:szCs w:val="26"/>
+        </w:rPr>
+        <w:t>j</w:t>
+      </w:r>
+      <w:r>
+        <w:rPr>
+          <w:rFonts w:ascii="VNI-Internet Mail" w:hAnsi="VNI-Internet Mail" w:cs="Times New Roman"/>
+          <w:sz w:val="26"/>
+          <w:szCs w:val="26"/>
+        </w:rPr>
+        <w:t>avax.swing.colorchooser</w:t>
+      </w:r>
+    </w:p>
+    <w:p>
+      <w:pPr>
+        <w:ind w:left="360"/>
+        <w:jc w:val="both"/>
+        <w:rPr>
+          <w:rFonts w:ascii="Times New Roman" w:hAnsi="Times New Roman" w:cs="Times New Roman"/>
+          <w:sz w:val="26"/>
+          <w:szCs w:val="26"/>
+        </w:rPr>
+      </w:pPr>
+      <w:r>
+        <w:rPr>
+          <w:rFonts w:ascii="Times New Roman" w:hAnsi="Times New Roman" w:cs="Times New Roman"/>
+          <w:sz w:val="26"/>
+          <w:szCs w:val="26"/>
+        </w:rPr>
+        <w:t>Bao gồm hỗ trợ cho thành phần JColorChooser.</w:t>
+      </w:r>
+    </w:p>
+    <w:p>
+      <w:pPr>
+        <w:jc w:val="both"/>
+        <w:rPr>
+          <w:rFonts w:ascii="VNI-Internet Mail" w:hAnsi="VNI-Internet Mail" w:cs="Times New Roman"/>
+          <w:sz w:val="26"/>
+          <w:szCs w:val="26"/>
+        </w:rPr>
+      </w:pPr>
+      <w:r>
+        <w:rPr>
+          <w:rFonts w:ascii="VNI-Internet Mail" w:hAnsi="VNI-Internet Mail" w:cs="Times New Roman"/>
+          <w:sz w:val="26"/>
+          <w:szCs w:val="26"/>
+        </w:rPr>
+        <w:t>j</w:t>
+      </w:r>
+      <w:r>
+        <w:rPr>
+          <w:rFonts w:ascii="VNI-Internet Mail" w:hAnsi="VNI-Internet Mail" w:cs="Times New Roman"/>
+          <w:sz w:val="26"/>
+          <w:szCs w:val="26"/>
+        </w:rPr>
+        <w:t>avax.swing.event</w:t>
+      </w:r>
+    </w:p>
+    <w:p>
+      <w:pPr>
+        <w:ind w:left="360"/>
+        <w:jc w:val="both"/>
+        <w:rPr>
+          <w:rFonts w:ascii="Times New Roman" w:hAnsi="Times New Roman" w:cs="Times New Roman"/>
+          <w:sz w:val="26"/>
+          <w:szCs w:val="26"/>
+        </w:rPr>
+      </w:pPr>
+      <w:r>
+        <w:rPr>
+          <w:rFonts w:ascii="Times New Roman" w:hAnsi="Times New Roman" w:cs="Times New Roman"/>
+          <w:sz w:val="26"/>
+          <w:szCs w:val="26"/>
+        </w:rPr>
+        <w:t xml:space="preserve">Định nghĩa một số listener và sự kiện mới mà các thành phần Swing dùng để </w:t>
+      </w:r>
+      <w:r>
+        <w:rPr>
+          <w:rFonts w:ascii="Times New Roman" w:hAnsi="Times New Roman" w:cs="Times New Roman"/>
+          <w:sz w:val="26"/>
+          <w:szCs w:val="26"/>
+        </w:rPr>
+        <w:t>giao tiếp thông tin không đồng bộ giữa các lớp. Để tạo ra sự kiện riêng, bạn có thể tạo lớp con của các sự kiện khác nhau trong gói này hoặc viết lớp sự kiện của riêng bạn</w:t>
+      </w:r>
+    </w:p>
+    <w:p>
+      <w:pPr>
+        <w:jc w:val="both"/>
+        <w:rPr>
+          <w:rFonts w:ascii="VNI-Internet Mail" w:hAnsi="VNI-Internet Mail" w:cs="Times New Roman"/>
+          <w:sz w:val="26"/>
+          <w:szCs w:val="26"/>
+        </w:rPr>
+      </w:pPr>
+      <w:r>
+        <w:rPr>
+          <w:rFonts w:ascii="VNI-Internet Mail" w:hAnsi="VNI-Internet Mail" w:cs="Times New Roman"/>
+          <w:sz w:val="26"/>
+          <w:szCs w:val="26"/>
         </w:rPr>
         <w:lastRenderedPageBreak/>
-        <w:t>Chứa các lớp và giao diện có thể được sử dụng để cho phép công nghệ hỗ trợ tương tác với thành phần Swing</w:t>
-      </w:r>
-      <w:r>
-        <w:rPr>
-          <w:rFonts w:ascii="Times New Roman" w:hAnsi="Times New Roman" w:cs="Times New Roman"/>
-        </w:rPr>
-        <w:t>. Công nghệ hỗ trợ bao gồm một loạt các mục, từ trình đọc văn bản bằng âm thanh t</w:t>
-      </w:r>
-      <w:r>
-        <w:rPr>
-          <w:rFonts w:ascii="Times New Roman" w:hAnsi="Times New Roman" w:cs="Times New Roman"/>
-        </w:rPr>
-        <w:t>ới màn hình phóng đại. Mặc dù về mặt bản chất thì không phải là 1 phần của Swing, song các lớp hỗ trợ truy cập được sử dụng rộng rãi trên các thành phần của Swing.</w:t>
+        <w:t>javax.swing.filechooser</w:t>
+      </w:r>
+    </w:p>
+    <w:p>
+      <w:pPr>
+        <w:ind w:left="360"/>
+        <w:jc w:val="both"/>
+        <w:rPr>
+          <w:rFonts w:ascii="Times New Roman" w:hAnsi="Times New Roman" w:cs="Times New Roman"/>
+          <w:sz w:val="26"/>
+          <w:szCs w:val="26"/>
+        </w:rPr>
+      </w:pPr>
+      <w:r>
+        <w:rPr>
+          <w:rFonts w:ascii="Times New Roman" w:hAnsi="Times New Roman" w:cs="Times New Roman"/>
+          <w:sz w:val="26"/>
+          <w:szCs w:val="26"/>
+        </w:rPr>
+        <w:t>Có hỗ trợ cho thành phần JfileChooser</w:t>
       </w:r>
     </w:p>
     <w:p>
@@ -359,13 +710,17 @@
         <w:jc w:val="both"/>
         <w:rPr>
           <w:rFonts w:ascii="VNI-Internet Mail" w:hAnsi="VNI-Internet Mail" w:cs="Times New Roman"/>
+          <w:sz w:val="26"/>
+          <w:szCs w:val="26"/>
         </w:rPr>
       </w:pPr>
       <w:r>
         <w:rPr>
           <w:rFonts w:ascii="VNI-Internet Mail" w:hAnsi="VNI-Internet Mail" w:cs="Times New Roman"/>
-        </w:rPr>
-        <w:t>javax.swing</w:t>
+          <w:sz w:val="26"/>
+          <w:szCs w:val="26"/>
+        </w:rPr>
+        <w:t>javax.swing.plaf</w:t>
       </w:r>
     </w:p>
     <w:p>
@@ -374,13 +729,17 @@
         <w:jc w:val="both"/>
         <w:rPr>
           <w:rFonts w:ascii="Times New Roman" w:hAnsi="Times New Roman" w:cs="Times New Roman"/>
-        </w:rPr>
-      </w:pPr>
-      <w:r>
-        <w:rPr>
-          <w:rFonts w:ascii="Times New Roman" w:hAnsi="Times New Roman" w:cs="Times New Roman"/>
-        </w:rPr>
-        <w:t>Chứa các thành phần Swing cốt lõi, bao gồm hầu hết giao diện mô hình và lớp hỗ trợ</w:t>
+          <w:sz w:val="26"/>
+          <w:szCs w:val="26"/>
+        </w:rPr>
+      </w:pPr>
+      <w:r>
+        <w:rPr>
+          <w:rFonts w:ascii="Times New Roman" w:hAnsi="Times New Roman" w:cs="Times New Roman"/>
+          <w:sz w:val="26"/>
+          <w:szCs w:val="26"/>
+        </w:rPr>
+        <w:t>Định nghĩa những ohần tử đặc trưng tạo nên L&amp;F pluggable cho mỗi thành phần. Những gói con của gói này được sử dụng để render các L&amp;F riêng lẻ cho mỗi thành phần trên cơ sở đa nền tảng (platform-by-platform). (Phần thực thi cụ thể của L&amp;F trong Window và Motif nằm trong các gói con của com.sun.java.swing.plaf, và L&amp;F của MacOS nằm trong gói com.apple.mrj.swing).</w:t>
       </w:r>
     </w:p>
     <w:p>
@@ -388,13 +747,25 @@
         <w:jc w:val="both"/>
         <w:rPr>
           <w:rFonts w:ascii="VNI-Internet Mail" w:hAnsi="VNI-Internet Mail" w:cs="Times New Roman"/>
+          <w:sz w:val="26"/>
+          <w:szCs w:val="26"/>
         </w:rPr>
       </w:pPr>
       <w:r>
         <w:rPr>
           <w:rFonts w:ascii="VNI-Internet Mail" w:hAnsi="VNI-Internet Mail" w:cs="Times New Roman"/>
-        </w:rPr>
-        <w:t>javax.swing.border</w:t>
+          <w:sz w:val="26"/>
+          <w:szCs w:val="26"/>
+        </w:rPr>
+        <w:t>javax</w:t>
+      </w:r>
+      <w:r>
+        <w:rPr>
+          <w:rFonts w:ascii="VNI-Internet Mail" w:hAnsi="VNI-Internet Mail" w:cs="Times New Roman"/>
+          <w:sz w:val="26"/>
+          <w:szCs w:val="26"/>
+        </w:rPr>
+        <w:t>.swing.tanle</w:t>
       </w:r>
     </w:p>
     <w:p>
@@ -403,19 +774,25 @@
         <w:jc w:val="both"/>
         <w:rPr>
           <w:rFonts w:ascii="Times New Roman" w:hAnsi="Times New Roman" w:cs="Times New Roman"/>
-        </w:rPr>
-      </w:pPr>
-      <w:r>
-        <w:rPr>
-          <w:rFonts w:ascii="Times New Roman" w:hAnsi="Times New Roman" w:cs="Times New Roman"/>
-        </w:rPr>
-        <w:t>Chứa các định nghĩa về lớp border trừu tượng cũng như tám border (đường bao) được định nghĩa trước. Đường bao không phải là thành phần; mà là những phần tử đồ họa đặc biệt mà Swing</w:t>
-      </w:r>
-      <w:r>
-        <w:rPr>
-          <w:rFonts w:ascii="Times New Roman" w:hAnsi="Times New Roman" w:cs="Times New Roman"/>
-        </w:rPr>
-        <w:t xml:space="preserve"> coi như các thuộc tính và đặt xung quanh cá thành phần ở vùng không gian đệm bên ngoài thành phần (inset). Nếu muốn tạo ra đường bao riêng, bạn có thể tạo lớp con của một đường bao hiện có trong gói này hoặc lập trình tạo một lớp mới từ đầu.</w:t>
+          <w:sz w:val="26"/>
+          <w:szCs w:val="26"/>
+        </w:rPr>
+      </w:pPr>
+      <w:r>
+        <w:rPr>
+          <w:rFonts w:ascii="Times New Roman" w:hAnsi="Times New Roman" w:cs="Times New Roman"/>
+          <w:sz w:val="26"/>
+          <w:szCs w:val="26"/>
+        </w:rPr>
+        <w:t xml:space="preserve">Cung cấp mô hình (model) và hiển thị (view) thành phần của bảng (table), </w:t>
+      </w:r>
+      <w:r>
+        <w:rPr>
+          <w:rFonts w:ascii="Times New Roman" w:hAnsi="Times New Roman" w:cs="Times New Roman"/>
+          <w:sz w:val="26"/>
+          <w:szCs w:val="26"/>
+        </w:rPr>
+        <w:t>cho phep2 bạn bố trí và xếp đặt thông tin dưới dạng lưới giống như một bảng tính (spreadsheet). Bằng việc sử dụng các lớp ở cấp thấp hơn, bạn có thể sửa đổi việc lựa chọn và hiển thị bảng, cũng như cách hiển thị thông tin ở mỗi dòng, mỗi ô của bảng.</w:t>
       </w:r>
     </w:p>
     <w:p>
@@ -423,19 +800,25 @@
         <w:jc w:val="both"/>
         <w:rPr>
           <w:rFonts w:ascii="VNI-Internet Mail" w:hAnsi="VNI-Internet Mail" w:cs="Times New Roman"/>
+          <w:sz w:val="26"/>
+          <w:szCs w:val="26"/>
         </w:rPr>
       </w:pPr>
       <w:r>
         <w:rPr>
           <w:rFonts w:ascii="VNI-Internet Mail" w:hAnsi="VNI-Internet Mail" w:cs="Times New Roman"/>
-        </w:rPr>
-        <w:t>j</w:t>
+          <w:sz w:val="26"/>
+          <w:szCs w:val="26"/>
+        </w:rPr>
+        <w:t>javax</w:t>
       </w:r>
       <w:r>
         <w:rPr>
           <w:rFonts w:ascii="VNI-Internet Mail" w:hAnsi="VNI-Internet Mail" w:cs="Times New Roman"/>
-        </w:rPr>
-        <w:t>avax.swing.colorchooser</w:t>
+          <w:sz w:val="26"/>
+          <w:szCs w:val="26"/>
+        </w:rPr>
+        <w:t>.swing.text</w:t>
       </w:r>
     </w:p>
     <w:p>
@@ -444,13 +827,17 @@
         <w:jc w:val="both"/>
         <w:rPr>
           <w:rFonts w:ascii="Times New Roman" w:hAnsi="Times New Roman" w:cs="Times New Roman"/>
-        </w:rPr>
-      </w:pPr>
-      <w:r>
-        <w:rPr>
-          <w:rFonts w:ascii="Times New Roman" w:hAnsi="Times New Roman" w:cs="Times New Roman"/>
-        </w:rPr>
-        <w:t>Bao gồm hỗ trợ cho thành phần JColorChooser.</w:t>
+          <w:sz w:val="26"/>
+          <w:szCs w:val="26"/>
+        </w:rPr>
+      </w:pPr>
+      <w:r>
+        <w:rPr>
+          <w:rFonts w:ascii="Times New Roman" w:hAnsi="Times New Roman" w:cs="Times New Roman"/>
+          <w:sz w:val="26"/>
+          <w:szCs w:val="26"/>
+        </w:rPr>
+        <w:t>Cung cấp các lớp và giao diện cốt lõi liên quan đến văn bản, hỗ trợ một thiết kế chung dạng tài liệu/hiển thị (document/view).</w:t>
       </w:r>
     </w:p>
     <w:p>
@@ -458,19 +845,54 @@
         <w:jc w:val="both"/>
         <w:rPr>
           <w:rFonts w:ascii="VNI-Internet Mail" w:hAnsi="VNI-Internet Mail" w:cs="Times New Roman"/>
+          <w:sz w:val="26"/>
+          <w:szCs w:val="26"/>
         </w:rPr>
       </w:pPr>
       <w:r>
         <w:rPr>
           <w:rFonts w:ascii="VNI-Internet Mail" w:hAnsi="VNI-Internet Mail" w:cs="Times New Roman"/>
-        </w:rPr>
-        <w:t>j</w:t>
-      </w:r>
-      <w:r>
+          <w:sz w:val="26"/>
+          <w:szCs w:val="26"/>
+        </w:rPr>
+        <w:t>javax.swing.text.html</w:t>
+      </w:r>
+    </w:p>
+    <w:p>
+      <w:pPr>
+        <w:ind w:left="360"/>
+        <w:jc w:val="both"/>
+        <w:rPr>
+          <w:rFonts w:ascii="Times New Roman" w:hAnsi="Times New Roman" w:cs="Times New Roman"/>
+          <w:sz w:val="26"/>
+          <w:szCs w:val="26"/>
+        </w:rPr>
+      </w:pPr>
+      <w:r>
+        <w:rPr>
+          <w:rFonts w:ascii="Times New Roman" w:hAnsi="Times New Roman" w:cs="Times New Roman"/>
+          <w:sz w:val="26"/>
+          <w:szCs w:val="26"/>
+        </w:rPr>
+        <w:t>Được sử dụng đặc biệt trong việc đọc và định dạng văn bản HTML thông qua một trình chỉnh sửa phụ trợ (editor kit).</w:t>
+      </w:r>
+    </w:p>
+    <w:p>
+      <w:pPr>
+        <w:jc w:val="both"/>
         <w:rPr>
           <w:rFonts w:ascii="VNI-Internet Mail" w:hAnsi="VNI-Internet Mail" w:cs="Times New Roman"/>
-        </w:rPr>
-        <w:t>avax.swing.event</w:t>
+          <w:sz w:val="26"/>
+          <w:szCs w:val="26"/>
+        </w:rPr>
+      </w:pPr>
+      <w:r>
+        <w:rPr>
+          <w:rFonts w:ascii="VNI-Internet Mail" w:hAnsi="VNI-Internet Mail" w:cs="Times New Roman"/>
+          <w:sz w:val="26"/>
+          <w:szCs w:val="26"/>
+        </w:rPr>
+        <w:t>javax.swing.text.html.parser</w:t>
       </w:r>
     </w:p>
     <w:p>
@@ -479,19 +901,17 @@
         <w:jc w:val="both"/>
         <w:rPr>
           <w:rFonts w:ascii="Times New Roman" w:hAnsi="Times New Roman" w:cs="Times New Roman"/>
-        </w:rPr>
-      </w:pPr>
-      <w:r>
-        <w:rPr>
-          <w:rFonts w:ascii="Times New Roman" w:hAnsi="Times New Roman" w:cs="Times New Roman"/>
-        </w:rPr>
-        <w:t xml:space="preserve">Định nghĩa một số listener và sự kiện mới mà các thành phần Swing dùng để </w:t>
-      </w:r>
-      <w:r>
-        <w:rPr>
-          <w:rFonts w:ascii="Times New Roman" w:hAnsi="Times New Roman" w:cs="Times New Roman"/>
-        </w:rPr>
-        <w:t>giao tiếp thông tin không đồng bộ giữa các lớp. Để tạo ra sự kiện riêng, bạn có thể tạo lớp con của các sự kiện khác nhau trong gói này hoặc viết lớp sự kiện của riêng bạn</w:t>
+          <w:sz w:val="26"/>
+          <w:szCs w:val="26"/>
+        </w:rPr>
+      </w:pPr>
+      <w:r>
+        <w:rPr>
+          <w:rFonts w:ascii="Times New Roman" w:hAnsi="Times New Roman" w:cs="Times New Roman"/>
+          <w:sz w:val="26"/>
+          <w:szCs w:val="26"/>
+        </w:rPr>
+        <w:t>Chứa các lớp hỗ trợ phân tích mã HTML.</w:t>
       </w:r>
     </w:p>
     <w:p>
@@ -499,13 +919,17 @@
         <w:jc w:val="both"/>
         <w:rPr>
           <w:rFonts w:ascii="VNI-Internet Mail" w:hAnsi="VNI-Internet Mail" w:cs="Times New Roman"/>
+          <w:sz w:val="26"/>
+          <w:szCs w:val="26"/>
         </w:rPr>
       </w:pPr>
       <w:r>
         <w:rPr>
           <w:rFonts w:ascii="VNI-Internet Mail" w:hAnsi="VNI-Internet Mail" w:cs="Times New Roman"/>
-        </w:rPr>
-        <w:t>javax.swing.filechooser</w:t>
+          <w:sz w:val="26"/>
+          <w:szCs w:val="26"/>
+        </w:rPr>
+        <w:t>javax.swing.text.rtf</w:t>
       </w:r>
     </w:p>
     <w:p>
@@ -514,13 +938,17 @@
         <w:jc w:val="both"/>
         <w:rPr>
           <w:rFonts w:ascii="Times New Roman" w:hAnsi="Times New Roman" w:cs="Times New Roman"/>
-        </w:rPr>
-      </w:pPr>
-      <w:r>
-        <w:rPr>
-          <w:rFonts w:ascii="Times New Roman" w:hAnsi="Times New Roman" w:cs="Times New Roman"/>
-        </w:rPr>
-        <w:t>Có hỗ trợ cho thành phần JfileChooser</w:t>
+          <w:sz w:val="26"/>
+          <w:szCs w:val="26"/>
+        </w:rPr>
+      </w:pPr>
+      <w:r>
+        <w:rPr>
+          <w:rFonts w:ascii="Times New Roman" w:hAnsi="Times New Roman" w:cs="Times New Roman"/>
+          <w:sz w:val="26"/>
+          <w:szCs w:val="26"/>
+        </w:rPr>
+        <w:t>Được sử dụng đặc biệt trong việc đọc và định dạng văn bản Rich Text Formal (RTF) thông qua một trình chỉnh sửa phụ trợ.</w:t>
       </w:r>
     </w:p>
     <w:p>
@@ -528,13 +956,17 @@
         <w:jc w:val="both"/>
         <w:rPr>
           <w:rFonts w:ascii="VNI-Internet Mail" w:hAnsi="VNI-Internet Mail" w:cs="Times New Roman"/>
+          <w:sz w:val="26"/>
+          <w:szCs w:val="26"/>
         </w:rPr>
       </w:pPr>
       <w:r>
         <w:rPr>
           <w:rFonts w:ascii="VNI-Internet Mail" w:hAnsi="VNI-Internet Mail" w:cs="Times New Roman"/>
-        </w:rPr>
-        <w:t>javax.swing.plaf</w:t>
+          <w:sz w:val="26"/>
+          <w:szCs w:val="26"/>
+        </w:rPr>
+        <w:t>javax.swing.tree</w:t>
       </w:r>
     </w:p>
     <w:p>
@@ -543,13 +975,17 @@
         <w:jc w:val="both"/>
         <w:rPr>
           <w:rFonts w:ascii="Times New Roman" w:hAnsi="Times New Roman" w:cs="Times New Roman"/>
-        </w:rPr>
-      </w:pPr>
-      <w:r>
-        <w:rPr>
-          <w:rFonts w:ascii="Times New Roman" w:hAnsi="Times New Roman" w:cs="Times New Roman"/>
-        </w:rPr>
-        <w:t>Định nghĩa những ohần tử đặc trưng tạo nên L&amp;F pluggable cho mỗi thành phần. Những gói con của gói này được sử dụng để render các L&amp;F riêng lẻ cho mỗi thành phần trên cơ sở đa nền tảng (platform-by-platform). (Phần thực thi cụ thể của L&amp;F trong Window và Motif nằm trong các gói con của com.sun.java.swing.plaf, và L&amp;F của MacOS nằm trong gói com.apple.mrj.swing).</w:t>
+          <w:sz w:val="26"/>
+          <w:szCs w:val="26"/>
+        </w:rPr>
+      </w:pPr>
+      <w:r>
+        <w:rPr>
+          <w:rFonts w:ascii="Times New Roman" w:hAnsi="Times New Roman" w:cs="Times New Roman"/>
+          <w:sz w:val="26"/>
+          <w:szCs w:val="26"/>
+        </w:rPr>
+        <w:t>Định nghĩa các mô hình và hiển thị cho thành phần cây phân cấp, thành phần này có thể biểu diễn một cấu trúc file hoặc chuỗi các thuộc tính.</w:t>
       </w:r>
     </w:p>
     <w:p>
@@ -557,19 +993,17 @@
         <w:jc w:val="both"/>
         <w:rPr>
           <w:rFonts w:ascii="VNI-Internet Mail" w:hAnsi="VNI-Internet Mail" w:cs="Times New Roman"/>
+          <w:sz w:val="26"/>
+          <w:szCs w:val="26"/>
         </w:rPr>
       </w:pPr>
       <w:r>
         <w:rPr>
           <w:rFonts w:ascii="VNI-Internet Mail" w:hAnsi="VNI-Internet Mail" w:cs="Times New Roman"/>
-        </w:rPr>
-        <w:t>javax</w:t>
-      </w:r>
-      <w:r>
-        <w:rPr>
-          <w:rFonts w:ascii="VNI-Internet Mail" w:hAnsi="VNI-Internet Mail" w:cs="Times New Roman"/>
-        </w:rPr>
-        <w:t>.swing.tanle</w:t>
+          <w:sz w:val="26"/>
+          <w:szCs w:val="26"/>
+        </w:rPr>
+        <w:t>javax.swing.undo</w:t>
       </w:r>
     </w:p>
     <w:p>
@@ -578,199 +1012,17 @@
         <w:jc w:val="both"/>
         <w:rPr>
           <w:rFonts w:ascii="Times New Roman" w:hAnsi="Times New Roman" w:cs="Times New Roman"/>
-        </w:rPr>
-      </w:pPr>
-      <w:r>
-        <w:rPr>
-          <w:rFonts w:ascii="Times New Roman" w:hAnsi="Times New Roman" w:cs="Times New Roman"/>
-        </w:rPr>
-        <w:t xml:space="preserve">Cung cấp mô hình (model) và hiển thị (view) thành phần của bảng (table), </w:t>
-      </w:r>
-      <w:r>
-        <w:rPr>
-          <w:rFonts w:ascii="Times New Roman" w:hAnsi="Times New Roman" w:cs="Times New Roman"/>
-        </w:rPr>
-        <w:t>cho phep2 bạn bố trí và xếp đặt thông tin dưới dạng lưới giống như một bảng tính (spreadsheet). Bằng việc sử dụng các lớp ở cấp thấp hơn, bạn có thể sửa đổi việc lựa chọn và hiển thị bảng, cũng như cách hiển thị thông tin ở mỗi dòng, mỗi ô của bảng.</w:t>
-      </w:r>
-    </w:p>
-    <w:p>
-      <w:pPr>
-        <w:jc w:val="both"/>
-        <w:rPr>
-          <w:rFonts w:ascii="VNI-Internet Mail" w:hAnsi="VNI-Internet Mail" w:cs="Times New Roman"/>
-        </w:rPr>
-      </w:pPr>
-      <w:r>
-        <w:rPr>
-          <w:rFonts w:ascii="VNI-Internet Mail" w:hAnsi="VNI-Internet Mail" w:cs="Times New Roman"/>
-        </w:rPr>
-        <w:t>javax</w:t>
-      </w:r>
-      <w:r>
-        <w:rPr>
-          <w:rFonts w:ascii="VNI-Internet Mail" w:hAnsi="VNI-Internet Mail" w:cs="Times New Roman"/>
-        </w:rPr>
-        <w:t>.swing.text</w:t>
-      </w:r>
-    </w:p>
-    <w:p>
-      <w:pPr>
-        <w:ind w:left="360"/>
-        <w:jc w:val="both"/>
-        <w:rPr>
-          <w:rFonts w:ascii="Times New Roman" w:hAnsi="Times New Roman" w:cs="Times New Roman"/>
-        </w:rPr>
-      </w:pPr>
-      <w:r>
-        <w:rPr>
-          <w:rFonts w:ascii="Times New Roman" w:hAnsi="Times New Roman" w:cs="Times New Roman"/>
-        </w:rPr>
-        <w:t>Cung cấp các lớp và giao diện cốt lõi liên quan đến văn bản, hỗ trợ một thiết kế chung dạng tài liệu/hiển thị (document/view).</w:t>
-      </w:r>
-    </w:p>
-    <w:p>
-      <w:pPr>
-        <w:jc w:val="both"/>
-        <w:rPr>
-          <w:rFonts w:ascii="VNI-Internet Mail" w:hAnsi="VNI-Internet Mail" w:cs="Times New Roman"/>
-        </w:rPr>
-      </w:pPr>
-      <w:r>
-        <w:rPr>
-          <w:rFonts w:ascii="VNI-Internet Mail" w:hAnsi="VNI-Internet Mail" w:cs="Times New Roman"/>
+          <w:sz w:val="26"/>
+          <w:szCs w:val="26"/>
+        </w:rPr>
+      </w:pPr>
+      <w:r>
+        <w:rPr>
+          <w:rFonts w:ascii="Times New Roman" w:hAnsi="Times New Roman" w:cs="Times New Roman"/>
+          <w:sz w:val="26"/>
+          <w:szCs w:val="26"/>
         </w:rPr>
         <w:lastRenderedPageBreak/>
-        <w:t>javax.swing.text.html</w:t>
-      </w:r>
-    </w:p>
-    <w:p>
-      <w:pPr>
-        <w:ind w:left="360"/>
-        <w:jc w:val="both"/>
-        <w:rPr>
-          <w:rFonts w:ascii="Times New Roman" w:hAnsi="Times New Roman" w:cs="Times New Roman"/>
-        </w:rPr>
-      </w:pPr>
-      <w:r>
-        <w:rPr>
-          <w:rFonts w:ascii="Times New Roman" w:hAnsi="Times New Roman" w:cs="Times New Roman"/>
-        </w:rPr>
-        <w:t>Được sử dụng đặc biệt trong việc đọc và định dạng văn bản HTML thông qua một trình chỉnh sửa phụ trợ (editor kit).</w:t>
-      </w:r>
-    </w:p>
-    <w:p>
-      <w:pPr>
-        <w:jc w:val="both"/>
-        <w:rPr>
-          <w:rFonts w:ascii="VNI-Internet Mail" w:hAnsi="VNI-Internet Mail" w:cs="Times New Roman"/>
-        </w:rPr>
-      </w:pPr>
-      <w:r>
-        <w:rPr>
-          <w:rFonts w:ascii="VNI-Internet Mail" w:hAnsi="VNI-Internet Mail" w:cs="Times New Roman"/>
-        </w:rPr>
-        <w:t>javax.swing.text.html.parser</w:t>
-      </w:r>
-    </w:p>
-    <w:p>
-      <w:pPr>
-        <w:ind w:left="360"/>
-        <w:jc w:val="both"/>
-        <w:rPr>
-          <w:rFonts w:ascii="Times New Roman" w:hAnsi="Times New Roman" w:cs="Times New Roman"/>
-        </w:rPr>
-      </w:pPr>
-      <w:r>
-        <w:rPr>
-          <w:rFonts w:ascii="Times New Roman" w:hAnsi="Times New Roman" w:cs="Times New Roman"/>
-        </w:rPr>
-        <w:t>Chứa các lớp hỗ trợ phân tích mã HTML.</w:t>
-      </w:r>
-    </w:p>
-    <w:p>
-      <w:pPr>
-        <w:jc w:val="both"/>
-        <w:rPr>
-          <w:rFonts w:ascii="VNI-Internet Mail" w:hAnsi="VNI-Internet Mail" w:cs="Times New Roman"/>
-        </w:rPr>
-      </w:pPr>
-      <w:r>
-        <w:rPr>
-          <w:rFonts w:ascii="VNI-Internet Mail" w:hAnsi="VNI-Internet Mail" w:cs="Times New Roman"/>
-        </w:rPr>
-        <w:t>javax.swing.text.rtf</w:t>
-      </w:r>
-    </w:p>
-    <w:p>
-      <w:pPr>
-        <w:ind w:left="360"/>
-        <w:jc w:val="both"/>
-        <w:rPr>
-          <w:rFonts w:ascii="Times New Roman" w:hAnsi="Times New Roman" w:cs="Times New Roman"/>
-        </w:rPr>
-      </w:pPr>
-      <w:r>
-        <w:rPr>
-          <w:rFonts w:ascii="Times New Roman" w:hAnsi="Times New Roman" w:cs="Times New Roman"/>
-        </w:rPr>
-        <w:t>Được sử dụng đặc biệt trong việc đọc và định dạng văn bản Rich Text Formal (RTF) thông qua một trình chỉnh sửa phụ trợ.</w:t>
-      </w:r>
-    </w:p>
-    <w:p>
-      <w:pPr>
-        <w:jc w:val="both"/>
-        <w:rPr>
-          <w:rFonts w:ascii="VNI-Internet Mail" w:hAnsi="VNI-Internet Mail" w:cs="Times New Roman"/>
-        </w:rPr>
-      </w:pPr>
-      <w:r>
-        <w:rPr>
-          <w:rFonts w:ascii="VNI-Internet Mail" w:hAnsi="VNI-Internet Mail" w:cs="Times New Roman"/>
-        </w:rPr>
-        <w:t>javax.swing.tree</w:t>
-      </w:r>
-    </w:p>
-    <w:p>
-      <w:pPr>
-        <w:ind w:left="360"/>
-        <w:jc w:val="both"/>
-        <w:rPr>
-          <w:rFonts w:ascii="Times New Roman" w:hAnsi="Times New Roman" w:cs="Times New Roman"/>
-        </w:rPr>
-      </w:pPr>
-      <w:r>
-        <w:rPr>
-          <w:rFonts w:ascii="Times New Roman" w:hAnsi="Times New Roman" w:cs="Times New Roman"/>
-        </w:rPr>
-        <w:t>Định nghĩa các mô hình và hiển thị cho thành phần cây phân cấp, thành phần này có thể biểu diễn một cấu trúc file hoặc chuỗi các thuộc tính.</w:t>
-      </w:r>
-    </w:p>
-    <w:p>
-      <w:pPr>
-        <w:jc w:val="both"/>
-        <w:rPr>
-          <w:rFonts w:ascii="VNI-Internet Mail" w:hAnsi="VNI-Internet Mail" w:cs="Times New Roman"/>
-        </w:rPr>
-      </w:pPr>
-      <w:r>
-        <w:rPr>
-          <w:rFonts w:ascii="VNI-Internet Mail" w:hAnsi="VNI-Internet Mail" w:cs="Times New Roman"/>
-        </w:rPr>
-        <w:t>javax.swing.undo</w:t>
-      </w:r>
-    </w:p>
-    <w:p>
-      <w:pPr>
-        <w:ind w:left="360"/>
-        <w:jc w:val="both"/>
-        <w:rPr>
-          <w:rFonts w:ascii="Times New Roman" w:hAnsi="Times New Roman" w:cs="Times New Roman"/>
-        </w:rPr>
-      </w:pPr>
-      <w:r>
-        <w:rPr>
-          <w:rFonts w:ascii="Times New Roman" w:hAnsi="Times New Roman" w:cs="Times New Roman"/>
-        </w:rPr>
         <w:t>Chứa các chức năng cần thiết để cài đặt các chứa năng undo (hoàn tác).</w:t>
       </w:r>
     </w:p>
@@ -779,29 +1031,39 @@
         <w:jc w:val="both"/>
         <w:rPr>
           <w:rFonts w:ascii="Times New Roman" w:hAnsi="Times New Roman" w:cs="Times New Roman"/>
-        </w:rPr>
-      </w:pPr>
-      <w:r>
-        <w:rPr>
-          <w:rFonts w:ascii="Times New Roman" w:hAnsi="Times New Roman" w:cs="Times New Roman"/>
+          <w:sz w:val="26"/>
+          <w:szCs w:val="26"/>
+        </w:rPr>
+      </w:pPr>
+      <w:r>
+        <w:rPr>
+          <w:rFonts w:ascii="Times New Roman" w:hAnsi="Times New Roman" w:cs="Times New Roman"/>
+          <w:sz w:val="26"/>
+          <w:szCs w:val="26"/>
         </w:rPr>
         <w:t>Cho tới nay thì gói được sử dụng một cách rộng rãi nhất là gói javax.swing. Trên thực tế, hầu hết các thành phần trong Swing – kể cả một vài lớp tiện ích (utility class) – đều được đặt trong gói này. (Ngoại lệ duy nhất là trường bao (border) và lớp hỗ trợ cho cây, bảng và thành phần văn bản). Do về sau các thành phần cung cấp khả năng mở rộng tốt hơn và thường có nhiều l</w:t>
       </w:r>
       <w:r>
         <w:rPr>
           <w:rFonts w:ascii="Times New Roman" w:hAnsi="Times New Roman" w:cs="Times New Roman"/>
+          <w:sz w:val="26"/>
+          <w:szCs w:val="26"/>
         </w:rPr>
         <w:t>ớp</w:t>
       </w:r>
       <w:r>
         <w:rPr>
           <w:rFonts w:ascii="Times New Roman" w:hAnsi="Times New Roman" w:cs="Times New Roman"/>
+          <w:sz w:val="26"/>
+          <w:szCs w:val="26"/>
         </w:rPr>
         <w:t xml:space="preserve"> lớn hơn để làm việc</w:t>
       </w:r>
       <w:r>
         <w:rPr>
           <w:rFonts w:ascii="Times New Roman" w:hAnsi="Times New Roman" w:cs="Times New Roman"/>
+          <w:sz w:val="26"/>
+          <w:szCs w:val="26"/>
         </w:rPr>
         <w:t>, tương tác nên các lớp này được chia thành những gói riêng biệt</w:t>
       </w:r>
@@ -811,13 +1073,16 @@
         <w:jc w:val="both"/>
         <w:rPr>
           <w:rFonts w:ascii="Times New Roman" w:hAnsi="Times New Roman" w:cs="Times New Roman"/>
-        </w:rPr>
-      </w:pPr>
-      <w:r>
-        <w:rPr>
-          <w:rFonts w:ascii="Times New Roman" w:hAnsi="Times New Roman" w:cs="Times New Roman"/>
-          <w:b/>
-          <w:sz w:val="24"/>
+          <w:sz w:val="28"/>
+          <w:szCs w:val="28"/>
+        </w:rPr>
+      </w:pPr>
+      <w:r>
+        <w:rPr>
+          <w:rFonts w:ascii="Times New Roman" w:hAnsi="Times New Roman" w:cs="Times New Roman"/>
+          <w:b/>
+          <w:sz w:val="28"/>
+          <w:szCs w:val="28"/>
         </w:rPr>
         <w:t>Phân cấp lớp</w:t>
       </w:r>
@@ -827,29 +1092,39 @@
         <w:jc w:val="both"/>
         <w:rPr>
           <w:rFonts w:ascii="Times New Roman" w:hAnsi="Times New Roman" w:cs="Times New Roman"/>
-        </w:rPr>
-      </w:pPr>
-      <w:r>
-        <w:rPr>
-          <w:rFonts w:ascii="Times New Roman" w:hAnsi="Times New Roman" w:cs="Times New Roman"/>
+          <w:sz w:val="26"/>
+          <w:szCs w:val="26"/>
+        </w:rPr>
+      </w:pPr>
+      <w:r>
+        <w:rPr>
+          <w:rFonts w:ascii="Times New Roman" w:hAnsi="Times New Roman" w:cs="Times New Roman"/>
+          <w:sz w:val="26"/>
+          <w:szCs w:val="26"/>
         </w:rPr>
         <w:t>Thoạt nhìn, cây phân lớp Swing rất giống AWT. Mỗ thành phần Swing và một thành phần tưng đương trong AWT có cùng tên, ngoại trừ ký tự đầu tiên trong Swing có thêm chữ J viết hoa</w:t>
       </w:r>
       <w:r>
         <w:rPr>
           <w:rFonts w:ascii="Times New Roman" w:hAnsi="Times New Roman" w:cs="Times New Roman"/>
+          <w:sz w:val="26"/>
+          <w:szCs w:val="26"/>
         </w:rPr>
         <w:t>. Trong hầu hết các trường hợp, nếu thay thế các thành phần AWT thì thành phần Swing có thể được sử dụng như một sự thay thế dạng drop-in (không cần điểu chỉnh).</w:t>
       </w:r>
       <w:r>
         <w:rPr>
           <w:rFonts w:ascii="Times New Roman" w:hAnsi="Times New Roman" w:cs="Times New Roman"/>
+          <w:sz w:val="26"/>
+          <w:szCs w:val="26"/>
         </w:rPr>
         <w:t xml:space="preserve"> </w:t>
       </w:r>
       <w:r>
         <w:rPr>
           <w:rFonts w:ascii="Times New Roman" w:hAnsi="Times New Roman" w:cs="Times New Roman"/>
+          <w:sz w:val="26"/>
+          <w:szCs w:val="26"/>
         </w:rPr>
         <w:t>Tuy nhiên, giữ thành phần Swing và thành phần của AWT có những điểm khác biệt cơ bản.</w:t>
       </w:r>
@@ -859,11 +1134,15 @@
         <w:jc w:val="both"/>
         <w:rPr>
           <w:rFonts w:ascii="Times New Roman" w:hAnsi="Times New Roman" w:cs="Times New Roman"/>
-        </w:rPr>
-      </w:pPr>
-      <w:r>
-        <w:rPr>
-          <w:rFonts w:ascii="Times New Roman" w:hAnsi="Times New Roman" w:cs="Times New Roman"/>
+          <w:sz w:val="26"/>
+          <w:szCs w:val="26"/>
+        </w:rPr>
+      </w:pPr>
+      <w:r>
+        <w:rPr>
+          <w:rFonts w:ascii="Times New Roman" w:hAnsi="Times New Roman" w:cs="Times New Roman"/>
+          <w:sz w:val="26"/>
+          <w:szCs w:val="26"/>
         </w:rPr>
         <w:t>Ta có thể để ý thấy rằng số lượng frame và pane trong Swing tăng lên. Ví dụ với các internal frame (frame bên trong). Swing hỗ trợ đặt một frame vào một frame khác – điề này thường được ám chỉ như một giao diện đa tài liệu (multiple document interface – MDI) trong Microsoft. Bạn có thể tùy ý chỉ định internal frame này vào các tầng xếp theo chiều thẳng đứng; các tầng này sẽ quyết địnhinternal frame nào sẽ xuất hiện ở trên. Trên thực tế, kể cả frame đơn giản nhất – Jframe – cũng hỗ trợ tầng bằng cách cung cấp layered pane (pane xếp tầng), trên đó bạn có thể chỉ định vị cho các phần tử khác nhau khi phát triển ứng dụng.</w:t>
       </w:r>
@@ -874,7 +1153,8 @@
         <w:rPr>
           <w:rFonts w:ascii="Times New Roman" w:hAnsi="Times New Roman" w:cs="Times New Roman"/>
           <w:b/>
-          <w:sz w:val="24"/>
+          <w:sz w:val="28"/>
+          <w:szCs w:val="28"/>
         </w:rPr>
       </w:pPr>
       <w:r>
@@ -882,20 +1162,21 @@
           <w:rFonts w:ascii="Times New Roman" w:hAnsi="Times New Roman" w:cs="Times New Roman"/>
           <w:b/>
           <w:noProof/>
-          <w:sz w:val="24"/>
+          <w:sz w:val="28"/>
+          <w:szCs w:val="28"/>
         </w:rPr>
         <w:lastRenderedPageBreak/>
         <w:drawing>
-          <wp:anchor distT="0" distB="0" distL="114300" distR="114300" simplePos="0" relativeHeight="251658240" behindDoc="0" locked="0" layoutInCell="1" allowOverlap="1">
+          <wp:anchor distT="0" distB="0" distL="114300" distR="114300" simplePos="0" relativeHeight="251658240" behindDoc="0" locked="0" layoutInCell="1" allowOverlap="1" wp14:anchorId="6E48DB1C" wp14:editId="056D6D63">
             <wp:simplePos x="0" y="0"/>
             <wp:positionH relativeFrom="margin">
-              <wp:align>right</wp:align>
+              <wp:posOffset>422275</wp:posOffset>
             </wp:positionH>
             <wp:positionV relativeFrom="paragraph">
               <wp:posOffset>0</wp:posOffset>
             </wp:positionV>
-            <wp:extent cx="5938520" cy="5410200"/>
-            <wp:effectExtent l="0" t="0" r="5080" b="0"/>
+            <wp:extent cx="4977130" cy="5410200"/>
+            <wp:effectExtent l="0" t="0" r="0" b="0"/>
             <wp:wrapTopAndBottom/>
             <wp:docPr id="1" name="Picture 1"/>
             <wp:cNvGraphicFramePr>
@@ -923,7 +1204,7 @@
                   <pic:spPr>
                     <a:xfrm>
                       <a:off x="0" y="0"/>
-                      <a:ext cx="5938520" cy="5410200"/>
+                      <a:ext cx="4977130" cy="5410200"/>
                     </a:xfrm>
                     <a:prstGeom prst="rect">
                       <a:avLst/>
@@ -945,7 +1226,8 @@
         <w:rPr>
           <w:rFonts w:ascii="Times New Roman" w:hAnsi="Times New Roman" w:cs="Times New Roman"/>
           <w:b/>
-          <w:sz w:val="24"/>
+          <w:sz w:val="28"/>
+          <w:szCs w:val="28"/>
         </w:rPr>
         <w:t>Lớp J</w:t>
       </w:r>
@@ -953,7 +1235,8 @@
         <w:rPr>
           <w:rFonts w:ascii="Times New Roman" w:hAnsi="Times New Roman" w:cs="Times New Roman"/>
           <w:b/>
-          <w:sz w:val="24"/>
+          <w:sz w:val="28"/>
+          <w:szCs w:val="28"/>
         </w:rPr>
         <w:t>C</w:t>
       </w:r>
@@ -961,7 +1244,8 @@
         <w:rPr>
           <w:rFonts w:ascii="Times New Roman" w:hAnsi="Times New Roman" w:cs="Times New Roman"/>
           <w:b/>
-          <w:sz w:val="24"/>
+          <w:sz w:val="28"/>
+          <w:szCs w:val="28"/>
         </w:rPr>
         <w:t>omponent</w:t>
       </w:r>
@@ -971,59 +1255,79 @@
         <w:jc w:val="both"/>
         <w:rPr>
           <w:rFonts w:ascii="Times New Roman" w:hAnsi="Times New Roman" w:cs="Times New Roman"/>
+          <w:sz w:val="26"/>
+          <w:szCs w:val="26"/>
         </w:rPr>
       </w:pPr>
       <w:r>
         <w:rPr>
           <w:rFonts w:cstheme="minorHAnsi"/>
+          <w:sz w:val="26"/>
+          <w:szCs w:val="26"/>
         </w:rPr>
         <w:t>JComponent</w:t>
       </w:r>
       <w:r>
         <w:rPr>
           <w:rFonts w:ascii="Times New Roman" w:hAnsi="Times New Roman" w:cs="Times New Roman"/>
+          <w:sz w:val="26"/>
+          <w:szCs w:val="26"/>
         </w:rPr>
         <w:t xml:space="preserve"> là lớp trừu tượng mà hầu như mọi thành phần Swing đều kế thừa: </w:t>
       </w:r>
       <w:r>
         <w:rPr>
           <w:rFonts w:cstheme="minorHAnsi"/>
+          <w:sz w:val="26"/>
+          <w:szCs w:val="26"/>
         </w:rPr>
         <w:t>JComponent</w:t>
       </w:r>
       <w:r>
         <w:rPr>
           <w:rFonts w:ascii="Times New Roman" w:hAnsi="Times New Roman" w:cs="Times New Roman"/>
+          <w:sz w:val="26"/>
+          <w:szCs w:val="26"/>
         </w:rPr>
         <w:t xml:space="preserve"> cung cấp nhiều chức năng cơ bản phổ biến cho toàn bộ thư viện thành phần Swing (Swing component library). Cũng như </w:t>
       </w:r>
       <w:r>
         <w:rPr>
           <w:rFonts w:cstheme="minorHAnsi"/>
+          <w:sz w:val="26"/>
+          <w:szCs w:val="26"/>
         </w:rPr>
         <w:t>java.awt.JComponent</w:t>
       </w:r>
       <w:r>
         <w:rPr>
           <w:rFonts w:ascii="Times New Roman" w:hAnsi="Times New Roman" w:cs="Times New Roman"/>
+          <w:sz w:val="26"/>
+          <w:szCs w:val="26"/>
         </w:rPr>
         <w:t xml:space="preserve"> đóng vai trò là framework cho hầu hết thành phần AWT, lớp </w:t>
       </w:r>
       <w:r>
         <w:rPr>
           <w:rFonts w:cstheme="minorHAnsi"/>
+          <w:sz w:val="26"/>
+          <w:szCs w:val="26"/>
         </w:rPr>
         <w:t>java.swing.JComponent</w:t>
       </w:r>
       <w:r>
         <w:rPr>
           <w:rFonts w:ascii="Times New Roman" w:hAnsi="Times New Roman" w:cs="Times New Roman"/>
+          <w:sz w:val="26"/>
+          <w:szCs w:val="26"/>
         </w:rPr>
         <w:t xml:space="preserve"> cũng đóng vai trò tương tự thành phần Swing</w:t>
       </w:r>
       <w:r>
         <w:rPr>
           <w:rFonts w:ascii="Times New Roman" w:hAnsi="Times New Roman" w:cs="Times New Roman"/>
+          <w:sz w:val="26"/>
+          <w:szCs w:val="26"/>
         </w:rPr>
         <w:t>.</w:t>
       </w:r>
@@ -1033,91 +1337,125 @@
         <w:jc w:val="both"/>
         <w:rPr>
           <w:rFonts w:ascii="Times New Roman" w:hAnsi="Times New Roman" w:cs="Times New Roman"/>
-        </w:rPr>
-      </w:pPr>
-      <w:r>
-        <w:rPr>
-          <w:rFonts w:ascii="Times New Roman" w:hAnsi="Times New Roman" w:cs="Times New Roman"/>
+          <w:sz w:val="26"/>
+          <w:szCs w:val="26"/>
+        </w:rPr>
+      </w:pPr>
+      <w:r>
+        <w:rPr>
+          <w:rFonts w:ascii="Times New Roman" w:hAnsi="Times New Roman" w:cs="Times New Roman"/>
+          <w:sz w:val="26"/>
+          <w:szCs w:val="26"/>
         </w:rPr>
         <w:t xml:space="preserve">Bởi vì </w:t>
       </w:r>
       <w:r>
         <w:rPr>
           <w:rFonts w:cstheme="minorHAnsi"/>
+          <w:sz w:val="26"/>
+          <w:szCs w:val="26"/>
         </w:rPr>
         <w:t>JComponent</w:t>
       </w:r>
       <w:r>
         <w:rPr>
           <w:rFonts w:ascii="Times New Roman" w:hAnsi="Times New Roman" w:cs="Times New Roman"/>
+          <w:sz w:val="26"/>
+          <w:szCs w:val="26"/>
         </w:rPr>
         <w:t xml:space="preserve"> kế thừa lớp </w:t>
       </w:r>
       <w:r>
         <w:rPr>
           <w:rFonts w:cstheme="minorHAnsi"/>
+          <w:sz w:val="26"/>
+          <w:szCs w:val="26"/>
         </w:rPr>
         <w:t>Container</w:t>
       </w:r>
       <w:r>
         <w:rPr>
           <w:rFonts w:ascii="Times New Roman" w:hAnsi="Times New Roman" w:cs="Times New Roman"/>
+          <w:sz w:val="26"/>
+          <w:szCs w:val="26"/>
         </w:rPr>
         <w:t xml:space="preserve"> nên nhiều thành phần Swing có thể đóng vai trò như là container của các thành phần AWT và Swing khác. Các thành phần này có thể được thêm thông qua phương thức </w:t>
       </w:r>
       <w:r>
         <w:rPr>
           <w:rFonts w:cstheme="minorHAnsi"/>
+          <w:sz w:val="26"/>
+          <w:szCs w:val="26"/>
         </w:rPr>
         <w:t>add()</w:t>
       </w:r>
       <w:r>
         <w:rPr>
           <w:rFonts w:ascii="Times New Roman" w:hAnsi="Times New Roman" w:cs="Times New Roman"/>
+          <w:sz w:val="26"/>
+          <w:szCs w:val="26"/>
         </w:rPr>
         <w:t xml:space="preserve"> truyền thống của </w:t>
       </w:r>
       <w:r>
         <w:rPr>
           <w:rFonts w:cstheme="minorHAnsi"/>
+          <w:sz w:val="26"/>
+          <w:szCs w:val="26"/>
         </w:rPr>
         <w:t>Container</w:t>
       </w:r>
       <w:r>
         <w:rPr>
           <w:rFonts w:ascii="Times New Roman" w:hAnsi="Times New Roman" w:cs="Times New Roman"/>
+          <w:sz w:val="26"/>
+          <w:szCs w:val="26"/>
         </w:rPr>
         <w:t xml:space="preserve">. Thêm nữa </w:t>
       </w:r>
       <w:r>
         <w:rPr>
           <w:rFonts w:cstheme="minorHAnsi"/>
+          <w:sz w:val="26"/>
+          <w:szCs w:val="26"/>
         </w:rPr>
         <w:t>JComponemt</w:t>
       </w:r>
       <w:r>
         <w:rPr>
           <w:rFonts w:ascii="Times New Roman" w:hAnsi="Times New Roman" w:cs="Times New Roman"/>
-        </w:rPr>
-        <w:t xml:space="preserve"> có thể được định vị với bất kỳ trình quản lý bố cục nào của Java ở bên trong container. Các thuật ngữ sau này vẫn giữ nguyên ý nghĩa : Con là thành phần được thêm vào một container (container này là cha của thành phần đó). Tương tự, bất kỳ thành phần nào đó ở mức cao hơn trong cây được gọi là tổ tiên, trong khi bất kỳ yhành phần nào thấp hơn được gọi là con cháu.</w:t>
-      </w:r>
-    </w:p>
-    <w:p>
-      <w:pPr>
-        <w:jc w:val="both"/>
-        <w:rPr>
-          <w:rFonts w:ascii="Times New Roman" w:hAnsi="Times New Roman" w:cs="Times New Roman"/>
-          <w:b/>
-          <w:sz w:val="24"/>
-        </w:rPr>
-      </w:pPr>
-      <w:r>
-        <w:rPr>
-          <w:rFonts w:ascii="Times New Roman" w:hAnsi="Times New Roman" w:cs="Times New Roman"/>
-          <w:b/>
-          <w:sz w:val="24"/>
+          <w:sz w:val="26"/>
+          <w:szCs w:val="26"/>
+        </w:rPr>
+        <w:t xml:space="preserve"> có thể được định vị với bất kỳ trình quản lý bố cục nào của Java ở bên trong container. Các thuật ngữ sau này vẫn giữ nguyên ý nghĩa : Con là thành phần được thêm vào một container </w:t>
+      </w:r>
+      <w:r>
+        <w:rPr>
+          <w:rFonts w:ascii="Times New Roman" w:hAnsi="Times New Roman" w:cs="Times New Roman"/>
+          <w:sz w:val="26"/>
+          <w:szCs w:val="26"/>
         </w:rPr>
         <w:lastRenderedPageBreak/>
+        <w:t>(container này là cha của thành phần đó). Tương tự, bất kỳ thành phần nào đó ở mức cao hơn trong cây được gọi là tổ tiên, trong khi bất kỳ yhành phần nào thấp hơn được gọi là con cháu.</w:t>
+      </w:r>
+    </w:p>
+    <w:p>
+      <w:pPr>
+        <w:jc w:val="both"/>
+        <w:rPr>
+          <w:rFonts w:ascii="Times New Roman" w:hAnsi="Times New Roman" w:cs="Times New Roman"/>
+          <w:b/>
+          <w:sz w:val="28"/>
+          <w:szCs w:val="28"/>
+        </w:rPr>
+      </w:pPr>
+      <w:r>
+        <w:rPr>
+          <w:rFonts w:ascii="Times New Roman" w:hAnsi="Times New Roman" w:cs="Times New Roman"/>
+          <w:b/>
+          <w:sz w:val="28"/>
+          <w:szCs w:val="28"/>
+        </w:rPr>
         <w:t>Root Pane</w:t>
       </w:r>
     </w:p>
@@ -1126,101 +1464,135 @@
         <w:jc w:val="both"/>
         <w:rPr>
           <w:rFonts w:ascii="Times New Roman" w:hAnsi="Times New Roman" w:cs="Times New Roman"/>
-        </w:rPr>
-      </w:pPr>
-      <w:r>
-        <w:rPr>
-          <w:rFonts w:ascii="Times New Roman" w:hAnsi="Times New Roman" w:cs="Times New Roman"/>
+          <w:sz w:val="26"/>
+          <w:szCs w:val="26"/>
+        </w:rPr>
+      </w:pPr>
+      <w:r>
+        <w:rPr>
+          <w:rFonts w:ascii="Times New Roman" w:hAnsi="Times New Roman" w:cs="Times New Roman"/>
+          <w:sz w:val="26"/>
+          <w:szCs w:val="26"/>
         </w:rPr>
         <w:t>Hầu hết các container khác trong Swing (</w:t>
       </w:r>
       <w:r>
         <w:rPr>
           <w:rFonts w:cstheme="minorHAnsi"/>
+          <w:sz w:val="26"/>
+          <w:szCs w:val="26"/>
         </w:rPr>
         <w:t>JFrame</w:t>
       </w:r>
       <w:r>
         <w:rPr>
           <w:rFonts w:ascii="Times New Roman" w:hAnsi="Times New Roman" w:cs="Times New Roman"/>
+          <w:sz w:val="26"/>
+          <w:szCs w:val="26"/>
         </w:rPr>
         <w:t xml:space="preserve">, </w:t>
       </w:r>
       <w:r>
         <w:rPr>
           <w:rFonts w:cstheme="minorHAnsi"/>
+          <w:sz w:val="26"/>
+          <w:szCs w:val="26"/>
         </w:rPr>
         <w:t>JApplet</w:t>
       </w:r>
       <w:r>
         <w:rPr>
           <w:rFonts w:ascii="Times New Roman" w:hAnsi="Times New Roman" w:cs="Times New Roman"/>
+          <w:sz w:val="26"/>
+          <w:szCs w:val="26"/>
         </w:rPr>
         <w:t xml:space="preserve">, </w:t>
       </w:r>
       <w:r>
         <w:rPr>
           <w:rFonts w:cstheme="minorHAnsi"/>
+          <w:sz w:val="26"/>
+          <w:szCs w:val="26"/>
         </w:rPr>
         <w:t>JWindow</w:t>
       </w:r>
       <w:r>
         <w:rPr>
           <w:rFonts w:ascii="Times New Roman" w:hAnsi="Times New Roman" w:cs="Times New Roman"/>
+          <w:sz w:val="26"/>
+          <w:szCs w:val="26"/>
         </w:rPr>
         <w:t xml:space="preserve">, </w:t>
       </w:r>
       <w:r>
         <w:rPr>
           <w:rFonts w:cstheme="minorHAnsi"/>
+          <w:sz w:val="26"/>
+          <w:szCs w:val="26"/>
         </w:rPr>
         <w:t>JDialog</w:t>
       </w:r>
       <w:r>
         <w:rPr>
           <w:rFonts w:ascii="Times New Roman" w:hAnsi="Times New Roman" w:cs="Times New Roman"/>
+          <w:sz w:val="26"/>
+          <w:szCs w:val="26"/>
         </w:rPr>
         <w:t xml:space="preserve"> và</w:t>
       </w:r>
       <w:r>
         <w:rPr>
           <w:rFonts w:ascii="Times New Roman" w:hAnsi="Times New Roman" w:cs="Times New Roman"/>
+          <w:sz w:val="26"/>
+          <w:szCs w:val="26"/>
         </w:rPr>
         <w:t xml:space="preserve"> thậm chí là </w:t>
       </w:r>
       <w:r>
         <w:rPr>
           <w:rFonts w:cstheme="minorHAnsi"/>
+          <w:sz w:val="26"/>
+          <w:szCs w:val="26"/>
         </w:rPr>
         <w:t>JInternalFrame</w:t>
       </w:r>
       <w:r>
         <w:rPr>
           <w:rFonts w:ascii="Times New Roman" w:hAnsi="Times New Roman" w:cs="Times New Roman"/>
+          <w:sz w:val="26"/>
+          <w:szCs w:val="26"/>
         </w:rPr>
         <w:t>) đều chứa thể hiện của một lớp khác (</w:t>
       </w:r>
       <w:r>
         <w:rPr>
           <w:rFonts w:cstheme="minorHAnsi"/>
+          <w:sz w:val="26"/>
+          <w:szCs w:val="26"/>
         </w:rPr>
         <w:t>JRootPane</w:t>
       </w:r>
       <w:r>
         <w:rPr>
           <w:rFonts w:ascii="Times New Roman" w:hAnsi="Times New Roman" w:cs="Times New Roman"/>
+          <w:sz w:val="26"/>
+          <w:szCs w:val="26"/>
         </w:rPr>
         <w:t xml:space="preserve">) như thành phần duy nhất của chúng và thực thi giao diện chung là </w:t>
       </w:r>
       <w:r>
         <w:rPr>
           <w:rFonts w:cstheme="minorHAnsi"/>
+          <w:sz w:val="26"/>
+          <w:szCs w:val="26"/>
         </w:rPr>
         <w:t>RootPaneContainer</w:t>
       </w:r>
       <w:r>
         <w:rPr>
           <w:rFonts w:ascii="Times New Roman" w:hAnsi="Times New Roman" w:cs="Times New Roman"/>
+          <w:sz w:val="26"/>
+          <w:szCs w:val="26"/>
         </w:rPr>
         <w:t>.</w:t>
       </w:r>
@@ -1230,77 +1602,103 @@
         <w:jc w:val="both"/>
         <w:rPr>
           <w:rFonts w:ascii="Times New Roman" w:hAnsi="Times New Roman" w:cs="Times New Roman"/>
-        </w:rPr>
-      </w:pPr>
-      <w:r>
-        <w:rPr>
-          <w:rFonts w:ascii="Times New Roman" w:hAnsi="Times New Roman" w:cs="Times New Roman"/>
+          <w:sz w:val="26"/>
+          <w:szCs w:val="26"/>
+        </w:rPr>
+      </w:pPr>
+      <w:r>
+        <w:rPr>
+          <w:rFonts w:ascii="Times New Roman" w:hAnsi="Times New Roman" w:cs="Times New Roman"/>
+          <w:sz w:val="26"/>
+          <w:szCs w:val="26"/>
         </w:rPr>
         <w:t xml:space="preserve">Ta hãy dành thời gian để tìm hiểu tổng thể về các lớp giao diện tạo nên container gốc (root container) </w:t>
       </w:r>
       <w:r>
         <w:rPr>
           <w:rFonts w:ascii="Times New Roman" w:hAnsi="Times New Roman" w:cs="Times New Roman"/>
+          <w:sz w:val="26"/>
+          <w:szCs w:val="26"/>
         </w:rPr>
         <w:t xml:space="preserve">của Swing. Hình … cho thấy </w:t>
       </w:r>
       <w:r>
         <w:rPr>
           <w:rFonts w:cstheme="minorHAnsi"/>
+          <w:sz w:val="26"/>
+          <w:szCs w:val="26"/>
         </w:rPr>
         <w:t>JApplet</w:t>
       </w:r>
       <w:r>
         <w:rPr>
           <w:rFonts w:ascii="Times New Roman" w:hAnsi="Times New Roman" w:cs="Times New Roman"/>
+          <w:sz w:val="26"/>
+          <w:szCs w:val="26"/>
         </w:rPr>
         <w:t xml:space="preserve">, </w:t>
       </w:r>
       <w:r>
         <w:rPr>
           <w:rFonts w:cstheme="minorHAnsi"/>
+          <w:sz w:val="26"/>
+          <w:szCs w:val="26"/>
         </w:rPr>
         <w:t>JFrame</w:t>
       </w:r>
       <w:r>
         <w:rPr>
           <w:rFonts w:ascii="Times New Roman" w:hAnsi="Times New Roman" w:cs="Times New Roman"/>
+          <w:sz w:val="26"/>
+          <w:szCs w:val="26"/>
         </w:rPr>
         <w:t xml:space="preserve">, </w:t>
       </w:r>
       <w:r>
         <w:rPr>
           <w:rFonts w:cstheme="minorHAnsi"/>
+          <w:sz w:val="26"/>
+          <w:szCs w:val="26"/>
         </w:rPr>
         <w:t>JDialog</w:t>
       </w:r>
       <w:r>
         <w:rPr>
           <w:rFonts w:ascii="Times New Roman" w:hAnsi="Times New Roman" w:cs="Times New Roman"/>
+          <w:sz w:val="26"/>
+          <w:szCs w:val="26"/>
         </w:rPr>
         <w:t xml:space="preserve"> và </w:t>
       </w:r>
       <w:r>
         <w:rPr>
           <w:rFonts w:cstheme="minorHAnsi"/>
+          <w:sz w:val="26"/>
+          <w:szCs w:val="26"/>
         </w:rPr>
         <w:t>JWindow</w:t>
       </w:r>
       <w:r>
         <w:rPr>
           <w:rFonts w:ascii="Times New Roman" w:hAnsi="Times New Roman" w:cs="Times New Roman"/>
+          <w:sz w:val="26"/>
+          <w:szCs w:val="26"/>
         </w:rPr>
         <w:t xml:space="preserve"> không kế thừa lớp </w:t>
       </w:r>
       <w:r>
         <w:rPr>
           <w:rFonts w:cstheme="minorHAnsi"/>
+          <w:sz w:val="26"/>
+          <w:szCs w:val="26"/>
         </w:rPr>
         <w:t>JComponent</w:t>
       </w:r>
       <w:r>
         <w:rPr>
           <w:rFonts w:ascii="Times New Roman" w:hAnsi="Times New Roman" w:cs="Times New Roman"/>
+          <w:sz w:val="26"/>
+          <w:szCs w:val="26"/>
         </w:rPr>
         <w:t xml:space="preserve"> như các thành phần Swing khác, mà kế thừa từ những thành phần AWT tương ứng, đóng vai trò như cửa sổ giao diện người dùng ở mức cao nhất. Điề này ngụ ý rằng những thành phần này (không giống như thành phần lightweight Swing) có các đối tượng AWT tương ứng của nền tảng.</w:t>
       </w:r>
@@ -1310,24 +1708,29 @@
         <w:jc w:val="both"/>
         <w:rPr>
           <w:rFonts w:ascii="Times New Roman" w:hAnsi="Times New Roman" w:cs="Times New Roman"/>
+          <w:sz w:val="26"/>
+          <w:szCs w:val="26"/>
         </w:rPr>
       </w:pPr>
       <w:r>
         <w:rPr>
           <w:rFonts w:ascii="Times New Roman" w:hAnsi="Times New Roman" w:cs="Times New Roman"/>
           <w:noProof/>
-        </w:rPr>
+          <w:sz w:val="26"/>
+          <w:szCs w:val="26"/>
+        </w:rPr>
+        <w:lastRenderedPageBreak/>
         <w:drawing>
-          <wp:anchor distT="0" distB="0" distL="114300" distR="114300" simplePos="0" relativeHeight="251660288" behindDoc="0" locked="0" layoutInCell="1" allowOverlap="1">
+          <wp:anchor distT="0" distB="0" distL="114300" distR="114300" simplePos="0" relativeHeight="251660288" behindDoc="0" locked="0" layoutInCell="1" allowOverlap="1" wp14:anchorId="42813EDE" wp14:editId="46ADD530">
             <wp:simplePos x="0" y="0"/>
             <wp:positionH relativeFrom="margin">
-              <wp:align>right</wp:align>
+              <wp:posOffset>0</wp:posOffset>
             </wp:positionH>
             <wp:positionV relativeFrom="paragraph">
-              <wp:posOffset>793364</wp:posOffset>
+              <wp:posOffset>807720</wp:posOffset>
             </wp:positionV>
-            <wp:extent cx="5943600" cy="4993640"/>
-            <wp:effectExtent l="0" t="0" r="0" b="0"/>
+            <wp:extent cx="5943600" cy="4962525"/>
+            <wp:effectExtent l="0" t="0" r="0" b="9525"/>
             <wp:wrapSquare wrapText="bothSides"/>
             <wp:docPr id="4" name="Picture 4"/>
             <wp:cNvGraphicFramePr>
@@ -1355,7 +1758,7 @@
                   <pic:spPr>
                     <a:xfrm>
                       <a:off x="0" y="0"/>
-                      <a:ext cx="5943600" cy="4993640"/>
+                      <a:ext cx="5943600" cy="4962525"/>
                     </a:xfrm>
                     <a:prstGeom prst="rect">
                       <a:avLst/>
@@ -1364,60 +1767,81 @@
                 </pic:pic>
               </a:graphicData>
             </a:graphic>
+            <wp14:sizeRelV relativeFrom="margin">
+              <wp14:pctHeight>0</wp14:pctHeight>
+            </wp14:sizeRelV>
           </wp:anchor>
         </w:drawing>
       </w:r>
       <w:r>
         <w:rPr>
           <w:rFonts w:ascii="Times New Roman" w:hAnsi="Times New Roman" w:cs="Times New Roman"/>
+          <w:sz w:val="26"/>
+          <w:szCs w:val="26"/>
         </w:rPr>
         <w:t xml:space="preserve">Chú ý rằng nhưng Swing container này (cũng như là </w:t>
       </w:r>
       <w:r>
         <w:rPr>
           <w:rFonts w:cstheme="minorHAnsi"/>
+          <w:sz w:val="26"/>
+          <w:szCs w:val="26"/>
         </w:rPr>
         <w:t>JInternal</w:t>
       </w:r>
       <w:r>
         <w:rPr>
           <w:rFonts w:ascii="Times New Roman" w:hAnsi="Times New Roman" w:cs="Times New Roman"/>
+          <w:sz w:val="26"/>
+          <w:szCs w:val="26"/>
         </w:rPr>
         <w:t xml:space="preserve"> Frame) thực thi một giao diện chung là </w:t>
       </w:r>
       <w:r>
         <w:rPr>
           <w:rFonts w:cstheme="minorHAnsi"/>
+          <w:sz w:val="26"/>
+          <w:szCs w:val="26"/>
         </w:rPr>
         <w:t>RootPaneContainer</w:t>
       </w:r>
       <w:r>
         <w:rPr>
           <w:rFonts w:ascii="Times New Roman" w:hAnsi="Times New Roman" w:cs="Times New Roman"/>
+          <w:sz w:val="26"/>
+          <w:szCs w:val="26"/>
         </w:rPr>
         <w:t xml:space="preserve">. Giao diện này cung cấp truy cập tới các thuộc tính của </w:t>
       </w:r>
       <w:r>
         <w:rPr>
           <w:rFonts w:cstheme="minorHAnsi"/>
+          <w:sz w:val="26"/>
+          <w:szCs w:val="26"/>
         </w:rPr>
         <w:t>JRootPane</w:t>
       </w:r>
       <w:r>
         <w:rPr>
           <w:rFonts w:ascii="Times New Roman" w:hAnsi="Times New Roman" w:cs="Times New Roman"/>
+          <w:sz w:val="26"/>
+          <w:szCs w:val="26"/>
         </w:rPr>
         <w:t xml:space="preserve">. Thêm nữa là mỗi container trong năm container này đều sử dụng </w:t>
       </w:r>
       <w:r>
         <w:rPr>
           <w:rFonts w:cstheme="minorHAnsi"/>
+          <w:sz w:val="26"/>
+          <w:szCs w:val="26"/>
         </w:rPr>
         <w:t>JRootPane</w:t>
       </w:r>
       <w:r>
         <w:rPr>
           <w:rFonts w:ascii="Times New Roman" w:hAnsi="Times New Roman" w:cs="Times New Roman"/>
+          <w:sz w:val="26"/>
+          <w:szCs w:val="26"/>
         </w:rPr>
         <w:t xml:space="preserve"> làm container (thành phần chứa) “thực sự” cho các thành phần con mà container này quản lý.</w:t>
       </w:r>
@@ -1444,31 +1868,37 @@
         <w:rPr>
           <w:rFonts w:ascii="Times New Roman" w:hAnsi="Times New Roman" w:cs="Times New Roman"/>
           <w:b/>
-          <w:sz w:val="24"/>
-        </w:rPr>
-      </w:pPr>
-      <w:r>
-        <w:rPr>
-          <w:rFonts w:ascii="Times New Roman" w:hAnsi="Times New Roman" w:cs="Times New Roman"/>
-          <w:b/>
-          <w:sz w:val="24"/>
+          <w:sz w:val="28"/>
+          <w:szCs w:val="28"/>
+        </w:rPr>
+      </w:pPr>
+      <w:r>
+        <w:rPr>
+          <w:rFonts w:ascii="Times New Roman" w:hAnsi="Times New Roman" w:cs="Times New Roman"/>
+          <w:b/>
+          <w:sz w:val="28"/>
+          <w:szCs w:val="28"/>
+        </w:rPr>
+        <w:t>Lớp JFrame</w:t>
+      </w:r>
+    </w:p>
+    <w:p>
+      <w:pPr>
+        <w:jc w:val="both"/>
+        <w:rPr>
+          <w:rFonts w:ascii="Times New Roman" w:hAnsi="Times New Roman" w:cs="Times New Roman"/>
+          <w:sz w:val="26"/>
+          <w:szCs w:val="26"/>
+        </w:rPr>
+      </w:pPr>
+      <w:r>
+        <w:rPr>
+          <w:rFonts w:ascii="Times New Roman" w:hAnsi="Times New Roman" w:cs="Times New Roman"/>
+          <w:noProof/>
+          <w:sz w:val="26"/>
+          <w:szCs w:val="26"/>
         </w:rPr>
         <w:lastRenderedPageBreak/>
-        <w:t>Lớp JFrame</w:t>
-      </w:r>
-    </w:p>
-    <w:p>
-      <w:pPr>
-        <w:jc w:val="both"/>
-        <w:rPr>
-          <w:rFonts w:ascii="Times New Roman" w:hAnsi="Times New Roman" w:cs="Times New Roman"/>
-        </w:rPr>
-      </w:pPr>
-      <w:r>
-        <w:rPr>
-          <w:rFonts w:ascii="Times New Roman" w:hAnsi="Times New Roman" w:cs="Times New Roman"/>
-          <w:noProof/>
-        </w:rPr>
         <w:drawing>
           <wp:anchor distT="0" distB="0" distL="114300" distR="114300" simplePos="0" relativeHeight="251662336" behindDoc="0" locked="0" layoutInCell="1" allowOverlap="1" wp14:anchorId="2681DA2A" wp14:editId="5E9B3501">
             <wp:simplePos x="0" y="0"/>
@@ -1528,78 +1958,104 @@
       <w:r>
         <w:rPr>
           <w:rFonts w:ascii="Times New Roman" w:hAnsi="Times New Roman" w:cs="Times New Roman"/>
+          <w:sz w:val="26"/>
+          <w:szCs w:val="26"/>
         </w:rPr>
         <w:t xml:space="preserve">Hầu hết các Swing container của ứng dụng Java đều là lớp </w:t>
       </w:r>
       <w:r>
         <w:rPr>
           <w:rFonts w:cstheme="minorHAnsi"/>
+          <w:sz w:val="26"/>
+          <w:szCs w:val="26"/>
         </w:rPr>
         <w:t>JFrame</w:t>
       </w:r>
       <w:r>
         <w:rPr>
           <w:rFonts w:ascii="Times New Roman" w:hAnsi="Times New Roman" w:cs="Times New Roman"/>
+          <w:sz w:val="26"/>
+          <w:szCs w:val="26"/>
         </w:rPr>
         <w:t xml:space="preserve">. </w:t>
       </w:r>
       <w:r>
         <w:rPr>
           <w:rFonts w:cstheme="minorHAnsi"/>
+          <w:sz w:val="26"/>
+          <w:szCs w:val="26"/>
         </w:rPr>
         <w:t>JFrame</w:t>
       </w:r>
       <w:r>
         <w:rPr>
           <w:rFonts w:ascii="Times New Roman" w:hAnsi="Times New Roman" w:cs="Times New Roman"/>
+          <w:sz w:val="26"/>
+          <w:szCs w:val="26"/>
         </w:rPr>
         <w:t xml:space="preserve"> cung cấp một cửa sổ ở mức cao nhất xó một tiêu đề, đường bao và các yếu tố phụ thuộc nền tảng khác (ví dụ như các nút bấm thu nhỏ, phóng to và đóng). Bởi vì lớp này sử dụng </w:t>
       </w:r>
       <w:r>
         <w:rPr>
           <w:rFonts w:cstheme="minorHAnsi"/>
+          <w:sz w:val="26"/>
+          <w:szCs w:val="26"/>
         </w:rPr>
         <w:t>JRootPane</w:t>
       </w:r>
       <w:r>
         <w:rPr>
           <w:rFonts w:ascii="Times New Roman" w:hAnsi="Times New Roman" w:cs="Times New Roman"/>
+          <w:sz w:val="26"/>
+          <w:szCs w:val="26"/>
         </w:rPr>
         <w:t xml:space="preserve"> như là một lớp con duy nhất nên làm việc với một </w:t>
       </w:r>
       <w:r>
         <w:rPr>
           <w:rFonts w:cstheme="minorHAnsi"/>
+          <w:sz w:val="26"/>
+          <w:szCs w:val="26"/>
         </w:rPr>
         <w:t>JFrame</w:t>
       </w:r>
       <w:r>
         <w:rPr>
           <w:rFonts w:ascii="Times New Roman" w:hAnsi="Times New Roman" w:cs="Times New Roman"/>
+          <w:sz w:val="26"/>
+          <w:szCs w:val="26"/>
         </w:rPr>
         <w:t xml:space="preserve"> khá là khác biệt so với khi làm việc với một </w:t>
       </w:r>
       <w:r>
         <w:rPr>
           <w:rFonts w:cstheme="minorHAnsi"/>
+          <w:sz w:val="26"/>
+          <w:szCs w:val="26"/>
         </w:rPr>
         <w:t>Frame</w:t>
       </w:r>
       <w:r>
         <w:rPr>
           <w:rFonts w:ascii="Times New Roman" w:hAnsi="Times New Roman" w:cs="Times New Roman"/>
+          <w:sz w:val="26"/>
+          <w:szCs w:val="26"/>
         </w:rPr>
         <w:t xml:space="preserve"> của AWT. Một </w:t>
       </w:r>
       <w:r>
         <w:rPr>
           <w:rFonts w:cstheme="minorHAnsi"/>
+          <w:sz w:val="26"/>
+          <w:szCs w:val="26"/>
         </w:rPr>
         <w:t>JFrame</w:t>
       </w:r>
       <w:r>
         <w:rPr>
           <w:rFonts w:ascii="Times New Roman" w:hAnsi="Times New Roman" w:cs="Times New Roman"/>
+          <w:sz w:val="26"/>
+          <w:szCs w:val="26"/>
         </w:rPr>
         <w:t xml:space="preserve"> rỗng được mình họa như sau.</w:t>
       </w:r>
@@ -1627,6 +2083,8 @@
           <w:rFonts w:ascii="Times New Roman" w:hAnsi="Times New Roman" w:cs="Times New Roman"/>
           <w:b/>
           <w:i/>
+          <w:sz w:val="28"/>
+          <w:szCs w:val="28"/>
         </w:rPr>
       </w:pPr>
       <w:r>
@@ -1634,51 +2092,371 @@
           <w:rFonts w:ascii="Times New Roman" w:hAnsi="Times New Roman" w:cs="Times New Roman"/>
           <w:b/>
           <w:i/>
+          <w:sz w:val="28"/>
+          <w:szCs w:val="28"/>
         </w:rPr>
         <w:t>Phương thức khởi tạo</w:t>
       </w:r>
     </w:p>
     <w:p>
       <w:pPr>
-        <w:pStyle w:val="NormalWeb"/>
+        <w:pStyle w:val="ThngthngWeb"/>
         <w:spacing w:before="0" w:beforeAutospacing="0" w:after="120" w:afterAutospacing="0" w:line="0" w:lineRule="atLeast"/>
         <w:ind w:left="43" w:right="43"/>
         <w:jc w:val="both"/>
         <w:rPr>
           <w:color w:val="000000"/>
+          <w:sz w:val="26"/>
+          <w:szCs w:val="26"/>
+        </w:rPr>
+      </w:pPr>
+      <w:r>
+        <w:rPr>
+          <w:b/>
+          <w:bCs/>
+          <w:color w:val="000000"/>
+          <w:sz w:val="26"/>
+          <w:szCs w:val="26"/>
+        </w:rPr>
+        <w:t>1. JFrame()</w:t>
+      </w:r>
+      <w:r>
+        <w:rPr>
+          <w:color w:val="000000"/>
+          <w:sz w:val="26"/>
+          <w:szCs w:val="26"/>
+        </w:rPr>
+        <w:t>: Xây dựng một Frame mới, ban đầu là không nhìn thấy (invisible).</w:t>
+      </w:r>
+    </w:p>
+    <w:p>
+      <w:pPr>
+        <w:pStyle w:val="ThngthngWeb"/>
+        <w:spacing w:before="0" w:beforeAutospacing="0" w:after="120" w:afterAutospacing="0" w:line="0" w:lineRule="atLeast"/>
+        <w:ind w:left="43" w:right="43"/>
+        <w:jc w:val="both"/>
+        <w:rPr>
+          <w:color w:val="000000"/>
+          <w:sz w:val="26"/>
+          <w:szCs w:val="26"/>
+        </w:rPr>
+      </w:pPr>
+      <w:r>
+        <w:rPr>
+          <w:b/>
+          <w:bCs/>
+          <w:color w:val="000000"/>
+          <w:sz w:val="26"/>
+          <w:szCs w:val="26"/>
+        </w:rPr>
+        <w:t>2. JFrame(GraphicsConfiguration gc)</w:t>
+      </w:r>
+      <w:r>
+        <w:rPr>
+          <w:color w:val="000000"/>
+          <w:sz w:val="26"/>
+          <w:szCs w:val="26"/>
+        </w:rPr>
+        <w:t>: Tạo một Frame trong GraphicsConfiguration đã cho của một thiết bị màn hình và một title trống.</w:t>
+      </w:r>
+    </w:p>
+    <w:p>
+      <w:pPr>
+        <w:pStyle w:val="ThngthngWeb"/>
+        <w:spacing w:before="0" w:beforeAutospacing="0" w:after="120" w:afterAutospacing="0" w:line="0" w:lineRule="atLeast"/>
+        <w:ind w:left="43" w:right="43"/>
+        <w:jc w:val="both"/>
+        <w:rPr>
+          <w:color w:val="000000"/>
+          <w:sz w:val="26"/>
+          <w:szCs w:val="26"/>
+        </w:rPr>
+      </w:pPr>
+      <w:r>
+        <w:rPr>
+          <w:b/>
+          <w:bCs/>
+          <w:color w:val="000000"/>
+          <w:sz w:val="26"/>
+          <w:szCs w:val="26"/>
+        </w:rPr>
+        <w:t>3. JFrame(String title)</w:t>
+      </w:r>
+      <w:r>
+        <w:rPr>
+          <w:color w:val="000000"/>
+          <w:sz w:val="26"/>
+          <w:szCs w:val="26"/>
+        </w:rPr>
+        <w:t>: Tạo một Frame mới, ban đầu là không nhìn thấy (invisible) với title đã cho.</w:t>
+      </w:r>
+    </w:p>
+    <w:p>
+      <w:pPr>
+        <w:pStyle w:val="ThngthngWeb"/>
+        <w:spacing w:before="0" w:beforeAutospacing="0" w:after="120" w:afterAutospacing="0" w:line="0" w:lineRule="atLeast"/>
+        <w:ind w:left="43" w:right="43"/>
+        <w:jc w:val="both"/>
+        <w:rPr>
+          <w:color w:val="000000"/>
+          <w:sz w:val="26"/>
+          <w:szCs w:val="26"/>
+        </w:rPr>
+      </w:pPr>
+      <w:r>
+        <w:rPr>
+          <w:b/>
+          <w:bCs/>
+          <w:color w:val="000000"/>
+          <w:sz w:val="26"/>
+          <w:szCs w:val="26"/>
+        </w:rPr>
+        <w:t>4. JFrame(String title, GraphicsConfiguration gc)</w:t>
+      </w:r>
+      <w:r>
+        <w:rPr>
+          <w:color w:val="000000"/>
+          <w:sz w:val="26"/>
+          <w:szCs w:val="26"/>
+        </w:rPr>
+        <w:t>: Tạo một Frame với title đã cho và GraphicsConfiguration đã cho của một thiết bị màn hình.</w:t>
+      </w:r>
+    </w:p>
+    <w:p>
+      <w:pPr>
+        <w:pStyle w:val="ThngthngWeb"/>
+        <w:spacing w:before="0" w:beforeAutospacing="0" w:after="120" w:afterAutospacing="0" w:line="0" w:lineRule="atLeast"/>
+        <w:ind w:left="43" w:right="43"/>
+        <w:jc w:val="both"/>
+        <w:rPr>
+          <w:color w:val="000000"/>
           <w:sz w:val="22"/>
           <w:szCs w:val="23"/>
         </w:rPr>
       </w:pPr>
-      <w:r>
-        <w:rPr>
-          <w:b/>
-          <w:bCs/>
-          <w:color w:val="000000"/>
-          <w:sz w:val="22"/>
-          <w:szCs w:val="23"/>
-        </w:rPr>
-        <w:t>1. JFrame()</w:t>
-      </w:r>
-      <w:r>
-        <w:rPr>
-          <w:color w:val="000000"/>
-          <w:sz w:val="22"/>
-          <w:szCs w:val="23"/>
-        </w:rPr>
-        <w:t>: Xây dựng một Frame mới, ban đầu là không nhìn thấy (invisible).</w:t>
-      </w:r>
-    </w:p>
-    <w:p>
-      <w:pPr>
-        <w:pStyle w:val="NormalWeb"/>
+    </w:p>
+    <w:p>
+      <w:pPr>
+        <w:jc w:val="both"/>
+        <w:rPr>
+          <w:rFonts w:ascii="Times New Roman" w:hAnsi="Times New Roman" w:cs="Times New Roman"/>
+          <w:b/>
+          <w:sz w:val="28"/>
+          <w:szCs w:val="28"/>
+        </w:rPr>
+      </w:pPr>
+      <w:r>
+        <w:rPr>
+          <w:rFonts w:ascii="Times New Roman" w:hAnsi="Times New Roman" w:cs="Times New Roman"/>
+          <w:b/>
+          <w:sz w:val="28"/>
+          <w:szCs w:val="28"/>
+        </w:rPr>
+        <w:t>Lớp JPanel</w:t>
+      </w:r>
+    </w:p>
+    <w:p>
+      <w:pPr>
+        <w:jc w:val="both"/>
+        <w:rPr>
+          <w:rFonts w:ascii="Times New Roman" w:hAnsi="Times New Roman" w:cs="Times New Roman"/>
+          <w:sz w:val="26"/>
+          <w:szCs w:val="26"/>
+        </w:rPr>
+      </w:pPr>
+      <w:r>
+        <w:rPr>
+          <w:rFonts w:cstheme="minorHAnsi"/>
+          <w:sz w:val="26"/>
+          <w:szCs w:val="26"/>
+        </w:rPr>
+        <w:t xml:space="preserve">JPanel </w:t>
+      </w:r>
+      <w:r>
+        <w:rPr>
+          <w:rFonts w:ascii="Times New Roman" w:hAnsi="Times New Roman" w:cs="Times New Roman"/>
+          <w:sz w:val="26"/>
+          <w:szCs w:val="26"/>
+        </w:rPr>
+        <w:t xml:space="preserve">là lớp kế thừa </w:t>
+      </w:r>
+      <w:r>
+        <w:rPr>
+          <w:rFonts w:cstheme="minorHAnsi"/>
+          <w:sz w:val="26"/>
+          <w:szCs w:val="26"/>
+        </w:rPr>
+        <w:t xml:space="preserve">JComponent </w:t>
+      </w:r>
+      <w:r>
+        <w:rPr>
+          <w:rFonts w:ascii="Times New Roman" w:hAnsi="Times New Roman" w:cs="Times New Roman"/>
+          <w:sz w:val="26"/>
+          <w:szCs w:val="26"/>
+        </w:rPr>
+        <w:t xml:space="preserve">(mà </w:t>
+      </w:r>
+      <w:r>
+        <w:rPr>
+          <w:rFonts w:cstheme="minorHAnsi"/>
+          <w:sz w:val="26"/>
+          <w:szCs w:val="26"/>
+        </w:rPr>
+        <w:t xml:space="preserve">JComponent </w:t>
+      </w:r>
+      <w:r>
+        <w:rPr>
+          <w:rFonts w:ascii="Times New Roman" w:hAnsi="Times New Roman" w:cs="Times New Roman"/>
+          <w:sz w:val="26"/>
+          <w:szCs w:val="26"/>
+        </w:rPr>
+        <w:t xml:space="preserve">kế thừa </w:t>
+      </w:r>
+      <w:r>
+        <w:rPr>
+          <w:rFonts w:cstheme="minorHAnsi"/>
+          <w:sz w:val="26"/>
+          <w:szCs w:val="26"/>
+        </w:rPr>
+        <w:t>java.awt.Container</w:t>
+      </w:r>
+      <w:r>
+        <w:rPr>
+          <w:rFonts w:ascii="Times New Roman" w:hAnsi="Times New Roman" w:cs="Times New Roman"/>
+          <w:sz w:val="26"/>
+          <w:szCs w:val="26"/>
+        </w:rPr>
+        <w:t xml:space="preserve">) được sử dụng để nhóm các thành phần khác lại với nhau. </w:t>
+      </w:r>
+      <w:r>
+        <w:rPr>
+          <w:rFonts w:cstheme="minorHAnsi"/>
+          <w:sz w:val="26"/>
+          <w:szCs w:val="26"/>
+        </w:rPr>
+        <w:t xml:space="preserve">JPanel </w:t>
+      </w:r>
+      <w:r>
+        <w:rPr>
+          <w:rFonts w:ascii="Times New Roman" w:hAnsi="Times New Roman" w:cs="Times New Roman"/>
+          <w:sz w:val="26"/>
+          <w:szCs w:val="26"/>
+        </w:rPr>
+        <w:t xml:space="preserve">có hều hết các phần thực thi từ lớp cha. Thông thường, chúng ta sẽ khởi tạo đối tượng </w:t>
+      </w:r>
+      <w:r>
+        <w:rPr>
+          <w:rFonts w:cstheme="minorHAnsi"/>
+          <w:sz w:val="26"/>
+          <w:szCs w:val="26"/>
+        </w:rPr>
+        <w:t>JPanel</w:t>
+      </w:r>
+      <w:r>
+        <w:rPr>
+          <w:rFonts w:ascii="Times New Roman" w:hAnsi="Times New Roman" w:cs="Times New Roman"/>
+          <w:sz w:val="26"/>
+          <w:szCs w:val="26"/>
+        </w:rPr>
+        <w:t xml:space="preserve">, thiết lập trình quản lý bố cục (có thể được thiết lập trong phương thức khởi tạo và mặc định là một </w:t>
+      </w:r>
+      <w:r>
+        <w:rPr>
+          <w:rFonts w:cstheme="minorHAnsi"/>
+          <w:sz w:val="26"/>
+          <w:szCs w:val="26"/>
+        </w:rPr>
+        <w:t>FlowLayout</w:t>
+      </w:r>
+      <w:r>
+        <w:rPr>
+          <w:rFonts w:ascii="Times New Roman" w:hAnsi="Times New Roman" w:cs="Times New Roman"/>
+          <w:sz w:val="26"/>
+          <w:szCs w:val="26"/>
+        </w:rPr>
+        <w:t xml:space="preserve">) và thêm các thành phần vào </w:t>
+      </w:r>
+      <w:r>
+        <w:rPr>
+          <w:rFonts w:cstheme="minorHAnsi"/>
+          <w:sz w:val="26"/>
+          <w:szCs w:val="26"/>
+        </w:rPr>
+        <w:t xml:space="preserve">JPanel </w:t>
+      </w:r>
+      <w:r>
+        <w:rPr>
+          <w:rFonts w:ascii="Times New Roman" w:hAnsi="Times New Roman" w:cs="Times New Roman"/>
+          <w:sz w:val="26"/>
+          <w:szCs w:val="26"/>
+        </w:rPr>
+        <w:t xml:space="preserve">thông qua phương thức </w:t>
+      </w:r>
+      <w:r>
+        <w:rPr>
+          <w:rFonts w:cstheme="minorHAnsi"/>
+          <w:sz w:val="26"/>
+          <w:szCs w:val="26"/>
+        </w:rPr>
+        <w:t>add()</w:t>
+      </w:r>
+      <w:r>
+        <w:rPr>
+          <w:rFonts w:ascii="Times New Roman" w:hAnsi="Times New Roman" w:cs="Times New Roman"/>
+          <w:sz w:val="26"/>
+          <w:szCs w:val="26"/>
+        </w:rPr>
+        <w:t xml:space="preserve"> được kế thừa từ </w:t>
+      </w:r>
+      <w:r>
+        <w:rPr>
+          <w:rFonts w:cstheme="minorHAnsi"/>
+          <w:sz w:val="26"/>
+          <w:szCs w:val="26"/>
+        </w:rPr>
+        <w:t>Container</w:t>
+      </w:r>
+      <w:r>
+        <w:rPr>
+          <w:rFonts w:ascii="Times New Roman" w:hAnsi="Times New Roman" w:cs="Times New Roman"/>
+          <w:sz w:val="26"/>
+          <w:szCs w:val="26"/>
+        </w:rPr>
+        <w:t>.</w:t>
+      </w:r>
+    </w:p>
+    <w:p>
+      <w:pPr>
+        <w:jc w:val="both"/>
+        <w:rPr>
+          <w:rFonts w:ascii="Times New Roman" w:hAnsi="Times New Roman" w:cs="Times New Roman"/>
+          <w:b/>
+          <w:i/>
+          <w:sz w:val="28"/>
+          <w:szCs w:val="28"/>
+        </w:rPr>
+      </w:pPr>
+      <w:r>
+        <w:rPr>
+          <w:rFonts w:ascii="Times New Roman" w:hAnsi="Times New Roman" w:cs="Times New Roman"/>
+          <w:b/>
+          <w:i/>
+          <w:sz w:val="28"/>
+          <w:szCs w:val="28"/>
+        </w:rPr>
+        <w:t>Phương thức khởi tạo</w:t>
+      </w:r>
+    </w:p>
+    <w:p>
+      <w:pPr>
+        <w:pStyle w:val="ThngthngWeb"/>
         <w:spacing w:before="0" w:beforeAutospacing="0" w:after="120" w:afterAutospacing="0" w:line="0" w:lineRule="atLeast"/>
         <w:ind w:left="43" w:right="43"/>
         <w:jc w:val="both"/>
         <w:rPr>
           <w:color w:val="000000"/>
-          <w:sz w:val="22"/>
-          <w:szCs w:val="23"/>
+          <w:sz w:val="26"/>
+          <w:szCs w:val="26"/>
         </w:rPr>
       </w:pPr>
       <w:r>
@@ -1686,30 +2464,30 @@
           <w:b/>
           <w:bCs/>
           <w:color w:val="000000"/>
-          <w:sz w:val="22"/>
-          <w:szCs w:val="23"/>
-        </w:rPr>
-        <w:t>2. JFrame(GraphicsConfiguration gc)</w:t>
-      </w:r>
-      <w:r>
-        <w:rPr>
-          <w:color w:val="000000"/>
-          <w:sz w:val="22"/>
-          <w:szCs w:val="23"/>
-        </w:rPr>
-        <w:t>: Tạo một Frame trong GraphicsConfiguration đã cho của một thiết bị màn hình và một title trống.</w:t>
-      </w:r>
-    </w:p>
-    <w:p>
-      <w:pPr>
-        <w:pStyle w:val="NormalWeb"/>
+          <w:sz w:val="26"/>
+          <w:szCs w:val="26"/>
+        </w:rPr>
+        <w:t>1. JPanel():</w:t>
+      </w:r>
+      <w:r>
+        <w:rPr>
+          <w:color w:val="000000"/>
+          <w:sz w:val="26"/>
+          <w:szCs w:val="26"/>
+        </w:rPr>
+        <w:t> Tạo một JPanel mới với một double buffer và một Flow Layout.</w:t>
+      </w:r>
+    </w:p>
+    <w:p>
+      <w:pPr>
+        <w:pStyle w:val="ThngthngWeb"/>
         <w:spacing w:before="0" w:beforeAutospacing="0" w:after="120" w:afterAutospacing="0" w:line="0" w:lineRule="atLeast"/>
         <w:ind w:left="43" w:right="43"/>
         <w:jc w:val="both"/>
         <w:rPr>
           <w:color w:val="000000"/>
-          <w:sz w:val="22"/>
-          <w:szCs w:val="23"/>
+          <w:sz w:val="26"/>
+          <w:szCs w:val="26"/>
         </w:rPr>
       </w:pPr>
       <w:r>
@@ -1717,30 +2495,30 @@
           <w:b/>
           <w:bCs/>
           <w:color w:val="000000"/>
-          <w:sz w:val="22"/>
-          <w:szCs w:val="23"/>
-        </w:rPr>
-        <w:t>3. JFrame(String title)</w:t>
-      </w:r>
-      <w:r>
-        <w:rPr>
-          <w:color w:val="000000"/>
-          <w:sz w:val="22"/>
-          <w:szCs w:val="23"/>
-        </w:rPr>
-        <w:t>: Tạo một Frame mới, ban đầu là không nhìn thấy (invisible) với title đã cho.</w:t>
-      </w:r>
-    </w:p>
-    <w:p>
-      <w:pPr>
-        <w:pStyle w:val="NormalWeb"/>
+          <w:sz w:val="26"/>
+          <w:szCs w:val="26"/>
+        </w:rPr>
+        <w:t>2. JPanel(boolean isDoubleBuffered):</w:t>
+      </w:r>
+      <w:r>
+        <w:rPr>
+          <w:color w:val="000000"/>
+          <w:sz w:val="26"/>
+          <w:szCs w:val="26"/>
+        </w:rPr>
+        <w:t> Tạo một JPanel mới với Flow Layout và trình đệm đã xác định.</w:t>
+      </w:r>
+    </w:p>
+    <w:p>
+      <w:pPr>
+        <w:pStyle w:val="ThngthngWeb"/>
         <w:spacing w:before="0" w:beforeAutospacing="0" w:after="120" w:afterAutospacing="0" w:line="0" w:lineRule="atLeast"/>
         <w:ind w:left="43" w:right="43"/>
         <w:jc w:val="both"/>
         <w:rPr>
           <w:color w:val="000000"/>
-          <w:sz w:val="22"/>
-          <w:szCs w:val="23"/>
+          <w:sz w:val="26"/>
+          <w:szCs w:val="26"/>
         </w:rPr>
       </w:pPr>
       <w:r>
@@ -1748,207 +2526,30 @@
           <w:b/>
           <w:bCs/>
           <w:color w:val="000000"/>
-          <w:sz w:val="22"/>
-          <w:szCs w:val="23"/>
-        </w:rPr>
-        <w:t>4. JFrame(String title, GraphicsConfiguration gc)</w:t>
-      </w:r>
-      <w:r>
-        <w:rPr>
-          <w:color w:val="000000"/>
-          <w:sz w:val="22"/>
-          <w:szCs w:val="23"/>
-        </w:rPr>
-        <w:t>: Tạo một Frame với title đã cho và GraphicsConfiguration đã cho của một thiết bị màn hình.</w:t>
-      </w:r>
-    </w:p>
-    <w:p>
-      <w:pPr>
-        <w:pStyle w:val="NormalWeb"/>
+          <w:sz w:val="26"/>
+          <w:szCs w:val="26"/>
+        </w:rPr>
+        <w:t>3. JPanel(LayoutManager layout):</w:t>
+      </w:r>
+      <w:r>
+        <w:rPr>
+          <w:color w:val="000000"/>
+          <w:sz w:val="26"/>
+          <w:szCs w:val="26"/>
+        </w:rPr>
+        <w:t> Tạo một JPanel mới với Layout Manager đã cho</w:t>
+      </w:r>
+    </w:p>
+    <w:p>
+      <w:pPr>
+        <w:pStyle w:val="ThngthngWeb"/>
         <w:spacing w:before="0" w:beforeAutospacing="0" w:after="120" w:afterAutospacing="0" w:line="0" w:lineRule="atLeast"/>
         <w:ind w:left="43" w:right="43"/>
         <w:jc w:val="both"/>
         <w:rPr>
           <w:color w:val="000000"/>
-          <w:sz w:val="22"/>
-          <w:szCs w:val="23"/>
-        </w:rPr>
-      </w:pPr>
-    </w:p>
-    <w:p>
-      <w:pPr>
-        <w:jc w:val="both"/>
-        <w:rPr>
-          <w:rFonts w:ascii="Times New Roman" w:hAnsi="Times New Roman" w:cs="Times New Roman"/>
-          <w:b/>
-          <w:sz w:val="24"/>
-        </w:rPr>
-      </w:pPr>
-      <w:r>
-        <w:rPr>
-          <w:rFonts w:ascii="Times New Roman" w:hAnsi="Times New Roman" w:cs="Times New Roman"/>
-          <w:b/>
-          <w:sz w:val="24"/>
-        </w:rPr>
-        <w:t>Lớp JPanel</w:t>
-      </w:r>
-    </w:p>
-    <w:p>
-      <w:pPr>
-        <w:jc w:val="both"/>
-        <w:rPr>
-          <w:rFonts w:ascii="Times New Roman" w:hAnsi="Times New Roman" w:cs="Times New Roman"/>
-        </w:rPr>
-      </w:pPr>
-      <w:r>
-        <w:rPr>
-          <w:rFonts w:cstheme="minorHAnsi"/>
-        </w:rPr>
-        <w:t xml:space="preserve">JPanel </w:t>
-      </w:r>
-      <w:r>
-        <w:rPr>
-          <w:rFonts w:ascii="Times New Roman" w:hAnsi="Times New Roman" w:cs="Times New Roman"/>
-        </w:rPr>
-        <w:t xml:space="preserve">là lớp kế thừa </w:t>
-      </w:r>
-      <w:r>
-        <w:rPr>
-          <w:rFonts w:cstheme="minorHAnsi"/>
-        </w:rPr>
-        <w:t xml:space="preserve">JComponent </w:t>
-      </w:r>
-      <w:r>
-        <w:rPr>
-          <w:rFonts w:ascii="Times New Roman" w:hAnsi="Times New Roman" w:cs="Times New Roman"/>
-        </w:rPr>
-        <w:t xml:space="preserve">(mà </w:t>
-      </w:r>
-      <w:r>
-        <w:rPr>
-          <w:rFonts w:cstheme="minorHAnsi"/>
-        </w:rPr>
-        <w:t xml:space="preserve">JComponent </w:t>
-      </w:r>
-      <w:r>
-        <w:rPr>
-          <w:rFonts w:ascii="Times New Roman" w:hAnsi="Times New Roman" w:cs="Times New Roman"/>
-        </w:rPr>
-        <w:t xml:space="preserve">kế thừa </w:t>
-      </w:r>
-      <w:r>
-        <w:rPr>
-          <w:rFonts w:cstheme="minorHAnsi"/>
-        </w:rPr>
-        <w:t>java.awt.Container</w:t>
-      </w:r>
-      <w:r>
-        <w:rPr>
-          <w:rFonts w:ascii="Times New Roman" w:hAnsi="Times New Roman" w:cs="Times New Roman"/>
-        </w:rPr>
-        <w:t xml:space="preserve">) được sử dụng để nhóm các thành phần khác lại với nhau. </w:t>
-      </w:r>
-      <w:r>
-        <w:rPr>
-          <w:rFonts w:cstheme="minorHAnsi"/>
-        </w:rPr>
-        <w:t xml:space="preserve">JPanel </w:t>
-      </w:r>
-      <w:r>
-        <w:rPr>
-          <w:rFonts w:ascii="Times New Roman" w:hAnsi="Times New Roman" w:cs="Times New Roman"/>
-        </w:rPr>
-        <w:t xml:space="preserve">có hều hết các phần thực thi từ lớp cha. Thông thường, chúng ta sẽ khởi tạo đối tượng </w:t>
-      </w:r>
-      <w:r>
-        <w:rPr>
-          <w:rFonts w:cstheme="minorHAnsi"/>
-        </w:rPr>
-        <w:t>JPanel</w:t>
-      </w:r>
-      <w:r>
-        <w:rPr>
-          <w:rFonts w:ascii="Times New Roman" w:hAnsi="Times New Roman" w:cs="Times New Roman"/>
-        </w:rPr>
-        <w:t xml:space="preserve">, thiết lập trình quản lý bố cục (có thể được thiết lập trong phương thức khởi tạo và mặc định là một </w:t>
-      </w:r>
-      <w:r>
-        <w:rPr>
-          <w:rFonts w:cstheme="minorHAnsi"/>
-        </w:rPr>
-        <w:t>FlowLayout</w:t>
-      </w:r>
-      <w:r>
-        <w:rPr>
-          <w:rFonts w:ascii="Times New Roman" w:hAnsi="Times New Roman" w:cs="Times New Roman"/>
-        </w:rPr>
-        <w:t xml:space="preserve">) và thêm các thành phần vào </w:t>
-      </w:r>
-      <w:r>
-        <w:rPr>
-          <w:rFonts w:cstheme="minorHAnsi"/>
-        </w:rPr>
-        <w:t xml:space="preserve">JPanel </w:t>
-      </w:r>
-      <w:r>
-        <w:rPr>
-          <w:rFonts w:ascii="Times New Roman" w:hAnsi="Times New Roman" w:cs="Times New Roman"/>
-        </w:rPr>
-        <w:t xml:space="preserve">thông qua phương thức </w:t>
-      </w:r>
-      <w:r>
-        <w:rPr>
-          <w:rFonts w:cstheme="minorHAnsi"/>
-        </w:rPr>
-        <w:t>add()</w:t>
-      </w:r>
-      <w:r>
-        <w:rPr>
-          <w:rFonts w:ascii="Times New Roman" w:hAnsi="Times New Roman" w:cs="Times New Roman"/>
-        </w:rPr>
-        <w:t xml:space="preserve"> được kế thừa từ </w:t>
-      </w:r>
-      <w:r>
-        <w:rPr>
-          <w:rFonts w:cstheme="minorHAnsi"/>
-        </w:rPr>
-        <w:t>Container</w:t>
-      </w:r>
-      <w:r>
-        <w:rPr>
-          <w:rFonts w:ascii="Times New Roman" w:hAnsi="Times New Roman" w:cs="Times New Roman"/>
-        </w:rPr>
-        <w:t>.</w:t>
-      </w:r>
-    </w:p>
-    <w:p>
-      <w:pPr>
-        <w:jc w:val="both"/>
-        <w:rPr>
-          <w:rFonts w:ascii="Times New Roman" w:hAnsi="Times New Roman" w:cs="Times New Roman"/>
-          <w:b/>
-          <w:i/>
-        </w:rPr>
-      </w:pPr>
-      <w:r>
-        <w:rPr>
-          <w:rFonts w:ascii="Times New Roman" w:hAnsi="Times New Roman" w:cs="Times New Roman"/>
-          <w:b/>
-          <w:i/>
-        </w:rPr>
-        <w:t>Phương thức khởi tạo</w:t>
-      </w:r>
-    </w:p>
-    <w:p>
-      <w:pPr>
-        <w:pStyle w:val="NormalWeb"/>
-        <w:spacing w:before="0" w:beforeAutospacing="0" w:after="120" w:afterAutospacing="0" w:line="0" w:lineRule="atLeast"/>
-        <w:ind w:left="43" w:right="43"/>
-        <w:jc w:val="both"/>
-        <w:rPr>
-          <w:color w:val="000000"/>
-          <w:sz w:val="22"/>
-          <w:szCs w:val="23"/>
+          <w:sz w:val="26"/>
+          <w:szCs w:val="26"/>
         </w:rPr>
       </w:pPr>
       <w:r>
@@ -1956,109 +2557,16 @@
           <w:b/>
           <w:bCs/>
           <w:color w:val="000000"/>
-          <w:sz w:val="22"/>
-          <w:szCs w:val="23"/>
-        </w:rPr>
-        <w:t>1. JPanel():</w:t>
-      </w:r>
-      <w:r>
-        <w:rPr>
-          <w:color w:val="000000"/>
-          <w:sz w:val="22"/>
-          <w:szCs w:val="23"/>
-        </w:rPr>
-        <w:t> Tạo một JPanel mới với một double buffer và một Flow Layout.</w:t>
-      </w:r>
-    </w:p>
-    <w:p>
-      <w:pPr>
-        <w:pStyle w:val="NormalWeb"/>
-        <w:spacing w:before="0" w:beforeAutospacing="0" w:after="120" w:afterAutospacing="0" w:line="0" w:lineRule="atLeast"/>
-        <w:ind w:left="43" w:right="43"/>
-        <w:jc w:val="both"/>
-        <w:rPr>
-          <w:color w:val="000000"/>
-          <w:sz w:val="22"/>
-          <w:szCs w:val="23"/>
-        </w:rPr>
-      </w:pPr>
-      <w:r>
-        <w:rPr>
-          <w:b/>
-          <w:bCs/>
-          <w:color w:val="000000"/>
-          <w:sz w:val="22"/>
-          <w:szCs w:val="23"/>
-        </w:rPr>
-        <w:t>2. JPanel(boolean isDoubleBuffered):</w:t>
-      </w:r>
-      <w:r>
-        <w:rPr>
-          <w:color w:val="000000"/>
-          <w:sz w:val="22"/>
-          <w:szCs w:val="23"/>
-        </w:rPr>
-        <w:t> Tạo một JPanel mới với Flow Layout và trình đệm đã xác định.</w:t>
-      </w:r>
-    </w:p>
-    <w:p>
-      <w:pPr>
-        <w:pStyle w:val="NormalWeb"/>
-        <w:spacing w:before="0" w:beforeAutospacing="0" w:after="120" w:afterAutospacing="0" w:line="0" w:lineRule="atLeast"/>
-        <w:ind w:left="43" w:right="43"/>
-        <w:jc w:val="both"/>
-        <w:rPr>
-          <w:color w:val="000000"/>
-          <w:sz w:val="22"/>
-          <w:szCs w:val="23"/>
-        </w:rPr>
-      </w:pPr>
-      <w:r>
-        <w:rPr>
-          <w:b/>
-          <w:bCs/>
-          <w:color w:val="000000"/>
-          <w:sz w:val="22"/>
-          <w:szCs w:val="23"/>
-        </w:rPr>
-        <w:t>3. JPanel(LayoutManager layout):</w:t>
-      </w:r>
-      <w:r>
-        <w:rPr>
-          <w:color w:val="000000"/>
-          <w:sz w:val="22"/>
-          <w:szCs w:val="23"/>
-        </w:rPr>
-        <w:t> Tạo một JPanel mới với Layout Manager đã cho</w:t>
-      </w:r>
-    </w:p>
-    <w:p>
-      <w:pPr>
-        <w:pStyle w:val="NormalWeb"/>
-        <w:spacing w:before="0" w:beforeAutospacing="0" w:after="120" w:afterAutospacing="0" w:line="0" w:lineRule="atLeast"/>
-        <w:ind w:left="43" w:right="43"/>
-        <w:jc w:val="both"/>
-        <w:rPr>
-          <w:color w:val="000000"/>
-          <w:sz w:val="22"/>
-          <w:szCs w:val="23"/>
-        </w:rPr>
-      </w:pPr>
-      <w:r>
-        <w:rPr>
-          <w:b/>
-          <w:bCs/>
-          <w:color w:val="000000"/>
-          <w:sz w:val="22"/>
-          <w:szCs w:val="23"/>
+          <w:sz w:val="26"/>
+          <w:szCs w:val="26"/>
         </w:rPr>
         <w:t>4. JPanel(LayoutManager layout, boolean isDoubleBuffered):</w:t>
       </w:r>
       <w:r>
         <w:rPr>
           <w:color w:val="000000"/>
-          <w:sz w:val="22"/>
-          <w:szCs w:val="23"/>
+          <w:sz w:val="26"/>
+          <w:szCs w:val="26"/>
         </w:rPr>
         <w:t> Tạo một JPanel mới với Layout Manager đã cho và trình đệm đã xác định.</w:t>
       </w:r>
@@ -2093,23 +2601,25 @@
         <w:rPr>
           <w:rFonts w:ascii="Times New Roman" w:hAnsi="Times New Roman" w:cs="Times New Roman"/>
           <w:b/>
-          <w:sz w:val="24"/>
-        </w:rPr>
-      </w:pPr>
-      <w:r>
-        <w:rPr>
-          <w:rFonts w:ascii="Times New Roman" w:hAnsi="Times New Roman" w:cs="Times New Roman"/>
-          <w:b/>
-          <w:sz w:val="24"/>
-        </w:rPr>
-        <w:lastRenderedPageBreak/>
+          <w:sz w:val="28"/>
+          <w:szCs w:val="28"/>
+        </w:rPr>
+      </w:pPr>
+      <w:r>
+        <w:rPr>
+          <w:rFonts w:ascii="Times New Roman" w:hAnsi="Times New Roman" w:cs="Times New Roman"/>
+          <w:b/>
+          <w:sz w:val="28"/>
+          <w:szCs w:val="28"/>
+        </w:rPr>
         <w:t>Lớp J</w:t>
       </w:r>
       <w:r>
         <w:rPr>
           <w:rFonts w:ascii="Times New Roman" w:hAnsi="Times New Roman" w:cs="Times New Roman"/>
           <w:b/>
-          <w:sz w:val="24"/>
+          <w:sz w:val="28"/>
+          <w:szCs w:val="28"/>
         </w:rPr>
         <w:t>Label</w:t>
       </w:r>
@@ -2119,41 +2629,27 @@
         <w:jc w:val="both"/>
         <w:rPr>
           <w:rFonts w:ascii="Times New Roman" w:hAnsi="Times New Roman" w:cs="Times New Roman"/>
-        </w:rPr>
-      </w:pPr>
-      <w:r>
-        <w:rPr>
-          <w:rFonts w:ascii="Times New Roman" w:hAnsi="Times New Roman" w:cs="Times New Roman"/>
-        </w:rPr>
-        <w:t>Swing cho phép bạn</w:t>
-      </w:r>
-      <w:r>
-        <w:rPr>
-          <w:rFonts w:ascii="Times New Roman" w:hAnsi="Times New Roman" w:cs="Times New Roman"/>
-        </w:rPr>
-        <w:t xml:space="preserve"> tạo ra các label (nhãn) có thể chứa văn bản, hình ảnh</w:t>
-      </w:r>
-      <w:r>
-        <w:rPr>
-          <w:rFonts w:ascii="Times New Roman" w:hAnsi="Times New Roman" w:cs="Times New Roman"/>
-        </w:rPr>
-        <w:t>, hoặc cả hai.</w:t>
-      </w:r>
+          <w:sz w:val="26"/>
+          <w:szCs w:val="26"/>
+        </w:rPr>
+      </w:pPr>
       <w:r>
         <w:rPr>
           <w:rFonts w:ascii="Times New Roman" w:hAnsi="Times New Roman" w:cs="Times New Roman"/>
           <w:noProof/>
+          <w:sz w:val="26"/>
+          <w:szCs w:val="26"/>
         </w:rPr>
         <w:drawing>
-          <wp:anchor distT="0" distB="0" distL="114300" distR="114300" simplePos="0" relativeHeight="251663360" behindDoc="0" locked="0" layoutInCell="1" allowOverlap="1">
+          <wp:anchor distT="0" distB="0" distL="114300" distR="114300" simplePos="0" relativeHeight="251663360" behindDoc="0" locked="0" layoutInCell="1" allowOverlap="1" wp14:anchorId="37E49D76" wp14:editId="6BB9436E">
             <wp:simplePos x="0" y="0"/>
             <wp:positionH relativeFrom="margin">
-              <wp:align>center</wp:align>
+              <wp:posOffset>577850</wp:posOffset>
             </wp:positionH>
             <wp:positionV relativeFrom="paragraph">
-              <wp:posOffset>699135</wp:posOffset>
+              <wp:posOffset>718820</wp:posOffset>
             </wp:positionV>
-            <wp:extent cx="4775200" cy="1494790"/>
+            <wp:extent cx="4775200" cy="1452245"/>
             <wp:effectExtent l="0" t="0" r="6350" b="0"/>
             <wp:wrapTopAndBottom/>
             <wp:docPr id="3" name="Picture 3"/>
@@ -2182,7 +2678,7 @@
                   <pic:spPr>
                     <a:xfrm>
                       <a:off x="0" y="0"/>
-                      <a:ext cx="4775200" cy="1494790"/>
+                      <a:ext cx="4775200" cy="1452245"/>
                     </a:xfrm>
                     <a:prstGeom prst="rect">
                       <a:avLst/>
@@ -2191,54 +2687,89 @@
                 </pic:pic>
               </a:graphicData>
             </a:graphic>
+            <wp14:sizeRelV relativeFrom="margin">
+              <wp14:pctHeight>0</wp14:pctHeight>
+            </wp14:sizeRelV>
           </wp:anchor>
         </w:drawing>
       </w:r>
       <w:r>
         <w:rPr>
           <w:rFonts w:ascii="Times New Roman" w:hAnsi="Times New Roman" w:cs="Times New Roman"/>
+          <w:sz w:val="26"/>
+          <w:szCs w:val="26"/>
+        </w:rPr>
+        <w:t>Swing cho phép bạn tạo ra các label (nhãn) có thể chứa văn bản, hình ảnh</w:t>
+      </w:r>
+      <w:r>
+        <w:rPr>
+          <w:rFonts w:ascii="Times New Roman" w:hAnsi="Times New Roman" w:cs="Times New Roman"/>
+          <w:sz w:val="26"/>
+          <w:szCs w:val="26"/>
+        </w:rPr>
+        <w:t>, hoặc cả hai.</w:t>
+      </w:r>
+      <w:r>
+        <w:rPr>
+          <w:rFonts w:ascii="Times New Roman" w:hAnsi="Times New Roman" w:cs="Times New Roman"/>
+          <w:sz w:val="26"/>
+          <w:szCs w:val="26"/>
         </w:rPr>
         <w:t xml:space="preserve"> </w:t>
       </w:r>
       <w:r>
         <w:rPr>
           <w:rFonts w:ascii="Times New Roman" w:hAnsi="Times New Roman" w:cs="Times New Roman"/>
+          <w:sz w:val="26"/>
+          <w:szCs w:val="26"/>
         </w:rPr>
         <w:t xml:space="preserve">Lớp </w:t>
       </w:r>
       <w:r>
         <w:rPr>
           <w:rFonts w:cstheme="minorHAnsi"/>
+          <w:sz w:val="26"/>
+          <w:szCs w:val="26"/>
         </w:rPr>
         <w:t>JLabel</w:t>
       </w:r>
       <w:r>
         <w:rPr>
           <w:rFonts w:ascii="Times New Roman" w:hAnsi="Times New Roman" w:cs="Times New Roman"/>
+          <w:sz w:val="26"/>
+          <w:szCs w:val="26"/>
         </w:rPr>
         <w:t xml:space="preserve"> cho phép bạn thêm các nhãn cơ bản, không tương tác lên giao diện người dùng. Vì sự đơn giản vốn có của nhãn, nên không có lớp mô hình (model) cho </w:t>
       </w:r>
       <w:r>
         <w:rPr>
           <w:rFonts w:cstheme="minorHAnsi"/>
+          <w:sz w:val="26"/>
+          <w:szCs w:val="26"/>
         </w:rPr>
         <w:t>JLabel</w:t>
       </w:r>
       <w:r>
         <w:rPr>
           <w:rFonts w:ascii="Times New Roman" w:hAnsi="Times New Roman" w:cs="Times New Roman"/>
+          <w:sz w:val="26"/>
+          <w:szCs w:val="26"/>
         </w:rPr>
         <w:t xml:space="preserve">. Hình … trình bày sơ đồ lớp của </w:t>
       </w:r>
       <w:r>
         <w:rPr>
           <w:rFonts w:cstheme="minorHAnsi"/>
+          <w:sz w:val="26"/>
+          <w:szCs w:val="26"/>
         </w:rPr>
         <w:t>JLabel</w:t>
       </w:r>
       <w:r>
         <w:rPr>
           <w:rFonts w:ascii="Times New Roman" w:hAnsi="Times New Roman" w:cs="Times New Roman"/>
+          <w:sz w:val="26"/>
+          <w:szCs w:val="26"/>
         </w:rPr>
         <w:t>. Sau đây, ta sẽ tìm hiểu hai mối quan hệ giữa của Icon.</w:t>
       </w:r>
@@ -2267,6 +2798,8 @@
           <w:rFonts w:ascii="Times New Roman" w:hAnsi="Times New Roman" w:cs="Times New Roman"/>
           <w:b/>
           <w:i/>
+          <w:sz w:val="28"/>
+          <w:szCs w:val="28"/>
         </w:rPr>
       </w:pPr>
       <w:r>
@@ -2274,20 +2807,22 @@
           <w:rFonts w:ascii="Times New Roman" w:hAnsi="Times New Roman" w:cs="Times New Roman"/>
           <w:b/>
           <w:i/>
+          <w:sz w:val="28"/>
+          <w:szCs w:val="28"/>
         </w:rPr>
         <w:t>Phương thức khởi tạo</w:t>
       </w:r>
     </w:p>
     <w:p>
       <w:pPr>
-        <w:pStyle w:val="NormalWeb"/>
+        <w:pStyle w:val="ThngthngWeb"/>
         <w:spacing w:before="0" w:beforeAutospacing="0" w:after="120" w:afterAutospacing="0" w:line="0" w:lineRule="atLeast"/>
         <w:ind w:left="43" w:right="43"/>
         <w:jc w:val="both"/>
         <w:rPr>
           <w:color w:val="000000"/>
-          <w:sz w:val="22"/>
-          <w:szCs w:val="23"/>
+          <w:sz w:val="26"/>
+          <w:szCs w:val="26"/>
         </w:rPr>
       </w:pPr>
       <w:r>
@@ -2295,30 +2830,30 @@
           <w:b/>
           <w:bCs/>
           <w:color w:val="000000"/>
-          <w:sz w:val="22"/>
-          <w:szCs w:val="23"/>
+          <w:sz w:val="26"/>
+          <w:szCs w:val="26"/>
         </w:rPr>
         <w:t>1. JLabel()</w:t>
       </w:r>
       <w:r>
         <w:rPr>
           <w:color w:val="000000"/>
-          <w:sz w:val="22"/>
-          <w:szCs w:val="23"/>
+          <w:sz w:val="26"/>
+          <w:szCs w:val="26"/>
         </w:rPr>
         <w:t>: Tạo một instance của JLabel, không có hình ảnh, và với một chuỗi trống cho title.</w:t>
       </w:r>
     </w:p>
     <w:p>
       <w:pPr>
-        <w:pStyle w:val="NormalWeb"/>
+        <w:pStyle w:val="ThngthngWeb"/>
         <w:spacing w:before="0" w:beforeAutospacing="0" w:after="120" w:afterAutospacing="0" w:line="0" w:lineRule="atLeast"/>
         <w:ind w:left="43" w:right="43"/>
         <w:jc w:val="both"/>
         <w:rPr>
           <w:color w:val="000000"/>
-          <w:sz w:val="22"/>
-          <w:szCs w:val="23"/>
+          <w:sz w:val="26"/>
+          <w:szCs w:val="26"/>
         </w:rPr>
       </w:pPr>
       <w:r>
@@ -2326,30 +2861,30 @@
           <w:b/>
           <w:bCs/>
           <w:color w:val="000000"/>
-          <w:sz w:val="22"/>
-          <w:szCs w:val="23"/>
+          <w:sz w:val="26"/>
+          <w:szCs w:val="26"/>
         </w:rPr>
         <w:t>2. JLabel(Icon image)</w:t>
       </w:r>
       <w:r>
         <w:rPr>
           <w:color w:val="000000"/>
-          <w:sz w:val="22"/>
-          <w:szCs w:val="23"/>
+          <w:sz w:val="26"/>
+          <w:szCs w:val="26"/>
         </w:rPr>
         <w:t>: Tạo một instance của JLabel với hình ảnh đã cho.</w:t>
       </w:r>
     </w:p>
     <w:p>
       <w:pPr>
-        <w:pStyle w:val="NormalWeb"/>
+        <w:pStyle w:val="ThngthngWeb"/>
         <w:spacing w:before="0" w:beforeAutospacing="0" w:after="120" w:afterAutospacing="0" w:line="0" w:lineRule="atLeast"/>
         <w:ind w:left="43" w:right="43"/>
         <w:jc w:val="both"/>
         <w:rPr>
           <w:color w:val="000000"/>
-          <w:sz w:val="22"/>
-          <w:szCs w:val="23"/>
+          <w:sz w:val="26"/>
+          <w:szCs w:val="26"/>
         </w:rPr>
       </w:pPr>
       <w:r>
@@ -2357,30 +2892,30 @@
           <w:b/>
           <w:bCs/>
           <w:color w:val="000000"/>
-          <w:sz w:val="22"/>
-          <w:szCs w:val="23"/>
+          <w:sz w:val="26"/>
+          <w:szCs w:val="26"/>
         </w:rPr>
         <w:t>3. JLabel(Icon image, int horizontalAlignment)</w:t>
       </w:r>
       <w:r>
         <w:rPr>
           <w:color w:val="000000"/>
-          <w:sz w:val="22"/>
-          <w:szCs w:val="23"/>
+          <w:sz w:val="26"/>
+          <w:szCs w:val="26"/>
         </w:rPr>
         <w:t>: Tạo một instance của JLabel với hình ảnh và căn chỉnh ngang đã cho.</w:t>
       </w:r>
     </w:p>
     <w:p>
       <w:pPr>
-        <w:pStyle w:val="NormalWeb"/>
+        <w:pStyle w:val="ThngthngWeb"/>
         <w:spacing w:before="0" w:beforeAutospacing="0" w:after="120" w:afterAutospacing="0" w:line="0" w:lineRule="atLeast"/>
         <w:ind w:left="43" w:right="43"/>
         <w:jc w:val="both"/>
         <w:rPr>
           <w:color w:val="000000"/>
-          <w:sz w:val="22"/>
-          <w:szCs w:val="23"/>
+          <w:sz w:val="26"/>
+          <w:szCs w:val="26"/>
         </w:rPr>
       </w:pPr>
       <w:r>
@@ -2388,30 +2923,30 @@
           <w:b/>
           <w:bCs/>
           <w:color w:val="000000"/>
-          <w:sz w:val="22"/>
-          <w:szCs w:val="23"/>
+          <w:sz w:val="26"/>
+          <w:szCs w:val="26"/>
         </w:rPr>
         <w:t>4. JLabel(String text)</w:t>
       </w:r>
       <w:r>
         <w:rPr>
           <w:color w:val="000000"/>
-          <w:sz w:val="22"/>
-          <w:szCs w:val="23"/>
+          <w:sz w:val="26"/>
+          <w:szCs w:val="26"/>
         </w:rPr>
         <w:t>: Tạo một instance của JLabel với text đã cho.</w:t>
       </w:r>
     </w:p>
     <w:p>
       <w:pPr>
-        <w:pStyle w:val="NormalWeb"/>
+        <w:pStyle w:val="ThngthngWeb"/>
         <w:spacing w:before="0" w:beforeAutospacing="0" w:after="120" w:afterAutospacing="0" w:line="0" w:lineRule="atLeast"/>
         <w:ind w:left="43" w:right="43"/>
         <w:jc w:val="both"/>
         <w:rPr>
           <w:color w:val="000000"/>
-          <w:sz w:val="22"/>
-          <w:szCs w:val="23"/>
+          <w:sz w:val="26"/>
+          <w:szCs w:val="26"/>
         </w:rPr>
       </w:pPr>
       <w:r>
@@ -2419,30 +2954,30 @@
           <w:b/>
           <w:bCs/>
           <w:color w:val="000000"/>
-          <w:sz w:val="22"/>
-          <w:szCs w:val="23"/>
+          <w:sz w:val="26"/>
+          <w:szCs w:val="26"/>
         </w:rPr>
         <w:t>5. JLabel(String text, Icon icon, int horizontalAlignment)</w:t>
       </w:r>
       <w:r>
         <w:rPr>
           <w:color w:val="000000"/>
-          <w:sz w:val="22"/>
-          <w:szCs w:val="23"/>
+          <w:sz w:val="26"/>
+          <w:szCs w:val="26"/>
         </w:rPr>
         <w:t>: Tạo một instance của JLabel với text, hình ảnh, và căn chỉnh ngang đã cho.</w:t>
       </w:r>
     </w:p>
     <w:p>
       <w:pPr>
-        <w:pStyle w:val="NormalWeb"/>
+        <w:pStyle w:val="ThngthngWeb"/>
         <w:spacing w:before="0" w:beforeAutospacing="0" w:after="120" w:afterAutospacing="0" w:line="0" w:lineRule="atLeast"/>
         <w:ind w:left="43" w:right="43"/>
         <w:jc w:val="both"/>
         <w:rPr>
           <w:color w:val="000000"/>
-          <w:sz w:val="22"/>
-          <w:szCs w:val="23"/>
+          <w:sz w:val="26"/>
+          <w:szCs w:val="26"/>
         </w:rPr>
       </w:pPr>
       <w:r>
@@ -2450,16 +2985,26 @@
           <w:b/>
           <w:bCs/>
           <w:color w:val="000000"/>
-          <w:sz w:val="22"/>
-          <w:szCs w:val="23"/>
-        </w:rPr>
-        <w:t>7. JLabel(String text, int horizontalAlignment)</w:t>
-      </w:r>
-      <w:r>
-        <w:rPr>
-          <w:color w:val="000000"/>
-          <w:sz w:val="22"/>
-          <w:szCs w:val="23"/>
+          <w:sz w:val="26"/>
+          <w:szCs w:val="26"/>
+        </w:rPr>
+        <w:t>6</w:t>
+      </w:r>
+      <w:r>
+        <w:rPr>
+          <w:b/>
+          <w:bCs/>
+          <w:color w:val="000000"/>
+          <w:sz w:val="26"/>
+          <w:szCs w:val="26"/>
+        </w:rPr>
+        <w:t>. JLabel(String text, int horizontalAlignment)</w:t>
+      </w:r>
+      <w:r>
+        <w:rPr>
+          <w:color w:val="000000"/>
+          <w:sz w:val="26"/>
+          <w:szCs w:val="26"/>
         </w:rPr>
         <w:t>: Tạo một instance của JLabel với text và căn chỉnh ngang đã cho.</w:t>
       </w:r>
@@ -2469,24 +3014,28 @@
         <w:jc w:val="both"/>
         <w:rPr>
           <w:rFonts w:ascii="Times New Roman" w:hAnsi="Times New Roman" w:cs="Times New Roman"/>
+          <w:sz w:val="26"/>
+          <w:szCs w:val="26"/>
         </w:rPr>
       </w:pPr>
       <w:r>
         <w:rPr>
           <w:rFonts w:ascii="Times New Roman" w:hAnsi="Times New Roman" w:cs="Times New Roman"/>
           <w:noProof/>
+          <w:sz w:val="26"/>
+          <w:szCs w:val="26"/>
         </w:rPr>
         <w:lastRenderedPageBreak/>
         <w:drawing>
-          <wp:anchor distT="0" distB="0" distL="114300" distR="114300" simplePos="0" relativeHeight="251664384" behindDoc="0" locked="0" layoutInCell="1" allowOverlap="1">
+          <wp:anchor distT="0" distB="0" distL="114300" distR="114300" simplePos="0" relativeHeight="251664384" behindDoc="0" locked="0" layoutInCell="1" allowOverlap="1" wp14:anchorId="4AC09F76" wp14:editId="6457984D">
             <wp:simplePos x="0" y="0"/>
             <wp:positionH relativeFrom="margin">
-              <wp:align>right</wp:align>
+              <wp:posOffset>208915</wp:posOffset>
             </wp:positionH>
             <wp:positionV relativeFrom="paragraph">
-              <wp:posOffset>673100</wp:posOffset>
+              <wp:posOffset>672465</wp:posOffset>
             </wp:positionV>
-            <wp:extent cx="5943600" cy="3800475"/>
+            <wp:extent cx="5524500" cy="3800475"/>
             <wp:effectExtent l="0" t="0" r="0" b="9525"/>
             <wp:wrapTopAndBottom/>
             <wp:docPr id="5" name="Picture 5"/>
@@ -2515,7 +3064,7 @@
                   <pic:spPr>
                     <a:xfrm>
                       <a:off x="0" y="0"/>
-                      <a:ext cx="5943600" cy="3800475"/>
+                      <a:ext cx="5524500" cy="3800475"/>
                     </a:xfrm>
                     <a:prstGeom prst="rect">
                       <a:avLst/>
@@ -2524,12 +3073,17 @@
                 </pic:pic>
               </a:graphicData>
             </a:graphic>
+            <wp14:sizeRelH relativeFrom="margin">
+              <wp14:pctWidth>0</wp14:pctWidth>
+            </wp14:sizeRelH>
           </wp:anchor>
         </w:drawing>
       </w:r>
       <w:r>
         <w:rPr>
           <w:rFonts w:ascii="Times New Roman" w:hAnsi="Times New Roman" w:cs="Times New Roman"/>
+          <w:sz w:val="26"/>
+          <w:szCs w:val="26"/>
         </w:rPr>
         <w:t xml:space="preserve">Nút bấm (button) là thành phần UI đơn giản được sử dụng để tạo ra sự kiện khi người dùng bấm. Trong Swing, nút bấm có thể hiển thị dưới dạng biểu tượng, văn bản hoặc cả hai. Hình … trình bày hệ thống phân cấp các lớp và mối quan hệ giữa các lớp liên quan đến nút bấm trong Swing. </w:t>
       </w:r>
@@ -2554,14 +3108,16 @@
         <w:rPr>
           <w:rFonts w:ascii="Times New Roman" w:hAnsi="Times New Roman" w:cs="Times New Roman"/>
           <w:b/>
-          <w:sz w:val="24"/>
-        </w:rPr>
-      </w:pPr>
-      <w:r>
-        <w:rPr>
-          <w:rFonts w:ascii="Times New Roman" w:hAnsi="Times New Roman" w:cs="Times New Roman"/>
-          <w:b/>
-          <w:sz w:val="24"/>
+          <w:sz w:val="28"/>
+          <w:szCs w:val="28"/>
+        </w:rPr>
+      </w:pPr>
+      <w:r>
+        <w:rPr>
+          <w:rFonts w:ascii="Times New Roman" w:hAnsi="Times New Roman" w:cs="Times New Roman"/>
+          <w:b/>
+          <w:sz w:val="28"/>
+          <w:szCs w:val="28"/>
         </w:rPr>
         <w:t>Lớp JButton</w:t>
       </w:r>
@@ -2571,11 +3127,15 @@
         <w:jc w:val="both"/>
         <w:rPr>
           <w:rFonts w:ascii="Times New Roman" w:hAnsi="Times New Roman" w:cs="Times New Roman"/>
-        </w:rPr>
-      </w:pPr>
-      <w:r>
-        <w:rPr>
-          <w:rFonts w:ascii="Times New Roman" w:hAnsi="Times New Roman" w:cs="Times New Roman"/>
+          <w:sz w:val="26"/>
+          <w:szCs w:val="26"/>
+        </w:rPr>
+      </w:pPr>
+      <w:r>
+        <w:rPr>
+          <w:rFonts w:ascii="Times New Roman" w:hAnsi="Times New Roman" w:cs="Times New Roman"/>
+          <w:sz w:val="26"/>
+          <w:szCs w:val="26"/>
         </w:rPr>
         <w:t>JButton là kiểu nút bấm đơn giản nhất, thêm rất ít so với những gì được cung cấp bởi lớp AbstractButton. JButton là nút mà không chuyển trạng thái từ bật sang tắt, nhưng hoạt động như nút bấm, gọi một số action (hành động) khi được nhấn vào.</w:t>
       </w:r>
@@ -2587,6 +3147,8 @@
           <w:rFonts w:ascii="Times New Roman" w:hAnsi="Times New Roman" w:cs="Times New Roman"/>
           <w:b/>
           <w:i/>
+          <w:sz w:val="28"/>
+          <w:szCs w:val="28"/>
         </w:rPr>
       </w:pPr>
       <w:r>
@@ -2594,289 +3156,272 @@
           <w:rFonts w:ascii="Times New Roman" w:hAnsi="Times New Roman" w:cs="Times New Roman"/>
           <w:b/>
           <w:i/>
+          <w:sz w:val="28"/>
+          <w:szCs w:val="28"/>
         </w:rPr>
         <w:t>Phương thức khởi tạo</w:t>
       </w:r>
     </w:p>
     <w:p>
       <w:pPr>
-        <w:pStyle w:val="NormalWeb"/>
+        <w:pStyle w:val="ThngthngWeb"/>
         <w:spacing w:before="0" w:beforeAutospacing="0" w:after="120" w:afterAutospacing="0"/>
         <w:ind w:left="43" w:right="43"/>
         <w:jc w:val="both"/>
         <w:rPr>
           <w:color w:val="000000"/>
+          <w:sz w:val="26"/>
+          <w:szCs w:val="26"/>
+        </w:rPr>
+      </w:pPr>
+      <w:r>
+        <w:rPr>
+          <w:b/>
+          <w:bCs/>
+          <w:color w:val="000000"/>
+          <w:sz w:val="26"/>
+          <w:szCs w:val="26"/>
+        </w:rPr>
+        <w:t>1. JButton()</w:t>
+      </w:r>
+      <w:r>
+        <w:rPr>
+          <w:color w:val="000000"/>
+          <w:sz w:val="26"/>
+          <w:szCs w:val="26"/>
+        </w:rPr>
+        <w:t>: Tạo một button mà không thiết lập text hoặc icon.</w:t>
+      </w:r>
+    </w:p>
+    <w:p>
+      <w:pPr>
+        <w:pStyle w:val="ThngthngWeb"/>
+        <w:spacing w:before="0" w:beforeAutospacing="0" w:after="120" w:afterAutospacing="0"/>
+        <w:ind w:left="43" w:right="43"/>
+        <w:jc w:val="both"/>
+        <w:rPr>
+          <w:color w:val="000000"/>
+          <w:sz w:val="26"/>
+          <w:szCs w:val="26"/>
+        </w:rPr>
+      </w:pPr>
+      <w:r>
+        <w:rPr>
+          <w:b/>
+          <w:bCs/>
+          <w:color w:val="000000"/>
+          <w:sz w:val="26"/>
+          <w:szCs w:val="26"/>
+        </w:rPr>
+        <w:t>2. JButton(Action a)</w:t>
+      </w:r>
+      <w:r>
+        <w:rPr>
+          <w:color w:val="000000"/>
+          <w:sz w:val="26"/>
+          <w:szCs w:val="26"/>
+        </w:rPr>
+        <w:t>: Tạo một button tại đây các thuộc tính được nhận từ Action đã cung cấp.</w:t>
+      </w:r>
+    </w:p>
+    <w:p>
+      <w:pPr>
+        <w:pStyle w:val="ThngthngWeb"/>
+        <w:spacing w:before="0" w:beforeAutospacing="0" w:after="120" w:afterAutospacing="0"/>
+        <w:ind w:left="43" w:right="43"/>
+        <w:jc w:val="both"/>
+        <w:rPr>
+          <w:color w:val="000000"/>
+          <w:sz w:val="26"/>
+          <w:szCs w:val="26"/>
+        </w:rPr>
+      </w:pPr>
+      <w:r>
+        <w:rPr>
+          <w:b/>
+          <w:bCs/>
+          <w:color w:val="000000"/>
+          <w:sz w:val="26"/>
+          <w:szCs w:val="26"/>
+        </w:rPr>
+        <w:t>3. JButton(Icon icon)</w:t>
+      </w:r>
+      <w:r>
+        <w:rPr>
+          <w:color w:val="000000"/>
+          <w:sz w:val="26"/>
+          <w:szCs w:val="26"/>
+        </w:rPr>
+        <w:t>: Tạo một button với một icon.</w:t>
+      </w:r>
+    </w:p>
+    <w:p>
+      <w:pPr>
+        <w:pStyle w:val="ThngthngWeb"/>
+        <w:spacing w:before="0" w:beforeAutospacing="0" w:after="120" w:afterAutospacing="0"/>
+        <w:ind w:left="43" w:right="43"/>
+        <w:jc w:val="both"/>
+        <w:rPr>
+          <w:color w:val="000000"/>
+          <w:sz w:val="26"/>
+          <w:szCs w:val="26"/>
+        </w:rPr>
+      </w:pPr>
+      <w:r>
+        <w:rPr>
+          <w:b/>
+          <w:bCs/>
+          <w:color w:val="000000"/>
+          <w:sz w:val="26"/>
+          <w:szCs w:val="26"/>
+        </w:rPr>
+        <w:t>4. JButton(String text)</w:t>
+      </w:r>
+      <w:r>
+        <w:rPr>
+          <w:color w:val="000000"/>
+          <w:sz w:val="26"/>
+          <w:szCs w:val="26"/>
+        </w:rPr>
+        <w:t>: Tạo một button với text.</w:t>
+      </w:r>
+    </w:p>
+    <w:p>
+      <w:pPr>
+        <w:pStyle w:val="ThngthngWeb"/>
+        <w:spacing w:before="0" w:beforeAutospacing="0" w:after="120" w:afterAutospacing="0"/>
+        <w:ind w:left="43" w:right="43"/>
+        <w:jc w:val="both"/>
+        <w:rPr>
+          <w:color w:val="000000"/>
+          <w:sz w:val="26"/>
+          <w:szCs w:val="26"/>
+        </w:rPr>
+      </w:pPr>
+      <w:r>
+        <w:rPr>
+          <w:b/>
+          <w:bCs/>
+          <w:color w:val="000000"/>
+          <w:sz w:val="26"/>
+          <w:szCs w:val="26"/>
+        </w:rPr>
+        <w:t>5. JButton(String text, Icon icon)</w:t>
+      </w:r>
+      <w:r>
+        <w:rPr>
+          <w:color w:val="000000"/>
+          <w:sz w:val="26"/>
+          <w:szCs w:val="26"/>
+        </w:rPr>
+        <w:t>: Tạo một button với text ban đầu và một icon.</w:t>
+      </w:r>
+    </w:p>
+    <w:p>
+      <w:pPr>
+        <w:pStyle w:val="ThngthngWeb"/>
+        <w:spacing w:before="0" w:beforeAutospacing="0" w:after="120" w:afterAutospacing="0"/>
+        <w:ind w:left="43" w:right="43"/>
+        <w:jc w:val="both"/>
+        <w:rPr>
+          <w:color w:val="000000"/>
           <w:sz w:val="23"/>
           <w:szCs w:val="23"/>
         </w:rPr>
       </w:pPr>
-      <w:r>
-        <w:rPr>
-          <w:b/>
-          <w:bCs/>
+    </w:p>
+    <w:p>
+      <w:pPr>
+        <w:pStyle w:val="ThngthngWeb"/>
+        <w:spacing w:before="0" w:beforeAutospacing="0" w:after="120" w:afterAutospacing="0"/>
+        <w:ind w:left="43" w:right="43"/>
+        <w:jc w:val="both"/>
+        <w:rPr>
           <w:color w:val="000000"/>
           <w:sz w:val="23"/>
           <w:szCs w:val="23"/>
         </w:rPr>
-        <w:t>1. JButton()</w:t>
-      </w:r>
-      <w:r>
+      </w:pPr>
+    </w:p>
+    <w:p>
+      <w:pPr>
+        <w:pStyle w:val="ThngthngWeb"/>
+        <w:spacing w:before="0" w:beforeAutospacing="0" w:after="120" w:afterAutospacing="0"/>
+        <w:ind w:left="43" w:right="43"/>
+        <w:jc w:val="both"/>
         <w:rPr>
           <w:color w:val="000000"/>
           <w:sz w:val="23"/>
           <w:szCs w:val="23"/>
         </w:rPr>
-        <w:t>: Tạo một button mà không thiết lập text hoặc icon.</w:t>
-      </w:r>
-    </w:p>
-    <w:p>
-      <w:pPr>
-        <w:pStyle w:val="NormalWeb"/>
-        <w:spacing w:before="0" w:beforeAutospacing="0" w:after="120" w:afterAutospacing="0"/>
-        <w:ind w:left="43" w:right="43"/>
-        <w:jc w:val="both"/>
-        <w:rPr>
-          <w:color w:val="000000"/>
-          <w:sz w:val="23"/>
-          <w:szCs w:val="23"/>
-        </w:rPr>
-      </w:pPr>
-      <w:r>
-        <w:rPr>
-          <w:b/>
-          <w:bCs/>
-          <w:color w:val="000000"/>
-          <w:sz w:val="23"/>
-          <w:szCs w:val="23"/>
-        </w:rPr>
-        <w:t>2. JButton(Action a)</w:t>
-      </w:r>
-      <w:r>
-        <w:rPr>
-          <w:color w:val="000000"/>
-          <w:sz w:val="23"/>
-          <w:szCs w:val="23"/>
-        </w:rPr>
-        <w:t>: Tạo một button tại đây các thuộc tính được nhận từ Action đã cung cấp.</w:t>
-      </w:r>
-    </w:p>
-    <w:p>
-      <w:pPr>
-        <w:pStyle w:val="NormalWeb"/>
-        <w:spacing w:before="0" w:beforeAutospacing="0" w:after="120" w:afterAutospacing="0"/>
-        <w:ind w:left="43" w:right="43"/>
-        <w:jc w:val="both"/>
-        <w:rPr>
-          <w:color w:val="000000"/>
-          <w:sz w:val="23"/>
-          <w:szCs w:val="23"/>
-        </w:rPr>
-      </w:pPr>
-      <w:r>
-        <w:rPr>
-          <w:b/>
-          <w:bCs/>
-          <w:color w:val="000000"/>
-          <w:sz w:val="23"/>
-          <w:szCs w:val="23"/>
-        </w:rPr>
-        <w:t>3. JButton(Icon icon)</w:t>
-      </w:r>
-      <w:r>
-        <w:rPr>
-          <w:color w:val="000000"/>
-          <w:sz w:val="23"/>
-          <w:szCs w:val="23"/>
-        </w:rPr>
-        <w:t>: Tạo một button với một icon.</w:t>
-      </w:r>
-    </w:p>
-    <w:p>
-      <w:pPr>
-        <w:pStyle w:val="NormalWeb"/>
-        <w:spacing w:before="0" w:beforeAutospacing="0" w:after="120" w:afterAutospacing="0"/>
-        <w:ind w:left="43" w:right="43"/>
-        <w:jc w:val="both"/>
-        <w:rPr>
-          <w:color w:val="000000"/>
-          <w:sz w:val="23"/>
-          <w:szCs w:val="23"/>
-        </w:rPr>
-      </w:pPr>
-      <w:r>
-        <w:rPr>
-          <w:b/>
-          <w:bCs/>
-          <w:color w:val="000000"/>
-          <w:sz w:val="23"/>
-          <w:szCs w:val="23"/>
-        </w:rPr>
-        <w:t>4. JButton(String text)</w:t>
-      </w:r>
-      <w:r>
-        <w:rPr>
-          <w:color w:val="000000"/>
-          <w:sz w:val="23"/>
-          <w:szCs w:val="23"/>
-        </w:rPr>
-        <w:t>: Tạo một button với text.</w:t>
-      </w:r>
-    </w:p>
-    <w:p>
-      <w:pPr>
-        <w:pStyle w:val="NormalWeb"/>
-        <w:spacing w:before="0" w:beforeAutospacing="0" w:after="120" w:afterAutospacing="0"/>
-        <w:ind w:left="43" w:right="43"/>
-        <w:jc w:val="both"/>
-        <w:rPr>
-          <w:color w:val="000000"/>
-          <w:sz w:val="23"/>
-          <w:szCs w:val="23"/>
-        </w:rPr>
-      </w:pPr>
-      <w:r>
-        <w:rPr>
-          <w:b/>
-          <w:bCs/>
-          <w:color w:val="000000"/>
-          <w:sz w:val="23"/>
-          <w:szCs w:val="23"/>
-        </w:rPr>
-        <w:t>5. JButton(String text, Icon icon)</w:t>
-      </w:r>
-      <w:r>
-        <w:rPr>
-          <w:color w:val="000000"/>
-          <w:sz w:val="23"/>
-          <w:szCs w:val="23"/>
-        </w:rPr>
-        <w:t>: Tạo một button với text ban đầu và một icon.</w:t>
-      </w:r>
-    </w:p>
-    <w:p>
-      <w:pPr>
-        <w:pStyle w:val="NormalWeb"/>
-        <w:spacing w:before="0" w:beforeAutospacing="0" w:after="120" w:afterAutospacing="0"/>
-        <w:ind w:left="43" w:right="43"/>
-        <w:jc w:val="both"/>
-        <w:rPr>
-          <w:color w:val="000000"/>
-          <w:sz w:val="23"/>
-          <w:szCs w:val="23"/>
-        </w:rPr>
-      </w:pPr>
-    </w:p>
-    <w:p>
-      <w:pPr>
-        <w:pStyle w:val="NormalWeb"/>
-        <w:spacing w:before="0" w:beforeAutospacing="0" w:after="120" w:afterAutospacing="0"/>
-        <w:ind w:left="43" w:right="43"/>
-        <w:jc w:val="both"/>
-        <w:rPr>
-          <w:color w:val="000000"/>
-          <w:sz w:val="23"/>
-          <w:szCs w:val="23"/>
-        </w:rPr>
-      </w:pPr>
-    </w:p>
-    <w:p>
-      <w:pPr>
-        <w:pStyle w:val="NormalWeb"/>
-        <w:spacing w:before="0" w:beforeAutospacing="0" w:after="120" w:afterAutospacing="0"/>
-        <w:ind w:left="43" w:right="43"/>
-        <w:jc w:val="both"/>
-        <w:rPr>
-          <w:color w:val="000000"/>
-          <w:sz w:val="23"/>
-          <w:szCs w:val="23"/>
-        </w:rPr>
-      </w:pPr>
-    </w:p>
-    <w:p>
-      <w:pPr>
-        <w:jc w:val="both"/>
-        <w:rPr>
-          <w:rFonts w:ascii="Times New Roman" w:hAnsi="Times New Roman" w:cs="Times New Roman"/>
-          <w:b/>
-          <w:sz w:val="24"/>
-        </w:rPr>
-      </w:pPr>
-      <w:r>
-        <w:rPr>
-          <w:rFonts w:ascii="Times New Roman" w:hAnsi="Times New Roman" w:cs="Times New Roman"/>
-          <w:b/>
-          <w:sz w:val="24"/>
-        </w:rPr>
-        <w:lastRenderedPageBreak/>
-        <w:t xml:space="preserve">Lớp </w:t>
-      </w:r>
-      <w:r>
-        <w:rPr>
-          <w:rFonts w:ascii="Times New Roman" w:hAnsi="Times New Roman" w:cs="Times New Roman"/>
-          <w:b/>
-          <w:sz w:val="24"/>
-        </w:rPr>
-        <w:t>JTextField</w:t>
-      </w:r>
-    </w:p>
-    <w:p>
-      <w:pPr>
-        <w:jc w:val="both"/>
-        <w:rPr>
-          <w:rFonts w:ascii="Times New Roman" w:hAnsi="Times New Roman" w:cs="Times New Roman"/>
-        </w:rPr>
-      </w:pPr>
-      <w:r>
-        <w:rPr>
-          <w:rFonts w:ascii="Times New Roman" w:hAnsi="Times New Roman" w:cs="Times New Roman"/>
-        </w:rPr>
-        <w:t>JTextField cho phép người dùng nhập một dòng văn bản, cuộn văn bản nếu kích thước của nó vượt quá kích thước vật lý của</w:t>
-      </w:r>
-      <w:r>
-        <w:rPr>
-          <w:rFonts w:ascii="Times New Roman" w:hAnsi="Times New Roman" w:cs="Times New Roman"/>
-        </w:rPr>
-        <w:t xml:space="preserve"> ô TextField</w:t>
-      </w:r>
-      <w:r>
-        <w:rPr>
-          <w:rFonts w:ascii="Times New Roman" w:hAnsi="Times New Roman" w:cs="Times New Roman"/>
-        </w:rPr>
-        <w:t xml:space="preserve">. Một JTextField kích hoạt một ActionEvent cho bất kỳ ActionListener nào đã </w:t>
-      </w:r>
-      <w:r>
-        <w:rPr>
-          <w:rFonts w:ascii="Times New Roman" w:hAnsi="Times New Roman" w:cs="Times New Roman"/>
+      </w:pPr>
+    </w:p>
+    <w:p>
+      <w:pPr>
+        <w:jc w:val="both"/>
+        <w:rPr>
+          <w:rFonts w:ascii="Times New Roman" w:hAnsi="Times New Roman" w:cs="Times New Roman"/>
+          <w:b/>
+          <w:sz w:val="28"/>
+          <w:szCs w:val="28"/>
+        </w:rPr>
+      </w:pPr>
+      <w:r>
+        <w:rPr>
+          <w:rFonts w:ascii="Times New Roman" w:hAnsi="Times New Roman" w:cs="Times New Roman"/>
+          <w:b/>
+          <w:sz w:val="28"/>
+          <w:szCs w:val="28"/>
+        </w:rPr>
+        <w:t>Lớp JTextField</w:t>
+      </w:r>
+    </w:p>
+    <w:p>
+      <w:pPr>
+        <w:jc w:val="both"/>
+        <w:rPr>
+          <w:rFonts w:ascii="Times New Roman" w:hAnsi="Times New Roman" w:cs="Times New Roman"/>
+          <w:sz w:val="26"/>
+          <w:szCs w:val="26"/>
+        </w:rPr>
+      </w:pPr>
+      <w:r>
+        <w:rPr>
+          <w:rFonts w:ascii="Times New Roman" w:hAnsi="Times New Roman" w:cs="Times New Roman"/>
+          <w:sz w:val="26"/>
+          <w:szCs w:val="26"/>
+        </w:rPr>
+        <w:t xml:space="preserve">JTextField cho phép người dùng nhập một dòng văn bản, cuộn văn bản nếu kích thước của nó vượt quá kích thước vật lý của ô TextField. Một JTextField kích hoạt một ActionEvent cho bất kỳ ActionListener nào đã </w:t>
+      </w:r>
+      <w:r>
+        <w:rPr>
+          <w:rFonts w:ascii="Times New Roman" w:hAnsi="Times New Roman" w:cs="Times New Roman"/>
+          <w:sz w:val="26"/>
+          <w:szCs w:val="26"/>
         </w:rPr>
         <w:t>thiết đặt</w:t>
       </w:r>
       <w:r>
         <w:rPr>
           <w:rFonts w:ascii="Times New Roman" w:hAnsi="Times New Roman" w:cs="Times New Roman"/>
+          <w:sz w:val="26"/>
+          <w:szCs w:val="26"/>
         </w:rPr>
         <w:t xml:space="preserve"> (</w:t>
       </w:r>
       <w:r>
         <w:rPr>
           <w:rFonts w:ascii="Times New Roman" w:hAnsi="Times New Roman" w:cs="Times New Roman"/>
-        </w:rPr>
-        <w:t>bao gồm cả Action được đặt qua</w:t>
-      </w:r>
-      <w:r>
-        <w:rPr>
-          <w:rFonts w:ascii="Times New Roman" w:hAnsi="Times New Roman" w:cs="Times New Roman"/>
-        </w:rPr>
-        <w:t xml:space="preserve"> p</w:t>
-      </w:r>
-      <w:r>
-        <w:rPr>
-          <w:rFonts w:ascii="Times New Roman" w:hAnsi="Times New Roman" w:cs="Times New Roman"/>
-        </w:rPr>
-        <w:t>hương thức setAction(), nếu có</w:t>
-      </w:r>
-      <w:r>
-        <w:rPr>
-          <w:rFonts w:ascii="Times New Roman" w:hAnsi="Times New Roman" w:cs="Times New Roman"/>
+          <w:sz w:val="26"/>
+          <w:szCs w:val="26"/>
+        </w:rPr>
+        <w:t>bao gồm cả Action được đặt qua phương thức setAction(), nếu có</w:t>
+      </w:r>
+      <w:r>
+        <w:rPr>
+          <w:rFonts w:ascii="Times New Roman" w:hAnsi="Times New Roman" w:cs="Times New Roman"/>
+          <w:sz w:val="26"/>
+          <w:szCs w:val="26"/>
         </w:rPr>
         <w:t>) khi người dùng nhấn phím Enter.</w:t>
       </w:r>
@@ -2886,41 +3431,55 @@
         <w:jc w:val="both"/>
         <w:rPr>
           <w:rFonts w:ascii="Times New Roman" w:hAnsi="Times New Roman" w:cs="Times New Roman"/>
-        </w:rPr>
-      </w:pPr>
-      <w:r>
-        <w:rPr>
-          <w:rFonts w:ascii="Times New Roman" w:hAnsi="Times New Roman" w:cs="Times New Roman"/>
+          <w:sz w:val="26"/>
+          <w:szCs w:val="26"/>
+        </w:rPr>
+      </w:pPr>
+      <w:r>
+        <w:rPr>
+          <w:rFonts w:ascii="Times New Roman" w:hAnsi="Times New Roman" w:cs="Times New Roman"/>
+          <w:sz w:val="26"/>
+          <w:szCs w:val="26"/>
         </w:rPr>
         <w:t>JTextFields (và</w:t>
       </w:r>
       <w:r>
         <w:rPr>
           <w:rFonts w:ascii="Times New Roman" w:hAnsi="Times New Roman" w:cs="Times New Roman"/>
+          <w:sz w:val="26"/>
+          <w:szCs w:val="26"/>
         </w:rPr>
         <w:t xml:space="preserve"> cả </w:t>
       </w:r>
       <w:r>
         <w:rPr>
           <w:rFonts w:ascii="Times New Roman" w:hAnsi="Times New Roman" w:cs="Times New Roman"/>
+          <w:sz w:val="26"/>
+          <w:szCs w:val="26"/>
         </w:rPr>
         <w:t>JTextComponents) được cài đặt một số hành vi phù hợp với L&amp;F, do đó</w:t>
       </w:r>
       <w:r>
         <w:rPr>
           <w:rFonts w:ascii="Times New Roman" w:hAnsi="Times New Roman" w:cs="Times New Roman"/>
+          <w:sz w:val="26"/>
+          <w:szCs w:val="26"/>
         </w:rPr>
         <w:t xml:space="preserve"> </w:t>
       </w:r>
       <w:r>
         <w:rPr>
           <w:rFonts w:ascii="Times New Roman" w:hAnsi="Times New Roman" w:cs="Times New Roman"/>
+          <w:sz w:val="26"/>
+          <w:szCs w:val="26"/>
         </w:rPr>
         <w:t>cắt / sao chép / dán, phím di chuyển con trỏ đặc biệt và cử chỉ chọn văn bản sẽ hoạt động mà không cần thêm bất kỳ sự can thiệp nào</w:t>
       </w:r>
       <w:r>
         <w:rPr>
           <w:rFonts w:ascii="Times New Roman" w:hAnsi="Times New Roman" w:cs="Times New Roman"/>
+          <w:sz w:val="26"/>
+          <w:szCs w:val="26"/>
         </w:rPr>
         <w:t>.</w:t>
       </w:r>
@@ -2932,6 +3491,8 @@
           <w:rFonts w:ascii="Times New Roman" w:hAnsi="Times New Roman" w:cs="Times New Roman"/>
           <w:b/>
           <w:i/>
+          <w:sz w:val="28"/>
+          <w:szCs w:val="28"/>
         </w:rPr>
       </w:pPr>
       <w:r>
@@ -2939,183 +3500,183 @@
           <w:rFonts w:ascii="Times New Roman" w:hAnsi="Times New Roman" w:cs="Times New Roman"/>
           <w:b/>
           <w:i/>
+          <w:sz w:val="28"/>
+          <w:szCs w:val="28"/>
         </w:rPr>
         <w:t>Phương thức khởi tạo</w:t>
       </w:r>
     </w:p>
     <w:p>
       <w:pPr>
-        <w:pStyle w:val="NormalWeb"/>
+        <w:pStyle w:val="ThngthngWeb"/>
         <w:spacing w:before="0" w:beforeAutospacing="0" w:after="120" w:afterAutospacing="0" w:line="0" w:lineRule="atLeast"/>
         <w:ind w:left="43" w:right="43"/>
         <w:jc w:val="both"/>
         <w:rPr>
           <w:color w:val="000000"/>
+          <w:sz w:val="26"/>
+          <w:szCs w:val="26"/>
+        </w:rPr>
+      </w:pPr>
+      <w:r>
+        <w:rPr>
+          <w:b/>
+          <w:bCs/>
+          <w:color w:val="000000"/>
+          <w:sz w:val="26"/>
+          <w:szCs w:val="26"/>
+        </w:rPr>
+        <w:t>1. JButton()</w:t>
+      </w:r>
+      <w:r>
+        <w:rPr>
+          <w:color w:val="000000"/>
+          <w:sz w:val="26"/>
+          <w:szCs w:val="26"/>
+        </w:rPr>
+        <w:t>: Tạo một button mà không thiết lập text hoặc icon.</w:t>
+      </w:r>
+    </w:p>
+    <w:p>
+      <w:pPr>
+        <w:pStyle w:val="ThngthngWeb"/>
+        <w:spacing w:before="0" w:beforeAutospacing="0" w:after="120" w:afterAutospacing="0" w:line="0" w:lineRule="atLeast"/>
+        <w:ind w:left="43" w:right="43"/>
+        <w:jc w:val="both"/>
+        <w:rPr>
+          <w:color w:val="000000"/>
+          <w:sz w:val="26"/>
+          <w:szCs w:val="26"/>
+        </w:rPr>
+      </w:pPr>
+      <w:r>
+        <w:rPr>
+          <w:b/>
+          <w:bCs/>
+          <w:color w:val="000000"/>
+          <w:sz w:val="26"/>
+          <w:szCs w:val="26"/>
+        </w:rPr>
+        <w:t>2. JButton(Action a)</w:t>
+      </w:r>
+      <w:r>
+        <w:rPr>
+          <w:color w:val="000000"/>
+          <w:sz w:val="26"/>
+          <w:szCs w:val="26"/>
+        </w:rPr>
+        <w:t>: Tạo một button tại đây các thuộc tính được nhận từ Action đã cung cấp.</w:t>
+      </w:r>
+    </w:p>
+    <w:p>
+      <w:pPr>
+        <w:pStyle w:val="ThngthngWeb"/>
+        <w:spacing w:before="0" w:beforeAutospacing="0" w:after="120" w:afterAutospacing="0" w:line="0" w:lineRule="atLeast"/>
+        <w:ind w:left="43" w:right="43"/>
+        <w:jc w:val="both"/>
+        <w:rPr>
+          <w:color w:val="000000"/>
+          <w:sz w:val="26"/>
+          <w:szCs w:val="26"/>
+        </w:rPr>
+      </w:pPr>
+      <w:r>
+        <w:rPr>
+          <w:b/>
+          <w:bCs/>
+          <w:color w:val="000000"/>
+          <w:sz w:val="26"/>
+          <w:szCs w:val="26"/>
+        </w:rPr>
+        <w:t>3. JButton(Icon icon)</w:t>
+      </w:r>
+      <w:r>
+        <w:rPr>
+          <w:color w:val="000000"/>
+          <w:sz w:val="26"/>
+          <w:szCs w:val="26"/>
+        </w:rPr>
+        <w:t>: Tạo một button với một icon.</w:t>
+      </w:r>
+    </w:p>
+    <w:p>
+      <w:pPr>
+        <w:pStyle w:val="ThngthngWeb"/>
+        <w:spacing w:before="0" w:beforeAutospacing="0" w:after="120" w:afterAutospacing="0" w:line="0" w:lineRule="atLeast"/>
+        <w:ind w:left="43" w:right="43"/>
+        <w:jc w:val="both"/>
+        <w:rPr>
+          <w:color w:val="000000"/>
+          <w:sz w:val="26"/>
+          <w:szCs w:val="26"/>
+        </w:rPr>
+      </w:pPr>
+      <w:r>
+        <w:rPr>
+          <w:b/>
+          <w:bCs/>
+          <w:color w:val="000000"/>
+          <w:sz w:val="26"/>
+          <w:szCs w:val="26"/>
+        </w:rPr>
+        <w:t>4. JButton(String text)</w:t>
+      </w:r>
+      <w:r>
+        <w:rPr>
+          <w:color w:val="000000"/>
+          <w:sz w:val="26"/>
+          <w:szCs w:val="26"/>
+        </w:rPr>
+        <w:t>: Tạo một button với text.</w:t>
+      </w:r>
+    </w:p>
+    <w:p>
+      <w:pPr>
+        <w:pStyle w:val="ThngthngWeb"/>
+        <w:spacing w:before="0" w:beforeAutospacing="0" w:after="120" w:afterAutospacing="0" w:line="0" w:lineRule="atLeast"/>
+        <w:ind w:left="43" w:right="43"/>
+        <w:jc w:val="both"/>
+        <w:rPr>
+          <w:color w:val="000000"/>
+          <w:sz w:val="26"/>
+          <w:szCs w:val="26"/>
+        </w:rPr>
+      </w:pPr>
+      <w:r>
+        <w:rPr>
+          <w:b/>
+          <w:bCs/>
+          <w:color w:val="000000"/>
+          <w:sz w:val="26"/>
+          <w:szCs w:val="26"/>
+        </w:rPr>
+        <w:t>5. JButton(String text, Icon icon)</w:t>
+      </w:r>
+      <w:r>
+        <w:rPr>
+          <w:color w:val="000000"/>
+          <w:sz w:val="26"/>
+          <w:szCs w:val="26"/>
+        </w:rPr>
+        <w:t>: Tạo một button với text ban đầu và một icon.</w:t>
+      </w:r>
+    </w:p>
+    <w:p>
+      <w:pPr>
+        <w:pStyle w:val="ThngthngWeb"/>
+        <w:spacing w:before="0" w:beforeAutospacing="0" w:after="120" w:afterAutospacing="0" w:line="0" w:lineRule="atLeast"/>
+        <w:ind w:left="43" w:right="43"/>
+        <w:jc w:val="both"/>
+        <w:rPr>
+          <w:color w:val="000000"/>
           <w:sz w:val="22"/>
           <w:szCs w:val="23"/>
         </w:rPr>
       </w:pPr>
-      <w:r>
-        <w:rPr>
-          <w:b/>
-          <w:bCs/>
-          <w:color w:val="000000"/>
-          <w:sz w:val="22"/>
-          <w:szCs w:val="23"/>
-        </w:rPr>
-        <w:t>1. JButton()</w:t>
-      </w:r>
-      <w:r>
-        <w:rPr>
-          <w:color w:val="000000"/>
-          <w:sz w:val="22"/>
-          <w:szCs w:val="23"/>
-        </w:rPr>
-        <w:t>: Tạo một button mà không thiết lập text hoặc icon.</w:t>
-      </w:r>
-    </w:p>
-    <w:p>
-      <w:pPr>
-        <w:pStyle w:val="NormalWeb"/>
-        <w:spacing w:before="0" w:beforeAutospacing="0" w:after="120" w:afterAutospacing="0" w:line="0" w:lineRule="atLeast"/>
-        <w:ind w:left="43" w:right="43"/>
-        <w:jc w:val="both"/>
-        <w:rPr>
-          <w:color w:val="000000"/>
-          <w:sz w:val="22"/>
-          <w:szCs w:val="23"/>
-        </w:rPr>
-      </w:pPr>
-      <w:r>
-        <w:rPr>
-          <w:b/>
-          <w:bCs/>
-          <w:color w:val="000000"/>
-          <w:sz w:val="22"/>
-          <w:szCs w:val="23"/>
-        </w:rPr>
-        <w:t>2. JButton(Action a)</w:t>
-      </w:r>
-      <w:r>
-        <w:rPr>
-          <w:color w:val="000000"/>
-          <w:sz w:val="22"/>
-          <w:szCs w:val="23"/>
-        </w:rPr>
-        <w:t>: Tạo một button tại đây các thuộc tính được nhận từ Action đã cung cấp.</w:t>
-      </w:r>
-    </w:p>
-    <w:p>
-      <w:pPr>
-        <w:pStyle w:val="NormalWeb"/>
-        <w:spacing w:before="0" w:beforeAutospacing="0" w:after="120" w:afterAutospacing="0" w:line="0" w:lineRule="atLeast"/>
-        <w:ind w:left="43" w:right="43"/>
-        <w:jc w:val="both"/>
-        <w:rPr>
-          <w:color w:val="000000"/>
-          <w:sz w:val="22"/>
-          <w:szCs w:val="23"/>
-        </w:rPr>
-      </w:pPr>
-      <w:r>
-        <w:rPr>
-          <w:b/>
-          <w:bCs/>
-          <w:color w:val="000000"/>
-          <w:sz w:val="22"/>
-          <w:szCs w:val="23"/>
-        </w:rPr>
-        <w:t>3. JButton(Icon icon)</w:t>
-      </w:r>
-      <w:r>
-        <w:rPr>
-          <w:color w:val="000000"/>
-          <w:sz w:val="22"/>
-          <w:szCs w:val="23"/>
-        </w:rPr>
-        <w:t>: Tạo một button với một icon.</w:t>
-      </w:r>
-    </w:p>
-    <w:p>
-      <w:pPr>
-        <w:pStyle w:val="NormalWeb"/>
-        <w:spacing w:before="0" w:beforeAutospacing="0" w:after="120" w:afterAutospacing="0" w:line="0" w:lineRule="atLeast"/>
-        <w:ind w:left="43" w:right="43"/>
-        <w:jc w:val="both"/>
-        <w:rPr>
-          <w:color w:val="000000"/>
-          <w:sz w:val="22"/>
-          <w:szCs w:val="23"/>
-        </w:rPr>
-      </w:pPr>
-      <w:r>
-        <w:rPr>
-          <w:b/>
-          <w:bCs/>
-          <w:color w:val="000000"/>
-          <w:sz w:val="22"/>
-          <w:szCs w:val="23"/>
-        </w:rPr>
-        <w:t>4. JButton(String text)</w:t>
-      </w:r>
-      <w:r>
-        <w:rPr>
-          <w:color w:val="000000"/>
-          <w:sz w:val="22"/>
-          <w:szCs w:val="23"/>
-        </w:rPr>
-        <w:t>: Tạo một button với text.</w:t>
-      </w:r>
-    </w:p>
-    <w:p>
-      <w:pPr>
-        <w:pStyle w:val="NormalWeb"/>
-        <w:spacing w:before="0" w:beforeAutospacing="0" w:after="120" w:afterAutospacing="0" w:line="0" w:lineRule="atLeast"/>
-        <w:ind w:left="43" w:right="43"/>
-        <w:jc w:val="both"/>
-        <w:rPr>
-          <w:color w:val="000000"/>
-          <w:sz w:val="22"/>
-          <w:szCs w:val="23"/>
-        </w:rPr>
-      </w:pPr>
-      <w:r>
-        <w:rPr>
-          <w:b/>
-          <w:bCs/>
-          <w:color w:val="000000"/>
-          <w:sz w:val="22"/>
-          <w:szCs w:val="23"/>
-        </w:rPr>
-        <w:t>5. JButton(String text, Icon icon)</w:t>
-      </w:r>
-      <w:r>
-        <w:rPr>
-          <w:color w:val="000000"/>
-          <w:sz w:val="22"/>
-          <w:szCs w:val="23"/>
-        </w:rPr>
-        <w:t>: Tạo một button với text ban đầu và một icon.</w:t>
-      </w:r>
-    </w:p>
-    <w:p>
-      <w:pPr>
-        <w:pStyle w:val="NormalWeb"/>
-        <w:spacing w:before="0" w:beforeAutospacing="0" w:after="120" w:afterAutospacing="0" w:line="0" w:lineRule="atLeast"/>
-        <w:ind w:left="43" w:right="43"/>
-        <w:jc w:val="both"/>
-        <w:rPr>
-          <w:color w:val="000000"/>
-          <w:sz w:val="22"/>
-          <w:szCs w:val="23"/>
-        </w:rPr>
-      </w:pPr>
-      <w:bookmarkStart w:id="0" w:name="_GoBack"/>
-      <w:bookmarkEnd w:id="0"/>
-    </w:p>
-    <w:p>
-      <w:pPr>
-        <w:pStyle w:val="NormalWeb"/>
+    </w:p>
+    <w:p>
+      <w:pPr>
+        <w:pStyle w:val="ThngthngWeb"/>
         <w:spacing w:before="0" w:beforeAutospacing="0" w:after="120" w:afterAutospacing="0"/>
         <w:ind w:left="43" w:right="43"/>
         <w:jc w:val="both"/>
@@ -3281,7 +3842,7 @@
       </w:pPr>
     </w:pPrDefault>
   </w:docDefaults>
-  <w:latentStyles w:defLockedState="0" w:defUIPriority="99" w:defSemiHidden="0" w:defUnhideWhenUsed="0" w:defQFormat="0" w:count="375">
+  <w:latentStyles w:defLockedState="0" w:defUIPriority="99" w:defSemiHidden="0" w:defUnhideWhenUsed="0" w:defQFormat="0" w:count="376">
     <w:lsdException w:name="Normal" w:uiPriority="0" w:qFormat="1"/>
     <w:lsdException w:name="heading 1" w:uiPriority="9" w:qFormat="1"/>
     <w:lsdException w:name="heading 2" w:semiHidden="1" w:uiPriority="9" w:unhideWhenUsed="1" w:qFormat="1"/>
@@ -3387,7 +3948,6 @@
     <w:lsdException w:name="HTML Sample" w:semiHidden="1" w:unhideWhenUsed="1"/>
     <w:lsdException w:name="HTML Typewriter" w:semiHidden="1" w:unhideWhenUsed="1"/>
     <w:lsdException w:name="HTML Variable" w:semiHidden="1" w:unhideWhenUsed="1"/>
-    <w:lsdException w:name="Normal Table" w:semiHidden="1" w:unhideWhenUsed="1"/>
     <w:lsdException w:name="annotation subject" w:semiHidden="1" w:unhideWhenUsed="1"/>
     <w:lsdException w:name="No List" w:semiHidden="1" w:unhideWhenUsed="1"/>
     <w:lsdException w:name="Outline List 1" w:semiHidden="1" w:unhideWhenUsed="1"/>
@@ -3434,10 +3994,8 @@
     <w:lsdException w:name="Table Subtle 2" w:semiHidden="1" w:unhideWhenUsed="1"/>
     <w:lsdException w:name="Table Web 1" w:semiHidden="1" w:unhideWhenUsed="1"/>
     <w:lsdException w:name="Table Web 2" w:semiHidden="1" w:unhideWhenUsed="1"/>
-    <w:lsdException w:name="Table Web 3" w:semiHidden="1" w:unhideWhenUsed="1"/>
     <w:lsdException w:name="Balloon Text" w:semiHidden="1" w:unhideWhenUsed="1"/>
     <w:lsdException w:name="Table Grid" w:uiPriority="59"/>
-    <w:lsdException w:name="Table Theme" w:semiHidden="1" w:unhideWhenUsed="1"/>
     <w:lsdException w:name="Placeholder Text" w:semiHidden="1"/>
     <w:lsdException w:name="No Spacing" w:uiPriority="1" w:qFormat="1"/>
     <w:lsdException w:name="Light Shading" w:uiPriority="60"/>
@@ -3657,19 +4215,20 @@
     <w:lsdException w:name="Smart Hyperlink" w:semiHidden="1" w:unhideWhenUsed="1"/>
     <w:lsdException w:name="Hashtag" w:semiHidden="1" w:unhideWhenUsed="1"/>
     <w:lsdException w:name="Unresolved Mention" w:semiHidden="1" w:unhideWhenUsed="1"/>
+    <w:lsdException w:name="Smart Link" w:semiHidden="1" w:unhideWhenUsed="1"/>
   </w:latentStyles>
-  <w:style w:type="paragraph" w:default="1" w:styleId="Normal">
+  <w:style w:type="paragraph" w:default="1" w:styleId="Binhthng">
     <w:name w:val="Normal"/>
     <w:qFormat/>
     <w:rsid w:val="00FA3F98"/>
   </w:style>
-  <w:style w:type="character" w:default="1" w:styleId="DefaultParagraphFont">
+  <w:style w:type="character" w:default="1" w:styleId="Phngmcinhcuaoanvn">
     <w:name w:val="Default Paragraph Font"/>
     <w:uiPriority w:val="1"/>
     <w:semiHidden/>
     <w:unhideWhenUsed/>
   </w:style>
-  <w:style w:type="table" w:default="1" w:styleId="TableNormal">
+  <w:style w:type="table" w:default="1" w:styleId="BangThngthng">
     <w:name w:val="Normal Table"/>
     <w:uiPriority w:val="99"/>
     <w:semiHidden/>
@@ -3684,15 +4243,15 @@
       </w:tblCellMar>
     </w:tblPr>
   </w:style>
-  <w:style w:type="numbering" w:default="1" w:styleId="NoList">
+  <w:style w:type="numbering" w:default="1" w:styleId="Khngco">
     <w:name w:val="No List"/>
     <w:uiPriority w:val="99"/>
     <w:semiHidden/>
     <w:unhideWhenUsed/>
   </w:style>
-  <w:style w:type="character" w:styleId="Hyperlink">
+  <w:style w:type="character" w:styleId="Siuktni">
     <w:name w:val="Hyperlink"/>
-    <w:basedOn w:val="DefaultParagraphFont"/>
+    <w:basedOn w:val="Phngmcinhcuaoanvn"/>
     <w:uiPriority w:val="99"/>
     <w:unhideWhenUsed/>
     <w:rsid w:val="008048FC"/>
@@ -3701,9 +4260,9 @@
       <w:u w:val="single"/>
     </w:rPr>
   </w:style>
-  <w:style w:type="character" w:styleId="UnresolvedMention">
+  <w:style w:type="character" w:styleId="cpChagiiquyt">
     <w:name w:val="Unresolved Mention"/>
-    <w:basedOn w:val="DefaultParagraphFont"/>
+    <w:basedOn w:val="Phngmcinhcuaoanvn"/>
     <w:uiPriority w:val="99"/>
     <w:semiHidden/>
     <w:unhideWhenUsed/>
@@ -3715,7 +4274,7 @@
   </w:style>
   <w:style w:type="character" w:styleId="FollowedHyperlink">
     <w:name w:val="FollowedHyperlink"/>
-    <w:basedOn w:val="DefaultParagraphFont"/>
+    <w:basedOn w:val="Phngmcinhcuaoanvn"/>
     <w:uiPriority w:val="99"/>
     <w:semiHidden/>
     <w:unhideWhenUsed/>
@@ -3725,9 +4284,9 @@
       <w:u w:val="single"/>
     </w:rPr>
   </w:style>
-  <w:style w:type="paragraph" w:styleId="ListParagraph">
+  <w:style w:type="paragraph" w:styleId="oancuaDanhsach">
     <w:name w:val="List Paragraph"/>
-    <w:basedOn w:val="Normal"/>
+    <w:basedOn w:val="Binhthng"/>
     <w:uiPriority w:val="34"/>
     <w:qFormat/>
     <w:rsid w:val="000D6545"/>
@@ -3736,9 +4295,9 @@
       <w:contextualSpacing/>
     </w:pPr>
   </w:style>
-  <w:style w:type="paragraph" w:styleId="NormalWeb">
+  <w:style w:type="paragraph" w:styleId="ThngthngWeb">
     <w:name w:val="Normal (Web)"/>
-    <w:basedOn w:val="Normal"/>
+    <w:basedOn w:val="Binhthng"/>
     <w:uiPriority w:val="99"/>
     <w:unhideWhenUsed/>
     <w:rsid w:val="00362FD4"/>

</xml_diff>